<commit_message>
Diversos ajustes que foram feitos
</commit_message>
<xml_diff>
--- a/TE_AULA_09_07_03_2024/TE_Lista_2.docx
+++ b/TE_AULA_09_07_03_2024/TE_Lista_2.docx
@@ -1777,6 +1777,15 @@
     </w:p>
     <w:p>
       <w:pPr>
+        <w:ind w:left="360"/>
+        <w:rPr>
+          <w:lang w:val="pt-BR"/>
+        </w:rPr>
+      </w:pPr>
+    </w:p>
+    <w:p>
+      <w:pPr>
+        <w:ind w:left="360"/>
         <w:rPr>
           <w:lang w:val="pt-BR"/>
         </w:rPr>

</xml_diff>

<commit_message>
subindo todos os ajustes que fiz na pasta
</commit_message>
<xml_diff>
--- a/TE_AULA_09_07_03_2024/TE_Lista_2.docx
+++ b/TE_AULA_09_07_03_2024/TE_Lista_2.docx
@@ -532,6 +532,870 @@
       <w:pPr>
         <w:pStyle w:val="ListParagraph"/>
         <w:rPr>
+          <w:lang w:val="pt-BR"/>
+        </w:rPr>
+      </w:pPr>
+      <w:r>
+        <w:rPr>
+          <w:lang w:val="pt-BR"/>
+        </w:rPr>
+        <w:t>Primeiramente faremos os testes para saber se a base atende aos pressupostos da normalidade</w:t>
+      </w:r>
+    </w:p>
+    <w:p>
+      <w:pPr>
+        <w:pStyle w:val="ListParagraph"/>
+        <w:rPr>
+          <w:lang w:val="pt-BR"/>
+        </w:rPr>
+      </w:pPr>
+    </w:p>
+    <w:p>
+      <w:pPr>
+        <w:pStyle w:val="ListParagraph"/>
+        <w:rPr>
+          <w:lang w:val="pt-BR"/>
+        </w:rPr>
+      </w:pPr>
+    </w:p>
+    <w:p>
+      <w:pPr>
+        <w:pStyle w:val="ListParagraph"/>
+        <w:rPr>
+          <w:lang w:val="pt-BR"/>
+        </w:rPr>
+      </w:pPr>
+      <w:r>
+        <w:rPr>
+          <w:lang w:val="pt-BR"/>
+        </w:rPr>
+        <w:lastRenderedPageBreak/>
+        <w:drawing>
+          <wp:inline distT="0" distB="0" distL="0" distR="0" wp14:anchorId="7BE0D65C" wp14:editId="24225F84">
+            <wp:extent cx="5612130" cy="5419090"/>
+            <wp:effectExtent l="0" t="0" r="7620" b="0"/>
+            <wp:docPr id="581646914" name="Picture 1"/>
+            <wp:cNvGraphicFramePr>
+              <a:graphicFrameLocks xmlns:a="http://schemas.openxmlformats.org/drawingml/2006/main" noChangeAspect="1"/>
+            </wp:cNvGraphicFramePr>
+            <a:graphic xmlns:a="http://schemas.openxmlformats.org/drawingml/2006/main">
+              <a:graphicData uri="http://schemas.openxmlformats.org/drawingml/2006/picture">
+                <pic:pic xmlns:pic="http://schemas.openxmlformats.org/drawingml/2006/picture">
+                  <pic:nvPicPr>
+                    <pic:cNvPr id="581646914" name=""/>
+                    <pic:cNvPicPr/>
+                  </pic:nvPicPr>
+                  <pic:blipFill>
+                    <a:blip r:embed="rId5"/>
+                    <a:stretch>
+                      <a:fillRect/>
+                    </a:stretch>
+                  </pic:blipFill>
+                  <pic:spPr>
+                    <a:xfrm>
+                      <a:off x="0" y="0"/>
+                      <a:ext cx="5612130" cy="5419090"/>
+                    </a:xfrm>
+                    <a:prstGeom prst="rect">
+                      <a:avLst/>
+                    </a:prstGeom>
+                  </pic:spPr>
+                </pic:pic>
+              </a:graphicData>
+            </a:graphic>
+          </wp:inline>
+        </w:drawing>
+      </w:r>
+    </w:p>
+    <w:p>
+      <w:pPr>
+        <w:pStyle w:val="ListParagraph"/>
+        <w:rPr>
+          <w:lang w:val="pt-BR"/>
+        </w:rPr>
+      </w:pPr>
+    </w:p>
+    <w:p>
+      <w:pPr>
+        <w:pStyle w:val="ListParagraph"/>
+        <w:rPr>
+          <w:lang w:val="pt-BR"/>
+        </w:rPr>
+      </w:pPr>
+      <w:r>
+        <w:rPr>
+          <w:lang w:val="pt-BR"/>
+        </w:rPr>
+        <w:t>O primeiro teste é se os grupos atendem a distribuição da normal:</w:t>
+      </w:r>
+    </w:p>
+    <w:p>
+      <w:pPr>
+        <w:pStyle w:val="ListParagraph"/>
+        <w:rPr>
+          <w:lang w:val="pt-BR"/>
+        </w:rPr>
+      </w:pPr>
+    </w:p>
+    <w:p>
+      <w:pPr>
+        <w:pStyle w:val="ListParagraph"/>
+        <w:rPr>
+          <w:lang w:val="pt-BR"/>
+        </w:rPr>
+      </w:pPr>
+      <w:r>
+        <w:rPr>
+          <w:lang w:val="pt-BR"/>
+        </w:rPr>
+        <w:drawing>
+          <wp:inline distT="0" distB="0" distL="0" distR="0" wp14:anchorId="55AA5B87" wp14:editId="038622E9">
+            <wp:extent cx="3299746" cy="853514"/>
+            <wp:effectExtent l="0" t="0" r="0" b="3810"/>
+            <wp:docPr id="1352212703" name="Picture 1" descr="A computer screen with white text&#10;&#10;Description automatically generated"/>
+            <wp:cNvGraphicFramePr>
+              <a:graphicFrameLocks xmlns:a="http://schemas.openxmlformats.org/drawingml/2006/main" noChangeAspect="1"/>
+            </wp:cNvGraphicFramePr>
+            <a:graphic xmlns:a="http://schemas.openxmlformats.org/drawingml/2006/main">
+              <a:graphicData uri="http://schemas.openxmlformats.org/drawingml/2006/picture">
+                <pic:pic xmlns:pic="http://schemas.openxmlformats.org/drawingml/2006/picture">
+                  <pic:nvPicPr>
+                    <pic:cNvPr id="1352212703" name="Picture 1" descr="A computer screen with white text&#10;&#10;Description automatically generated"/>
+                    <pic:cNvPicPr/>
+                  </pic:nvPicPr>
+                  <pic:blipFill>
+                    <a:blip r:embed="rId6"/>
+                    <a:stretch>
+                      <a:fillRect/>
+                    </a:stretch>
+                  </pic:blipFill>
+                  <pic:spPr>
+                    <a:xfrm>
+                      <a:off x="0" y="0"/>
+                      <a:ext cx="3299746" cy="853514"/>
+                    </a:xfrm>
+                    <a:prstGeom prst="rect">
+                      <a:avLst/>
+                    </a:prstGeom>
+                  </pic:spPr>
+                </pic:pic>
+              </a:graphicData>
+            </a:graphic>
+          </wp:inline>
+        </w:drawing>
+      </w:r>
+    </w:p>
+    <w:p>
+      <w:pPr>
+        <w:pStyle w:val="ListParagraph"/>
+        <w:rPr>
+          <w:lang w:val="pt-BR"/>
+        </w:rPr>
+      </w:pPr>
+    </w:p>
+    <w:p>
+      <w:pPr>
+        <w:pStyle w:val="ListParagraph"/>
+        <w:rPr>
+          <w:lang w:val="pt-BR"/>
+        </w:rPr>
+      </w:pPr>
+      <w:r>
+        <w:rPr>
+          <w:lang w:val="pt-BR"/>
+        </w:rPr>
+        <w:t>De acordo com o p-valor em ambos dos casos, não rejeitamos a hipótese nula, dito isso, ambos as amostras atendem a normalidade.</w:t>
+      </w:r>
+    </w:p>
+    <w:p>
+      <w:pPr>
+        <w:pStyle w:val="ListParagraph"/>
+        <w:rPr>
+          <w:lang w:val="pt-BR"/>
+        </w:rPr>
+      </w:pPr>
+    </w:p>
+    <w:p>
+      <w:pPr>
+        <w:pStyle w:val="ListParagraph"/>
+        <w:rPr>
+          <w:lang w:val="pt-BR"/>
+        </w:rPr>
+      </w:pPr>
+      <w:r>
+        <w:rPr>
+          <w:lang w:val="pt-BR"/>
+        </w:rPr>
+        <w:t>Vamos aproveitar e fazer uma análise visual dos dados:</w:t>
+      </w:r>
+    </w:p>
+    <w:p>
+      <w:pPr>
+        <w:pStyle w:val="ListParagraph"/>
+        <w:rPr>
+          <w:lang w:val="pt-BR"/>
+        </w:rPr>
+      </w:pPr>
+    </w:p>
+    <w:p>
+      <w:pPr>
+        <w:pStyle w:val="ListParagraph"/>
+        <w:rPr>
+          <w:lang w:val="pt-BR"/>
+        </w:rPr>
+      </w:pPr>
+    </w:p>
+    <w:p>
+      <w:pPr>
+        <w:pStyle w:val="ListParagraph"/>
+        <w:rPr>
+          <w:lang w:val="pt-BR"/>
+        </w:rPr>
+      </w:pPr>
+      <w:r>
+        <w:rPr>
+          <w:lang w:val="pt-BR"/>
+        </w:rPr>
+        <w:lastRenderedPageBreak/>
+        <w:t>HOSPITAL 1</w:t>
+      </w:r>
+    </w:p>
+    <w:p>
+      <w:pPr>
+        <w:pStyle w:val="ListParagraph"/>
+        <w:rPr>
+          <w:lang w:val="pt-BR"/>
+        </w:rPr>
+      </w:pPr>
+      <w:r>
+        <w:rPr>
+          <w:lang w:val="pt-BR"/>
+        </w:rPr>
+        <w:drawing>
+          <wp:inline distT="0" distB="0" distL="0" distR="0" wp14:anchorId="43E70EBA" wp14:editId="234B1A55">
+            <wp:extent cx="5612130" cy="1102995"/>
+            <wp:effectExtent l="0" t="0" r="7620" b="1905"/>
+            <wp:docPr id="1365037212" name="Picture 1" descr="A computer screen shot of text&#10;&#10;Description automatically generated"/>
+            <wp:cNvGraphicFramePr>
+              <a:graphicFrameLocks xmlns:a="http://schemas.openxmlformats.org/drawingml/2006/main" noChangeAspect="1"/>
+            </wp:cNvGraphicFramePr>
+            <a:graphic xmlns:a="http://schemas.openxmlformats.org/drawingml/2006/main">
+              <a:graphicData uri="http://schemas.openxmlformats.org/drawingml/2006/picture">
+                <pic:pic xmlns:pic="http://schemas.openxmlformats.org/drawingml/2006/picture">
+                  <pic:nvPicPr>
+                    <pic:cNvPr id="1365037212" name="Picture 1" descr="A computer screen shot of text&#10;&#10;Description automatically generated"/>
+                    <pic:cNvPicPr/>
+                  </pic:nvPicPr>
+                  <pic:blipFill>
+                    <a:blip r:embed="rId7"/>
+                    <a:stretch>
+                      <a:fillRect/>
+                    </a:stretch>
+                  </pic:blipFill>
+                  <pic:spPr>
+                    <a:xfrm>
+                      <a:off x="0" y="0"/>
+                      <a:ext cx="5612130" cy="1102995"/>
+                    </a:xfrm>
+                    <a:prstGeom prst="rect">
+                      <a:avLst/>
+                    </a:prstGeom>
+                  </pic:spPr>
+                </pic:pic>
+              </a:graphicData>
+            </a:graphic>
+          </wp:inline>
+        </w:drawing>
+      </w:r>
+    </w:p>
+    <w:p>
+      <w:pPr>
+        <w:pStyle w:val="ListParagraph"/>
+        <w:rPr>
+          <w:lang w:val="pt-BR"/>
+        </w:rPr>
+      </w:pPr>
+      <w:r>
+        <w:rPr>
+          <w:lang w:val="pt-BR"/>
+        </w:rPr>
+        <w:drawing>
+          <wp:inline distT="0" distB="0" distL="0" distR="0" wp14:anchorId="18223B2C" wp14:editId="7444C818">
+            <wp:extent cx="5572125" cy="4314825"/>
+            <wp:effectExtent l="0" t="0" r="9525" b="9525"/>
+            <wp:docPr id="19942589" name="Picture 1" descr="A graph of a normal distribution&#10;&#10;Description automatically generated"/>
+            <wp:cNvGraphicFramePr>
+              <a:graphicFrameLocks xmlns:a="http://schemas.openxmlformats.org/drawingml/2006/main" noChangeAspect="1"/>
+            </wp:cNvGraphicFramePr>
+            <a:graphic xmlns:a="http://schemas.openxmlformats.org/drawingml/2006/main">
+              <a:graphicData uri="http://schemas.openxmlformats.org/drawingml/2006/picture">
+                <pic:pic xmlns:pic="http://schemas.openxmlformats.org/drawingml/2006/picture">
+                  <pic:nvPicPr>
+                    <pic:cNvPr id="19942589" name="Picture 1" descr="A graph of a normal distribution&#10;&#10;Description automatically generated"/>
+                    <pic:cNvPicPr/>
+                  </pic:nvPicPr>
+                  <pic:blipFill>
+                    <a:blip r:embed="rId8"/>
+                    <a:stretch>
+                      <a:fillRect/>
+                    </a:stretch>
+                  </pic:blipFill>
+                  <pic:spPr>
+                    <a:xfrm>
+                      <a:off x="0" y="0"/>
+                      <a:ext cx="5572125" cy="4314825"/>
+                    </a:xfrm>
+                    <a:prstGeom prst="rect">
+                      <a:avLst/>
+                    </a:prstGeom>
+                  </pic:spPr>
+                </pic:pic>
+              </a:graphicData>
+            </a:graphic>
+          </wp:inline>
+        </w:drawing>
+      </w:r>
+    </w:p>
+    <w:p>
+      <w:pPr>
+        <w:pStyle w:val="ListParagraph"/>
+        <w:rPr>
+          <w:lang w:val="pt-BR"/>
+        </w:rPr>
+      </w:pPr>
+    </w:p>
+    <w:p>
+      <w:pPr>
+        <w:pStyle w:val="ListParagraph"/>
+        <w:rPr>
+          <w:lang w:val="pt-BR"/>
+        </w:rPr>
+      </w:pPr>
+    </w:p>
+    <w:p>
+      <w:pPr>
+        <w:pStyle w:val="ListParagraph"/>
+        <w:rPr>
+          <w:lang w:val="pt-BR"/>
+        </w:rPr>
+      </w:pPr>
+      <w:r>
+        <w:rPr>
+          <w:lang w:val="pt-BR"/>
+        </w:rPr>
+        <w:t xml:space="preserve">HOSPITAL </w:t>
+      </w:r>
+      <w:r>
+        <w:rPr>
+          <w:lang w:val="pt-BR"/>
+        </w:rPr>
+        <w:t>2</w:t>
+      </w:r>
+    </w:p>
+    <w:p>
+      <w:pPr>
+        <w:pStyle w:val="ListParagraph"/>
+        <w:rPr>
+          <w:lang w:val="pt-BR"/>
+        </w:rPr>
+      </w:pPr>
+      <w:r>
+        <w:rPr>
+          <w:lang w:val="pt-BR"/>
+        </w:rPr>
+        <w:drawing>
+          <wp:inline distT="0" distB="0" distL="0" distR="0" wp14:anchorId="757C58AF" wp14:editId="0CA7FAC5">
+            <wp:extent cx="5612130" cy="1053465"/>
+            <wp:effectExtent l="0" t="0" r="7620" b="0"/>
+            <wp:docPr id="2126137545" name="Picture 1" descr="A computer screen shot of text&#10;&#10;Description automatically generated"/>
+            <wp:cNvGraphicFramePr>
+              <a:graphicFrameLocks xmlns:a="http://schemas.openxmlformats.org/drawingml/2006/main" noChangeAspect="1"/>
+            </wp:cNvGraphicFramePr>
+            <a:graphic xmlns:a="http://schemas.openxmlformats.org/drawingml/2006/main">
+              <a:graphicData uri="http://schemas.openxmlformats.org/drawingml/2006/picture">
+                <pic:pic xmlns:pic="http://schemas.openxmlformats.org/drawingml/2006/picture">
+                  <pic:nvPicPr>
+                    <pic:cNvPr id="2126137545" name="Picture 1" descr="A computer screen shot of text&#10;&#10;Description automatically generated"/>
+                    <pic:cNvPicPr/>
+                  </pic:nvPicPr>
+                  <pic:blipFill>
+                    <a:blip r:embed="rId9"/>
+                    <a:stretch>
+                      <a:fillRect/>
+                    </a:stretch>
+                  </pic:blipFill>
+                  <pic:spPr>
+                    <a:xfrm>
+                      <a:off x="0" y="0"/>
+                      <a:ext cx="5612130" cy="1053465"/>
+                    </a:xfrm>
+                    <a:prstGeom prst="rect">
+                      <a:avLst/>
+                    </a:prstGeom>
+                  </pic:spPr>
+                </pic:pic>
+              </a:graphicData>
+            </a:graphic>
+          </wp:inline>
+        </w:drawing>
+      </w:r>
+    </w:p>
+    <w:p>
+      <w:pPr>
+        <w:pStyle w:val="ListParagraph"/>
+        <w:rPr>
+          <w:lang w:val="pt-BR"/>
+        </w:rPr>
+      </w:pPr>
+      <w:r>
+        <w:rPr>
+          <w:lang w:val="pt-BR"/>
+        </w:rPr>
+        <w:lastRenderedPageBreak/>
+        <w:drawing>
+          <wp:inline distT="0" distB="0" distL="0" distR="0" wp14:anchorId="11C93C5B" wp14:editId="701D17AB">
+            <wp:extent cx="5572125" cy="4314825"/>
+            <wp:effectExtent l="0" t="0" r="9525" b="9525"/>
+            <wp:docPr id="11206517" name="Picture 1" descr="A graph of a normal distribution&#10;&#10;Description automatically generated"/>
+            <wp:cNvGraphicFramePr>
+              <a:graphicFrameLocks xmlns:a="http://schemas.openxmlformats.org/drawingml/2006/main" noChangeAspect="1"/>
+            </wp:cNvGraphicFramePr>
+            <a:graphic xmlns:a="http://schemas.openxmlformats.org/drawingml/2006/main">
+              <a:graphicData uri="http://schemas.openxmlformats.org/drawingml/2006/picture">
+                <pic:pic xmlns:pic="http://schemas.openxmlformats.org/drawingml/2006/picture">
+                  <pic:nvPicPr>
+                    <pic:cNvPr id="11206517" name="Picture 1" descr="A graph of a normal distribution&#10;&#10;Description automatically generated"/>
+                    <pic:cNvPicPr/>
+                  </pic:nvPicPr>
+                  <pic:blipFill>
+                    <a:blip r:embed="rId10"/>
+                    <a:stretch>
+                      <a:fillRect/>
+                    </a:stretch>
+                  </pic:blipFill>
+                  <pic:spPr>
+                    <a:xfrm>
+                      <a:off x="0" y="0"/>
+                      <a:ext cx="5572125" cy="4314825"/>
+                    </a:xfrm>
+                    <a:prstGeom prst="rect">
+                      <a:avLst/>
+                    </a:prstGeom>
+                  </pic:spPr>
+                </pic:pic>
+              </a:graphicData>
+            </a:graphic>
+          </wp:inline>
+        </w:drawing>
+      </w:r>
+    </w:p>
+    <w:p>
+      <w:pPr>
+        <w:pStyle w:val="ListParagraph"/>
+        <w:rPr>
+          <w:lang w:val="pt-BR"/>
+        </w:rPr>
+      </w:pPr>
+    </w:p>
+    <w:p>
+      <w:pPr>
+        <w:pStyle w:val="ListParagraph"/>
+        <w:rPr>
+          <w:lang w:val="pt-BR"/>
+        </w:rPr>
+      </w:pPr>
+    </w:p>
+    <w:p>
+      <w:pPr>
+        <w:pStyle w:val="ListParagraph"/>
+        <w:rPr>
+          <w:lang w:val="pt-BR"/>
+        </w:rPr>
+      </w:pPr>
+      <w:r>
+        <w:rPr>
+          <w:lang w:val="pt-BR"/>
+        </w:rPr>
+        <w:t xml:space="preserve">Agora ao fazermos o teste F de Levene </w:t>
+      </w:r>
+      <w:r>
+        <w:rPr>
+          <w:lang w:val="pt-BR"/>
+        </w:rPr>
+        <w:t>para comparar a variabilidade (ou variância) dos tempos de atendimento entre o Hospital 1 e o Hospital 2</w:t>
+      </w:r>
+      <w:r>
+        <w:rPr>
+          <w:lang w:val="pt-BR"/>
+        </w:rPr>
+        <w:t xml:space="preserve">, tivemos o </w:t>
+      </w:r>
+      <w:r>
+        <w:rPr>
+          <w:lang w:val="pt-BR"/>
+        </w:rPr>
+        <w:t>p-valor de 0.405.</w:t>
+      </w:r>
+    </w:p>
+    <w:p>
+      <w:pPr>
+        <w:pStyle w:val="ListParagraph"/>
+        <w:rPr>
+          <w:lang w:val="pt-BR"/>
+        </w:rPr>
+      </w:pPr>
+    </w:p>
+    <w:p>
+      <w:pPr>
+        <w:pStyle w:val="ListParagraph"/>
+        <w:rPr>
+          <w:lang w:val="pt-BR"/>
+        </w:rPr>
+      </w:pPr>
+      <w:r>
+        <w:rPr>
+          <w:lang w:val="pt-BR"/>
+        </w:rPr>
+        <w:drawing>
+          <wp:inline distT="0" distB="0" distL="0" distR="0" wp14:anchorId="4BE3F2A3" wp14:editId="02E0437E">
+            <wp:extent cx="4221846" cy="1783235"/>
+            <wp:effectExtent l="0" t="0" r="7620" b="7620"/>
+            <wp:docPr id="1073074334" name="Picture 1" descr="A computer screen with text on it&#10;&#10;Description automatically generated"/>
+            <wp:cNvGraphicFramePr>
+              <a:graphicFrameLocks xmlns:a="http://schemas.openxmlformats.org/drawingml/2006/main" noChangeAspect="1"/>
+            </wp:cNvGraphicFramePr>
+            <a:graphic xmlns:a="http://schemas.openxmlformats.org/drawingml/2006/main">
+              <a:graphicData uri="http://schemas.openxmlformats.org/drawingml/2006/picture">
+                <pic:pic xmlns:pic="http://schemas.openxmlformats.org/drawingml/2006/picture">
+                  <pic:nvPicPr>
+                    <pic:cNvPr id="1073074334" name="Picture 1" descr="A computer screen with text on it&#10;&#10;Description automatically generated"/>
+                    <pic:cNvPicPr/>
+                  </pic:nvPicPr>
+                  <pic:blipFill>
+                    <a:blip r:embed="rId11"/>
+                    <a:stretch>
+                      <a:fillRect/>
+                    </a:stretch>
+                  </pic:blipFill>
+                  <pic:spPr>
+                    <a:xfrm>
+                      <a:off x="0" y="0"/>
+                      <a:ext cx="4221846" cy="1783235"/>
+                    </a:xfrm>
+                    <a:prstGeom prst="rect">
+                      <a:avLst/>
+                    </a:prstGeom>
+                  </pic:spPr>
+                </pic:pic>
+              </a:graphicData>
+            </a:graphic>
+          </wp:inline>
+        </w:drawing>
+      </w:r>
+    </w:p>
+    <w:p>
+      <w:pPr>
+        <w:pStyle w:val="ListParagraph"/>
+        <w:rPr>
+          <w:lang w:val="pt-BR"/>
+        </w:rPr>
+      </w:pPr>
+      <w:r>
+        <w:rPr>
+          <w:lang w:val="pt-BR"/>
+        </w:rPr>
+        <w:drawing>
+          <wp:inline distT="0" distB="0" distL="0" distR="0" wp14:anchorId="7991F947" wp14:editId="0DCBAEC0">
+            <wp:extent cx="4183380" cy="533400"/>
+            <wp:effectExtent l="0" t="0" r="7620" b="0"/>
+            <wp:docPr id="850352627" name="Picture 1" descr="A screenshot of a computer&#10;&#10;Description automatically generated"/>
+            <wp:cNvGraphicFramePr>
+              <a:graphicFrameLocks xmlns:a="http://schemas.openxmlformats.org/drawingml/2006/main" noChangeAspect="1"/>
+            </wp:cNvGraphicFramePr>
+            <a:graphic xmlns:a="http://schemas.openxmlformats.org/drawingml/2006/main">
+              <a:graphicData uri="http://schemas.openxmlformats.org/drawingml/2006/picture">
+                <pic:pic xmlns:pic="http://schemas.openxmlformats.org/drawingml/2006/picture">
+                  <pic:nvPicPr>
+                    <pic:cNvPr id="850352627" name="Picture 1" descr="A screenshot of a computer&#10;&#10;Description automatically generated"/>
+                    <pic:cNvPicPr/>
+                  </pic:nvPicPr>
+                  <pic:blipFill>
+                    <a:blip r:embed="rId12"/>
+                    <a:stretch>
+                      <a:fillRect/>
+                    </a:stretch>
+                  </pic:blipFill>
+                  <pic:spPr>
+                    <a:xfrm>
+                      <a:off x="0" y="0"/>
+                      <a:ext cx="4201874" cy="535758"/>
+                    </a:xfrm>
+                    <a:prstGeom prst="rect">
+                      <a:avLst/>
+                    </a:prstGeom>
+                  </pic:spPr>
+                </pic:pic>
+              </a:graphicData>
+            </a:graphic>
+          </wp:inline>
+        </w:drawing>
+      </w:r>
+    </w:p>
+    <w:p>
+      <w:pPr>
+        <w:pStyle w:val="ListParagraph"/>
+        <w:rPr>
+          <w:lang w:val="pt-BR"/>
+        </w:rPr>
+      </w:pPr>
+    </w:p>
+    <w:p>
+      <w:pPr>
+        <w:pStyle w:val="ListParagraph"/>
+        <w:rPr>
+          <w:lang w:val="pt-BR"/>
+        </w:rPr>
+      </w:pPr>
+      <w:r>
+        <w:rPr>
+          <w:lang w:val="pt-BR"/>
+        </w:rPr>
+        <w:t xml:space="preserve">Interpretando o resultado, podemos dizer, </w:t>
+      </w:r>
+      <w:r>
+        <w:rPr>
+          <w:lang w:val="pt-BR"/>
+        </w:rPr>
+        <w:t xml:space="preserve">com um nível de significância comum de 0.05, </w:t>
+      </w:r>
+      <w:r>
+        <w:rPr>
+          <w:lang w:val="pt-BR"/>
+        </w:rPr>
+        <w:t xml:space="preserve">que </w:t>
+      </w:r>
+      <w:r>
+        <w:rPr>
+          <w:lang w:val="pt-BR"/>
+        </w:rPr>
+        <w:t>não temos evidências suficientes para rejeitar a hipótese nula do teste de Levene</w:t>
+      </w:r>
+      <w:r>
+        <w:rPr>
+          <w:lang w:val="pt-BR"/>
+        </w:rPr>
+        <w:t xml:space="preserve">. </w:t>
+      </w:r>
+      <w:r>
+        <w:rPr>
+          <w:lang w:val="pt-BR"/>
+        </w:rPr>
+        <w:lastRenderedPageBreak/>
+        <w:t>Dito isso, podemos af</w:t>
+      </w:r>
+      <w:r>
+        <w:rPr>
+          <w:lang w:val="pt-BR"/>
+        </w:rPr>
+        <w:t>irma</w:t>
+      </w:r>
+      <w:r>
+        <w:rPr>
+          <w:lang w:val="pt-BR"/>
+        </w:rPr>
+        <w:t>r</w:t>
+      </w:r>
+      <w:r>
+        <w:rPr>
+          <w:lang w:val="pt-BR"/>
+        </w:rPr>
+        <w:t xml:space="preserve"> que as variâncias dos dois grupos são iguais. Em outras palavras, com base </w:t>
+      </w:r>
+      <w:r>
+        <w:rPr>
+          <w:lang w:val="pt-BR"/>
+        </w:rPr>
+        <w:t>no teste feito</w:t>
+      </w:r>
+      <w:r>
+        <w:rPr>
+          <w:lang w:val="pt-BR"/>
+        </w:rPr>
+        <w:t>, parece que a variabilidade dos tempos de atendimento entre o Hospital 1 e o Hospital 2 é estatisticamente similar.</w:t>
+      </w:r>
+    </w:p>
+    <w:p>
+      <w:pPr>
+        <w:pStyle w:val="ListParagraph"/>
+        <w:rPr>
+          <w:lang w:val="pt-BR"/>
+        </w:rPr>
+      </w:pPr>
+    </w:p>
+    <w:p>
+      <w:pPr>
+        <w:pStyle w:val="ListParagraph"/>
+        <w:rPr>
+          <w:lang w:val="pt-BR"/>
+        </w:rPr>
+      </w:pPr>
+      <w:r>
+        <w:rPr>
+          <w:lang w:val="pt-BR"/>
+        </w:rPr>
+        <w:t>Analisando visualmente:</w:t>
+      </w:r>
+    </w:p>
+    <w:p>
+      <w:pPr>
+        <w:pStyle w:val="ListParagraph"/>
+        <w:rPr>
+          <w:lang w:val="pt-BR"/>
+        </w:rPr>
+      </w:pPr>
+    </w:p>
+    <w:p>
+      <w:pPr>
+        <w:pStyle w:val="ListParagraph"/>
+        <w:rPr>
+          <w:lang w:val="pt-BR"/>
+        </w:rPr>
+      </w:pPr>
+      <w:r>
+        <w:rPr>
+          <w:lang w:val="pt-BR"/>
+        </w:rPr>
+        <w:drawing>
+          <wp:inline distT="0" distB="0" distL="0" distR="0" wp14:anchorId="30090A4E" wp14:editId="65DD2F52">
+            <wp:extent cx="5448300" cy="4314825"/>
+            <wp:effectExtent l="0" t="0" r="0" b="9525"/>
+            <wp:docPr id="535905697" name="Picture 1" descr="A chart with blue and orange squares&#10;&#10;Description automatically generated"/>
+            <wp:cNvGraphicFramePr>
+              <a:graphicFrameLocks xmlns:a="http://schemas.openxmlformats.org/drawingml/2006/main" noChangeAspect="1"/>
+            </wp:cNvGraphicFramePr>
+            <a:graphic xmlns:a="http://schemas.openxmlformats.org/drawingml/2006/main">
+              <a:graphicData uri="http://schemas.openxmlformats.org/drawingml/2006/picture">
+                <pic:pic xmlns:pic="http://schemas.openxmlformats.org/drawingml/2006/picture">
+                  <pic:nvPicPr>
+                    <pic:cNvPr id="535905697" name="Picture 1" descr="A chart with blue and orange squares&#10;&#10;Description automatically generated"/>
+                    <pic:cNvPicPr/>
+                  </pic:nvPicPr>
+                  <pic:blipFill>
+                    <a:blip r:embed="rId13"/>
+                    <a:stretch>
+                      <a:fillRect/>
+                    </a:stretch>
+                  </pic:blipFill>
+                  <pic:spPr>
+                    <a:xfrm>
+                      <a:off x="0" y="0"/>
+                      <a:ext cx="5448300" cy="4314825"/>
+                    </a:xfrm>
+                    <a:prstGeom prst="rect">
+                      <a:avLst/>
+                    </a:prstGeom>
+                  </pic:spPr>
+                </pic:pic>
+              </a:graphicData>
+            </a:graphic>
+          </wp:inline>
+        </w:drawing>
+      </w:r>
+    </w:p>
+    <w:p>
+      <w:pPr>
+        <w:pStyle w:val="ListParagraph"/>
+        <w:rPr>
+          <w:lang w:val="pt-BR"/>
+        </w:rPr>
+      </w:pPr>
+    </w:p>
+    <w:p>
+      <w:pPr>
+        <w:pStyle w:val="ListParagraph"/>
+        <w:rPr>
+          <w:lang w:val="pt-BR"/>
+        </w:rPr>
+      </w:pPr>
+      <w:r>
+        <w:rPr>
+          <w:lang w:val="pt-BR"/>
+        </w:rPr>
+        <w:t>Quanto aos outros dois pressupostos, eles são independentes e são contínuos. Sendo assim, faremos o teste estatístico T para duas amostras independentes</w:t>
+      </w:r>
+      <w:r>
+        <w:rPr>
+          <w:lang w:val="pt-BR"/>
+        </w:rPr>
+        <w:t xml:space="preserve"> e com variâncias homogêneas</w:t>
+      </w:r>
+      <w:r>
+        <w:rPr>
+          <w:lang w:val="pt-BR"/>
+        </w:rPr>
+        <w:t>.</w:t>
+      </w:r>
+    </w:p>
+    <w:p>
+      <w:pPr>
+        <w:pStyle w:val="ListParagraph"/>
+        <w:rPr>
+          <w:lang w:val="pt-BR"/>
+        </w:rPr>
+      </w:pPr>
+    </w:p>
+    <w:p>
+      <w:pPr>
+        <w:pStyle w:val="ListParagraph"/>
+        <w:rPr>
+          <w:lang w:val="pt-BR"/>
+        </w:rPr>
+      </w:pPr>
+      <w:r>
+        <w:rPr>
+          <w:lang w:val="pt-BR"/>
+        </w:rPr>
+        <w:drawing>
+          <wp:inline distT="0" distB="0" distL="0" distR="0" wp14:anchorId="1CBE76B0" wp14:editId="115EDFF2">
+            <wp:extent cx="5612130" cy="1865630"/>
+            <wp:effectExtent l="0" t="0" r="7620" b="1270"/>
+            <wp:docPr id="1087535475" name="Picture 1" descr="A screen shot of a computer program&#10;&#10;Description automatically generated"/>
+            <wp:cNvGraphicFramePr>
+              <a:graphicFrameLocks xmlns:a="http://schemas.openxmlformats.org/drawingml/2006/main" noChangeAspect="1"/>
+            </wp:cNvGraphicFramePr>
+            <a:graphic xmlns:a="http://schemas.openxmlformats.org/drawingml/2006/main">
+              <a:graphicData uri="http://schemas.openxmlformats.org/drawingml/2006/picture">
+                <pic:pic xmlns:pic="http://schemas.openxmlformats.org/drawingml/2006/picture">
+                  <pic:nvPicPr>
+                    <pic:cNvPr id="1087535475" name="Picture 1" descr="A screen shot of a computer program&#10;&#10;Description automatically generated"/>
+                    <pic:cNvPicPr/>
+                  </pic:nvPicPr>
+                  <pic:blipFill>
+                    <a:blip r:embed="rId14"/>
+                    <a:stretch>
+                      <a:fillRect/>
+                    </a:stretch>
+                  </pic:blipFill>
+                  <pic:spPr>
+                    <a:xfrm>
+                      <a:off x="0" y="0"/>
+                      <a:ext cx="5612130" cy="1865630"/>
+                    </a:xfrm>
+                    <a:prstGeom prst="rect">
+                      <a:avLst/>
+                    </a:prstGeom>
+                  </pic:spPr>
+                </pic:pic>
+              </a:graphicData>
+            </a:graphic>
+          </wp:inline>
+        </w:drawing>
+      </w:r>
+    </w:p>
+    <w:p>
+      <w:pPr>
+        <w:pStyle w:val="ListParagraph"/>
+        <w:rPr>
           <w:b/>
           <w:bCs/>
           <w:color w:val="7030A0"/>
@@ -545,7 +1409,42 @@
           <w:color w:val="7030A0"/>
           <w:lang w:val="pt-BR"/>
         </w:rPr>
-        <w:t>Testar se por se paramétrico</w:t>
+        <w:lastRenderedPageBreak/>
+        <w:drawing>
+          <wp:inline distT="0" distB="0" distL="0" distR="0" wp14:anchorId="2603F22A" wp14:editId="006DF34D">
+            <wp:extent cx="5570703" cy="655377"/>
+            <wp:effectExtent l="0" t="0" r="0" b="0"/>
+            <wp:docPr id="270708716" name="Picture 1"/>
+            <wp:cNvGraphicFramePr>
+              <a:graphicFrameLocks xmlns:a="http://schemas.openxmlformats.org/drawingml/2006/main" noChangeAspect="1"/>
+            </wp:cNvGraphicFramePr>
+            <a:graphic xmlns:a="http://schemas.openxmlformats.org/drawingml/2006/main">
+              <a:graphicData uri="http://schemas.openxmlformats.org/drawingml/2006/picture">
+                <pic:pic xmlns:pic="http://schemas.openxmlformats.org/drawingml/2006/picture">
+                  <pic:nvPicPr>
+                    <pic:cNvPr id="270708716" name=""/>
+                    <pic:cNvPicPr/>
+                  </pic:nvPicPr>
+                  <pic:blipFill>
+                    <a:blip r:embed="rId15"/>
+                    <a:stretch>
+                      <a:fillRect/>
+                    </a:stretch>
+                  </pic:blipFill>
+                  <pic:spPr>
+                    <a:xfrm>
+                      <a:off x="0" y="0"/>
+                      <a:ext cx="5570703" cy="655377"/>
+                    </a:xfrm>
+                    <a:prstGeom prst="rect">
+                      <a:avLst/>
+                    </a:prstGeom>
+                  </pic:spPr>
+                </pic:pic>
+              </a:graphicData>
+            </a:graphic>
+          </wp:inline>
+        </w:drawing>
       </w:r>
     </w:p>
     <w:p>
@@ -558,54 +1457,50 @@
           <w:lang w:val="pt-BR"/>
         </w:rPr>
       </w:pPr>
-      <w:r>
-        <w:rPr>
-          <w:b/>
-          <w:bCs/>
-          <w:color w:val="7030A0"/>
-          <w:lang w:val="pt-BR"/>
-        </w:rPr>
-        <w:t>Se sim = teste t para duas amostras independentes</w:t>
-      </w:r>
-    </w:p>
-    <w:p>
-      <w:pPr>
-        <w:pStyle w:val="ListParagraph"/>
-        <w:rPr>
-          <w:b/>
-          <w:bCs/>
-          <w:color w:val="7030A0"/>
-          <w:lang w:val="pt-BR"/>
-        </w:rPr>
-      </w:pPr>
-    </w:p>
-    <w:p>
-      <w:pPr>
-        <w:pStyle w:val="ListParagraph"/>
-        <w:rPr>
-          <w:b/>
-          <w:bCs/>
-          <w:color w:val="7030A0"/>
-          <w:lang w:val="pt-BR"/>
-        </w:rPr>
-      </w:pPr>
-      <w:r>
-        <w:rPr>
-          <w:b/>
-          <w:bCs/>
-          <w:color w:val="7030A0"/>
-          <w:lang w:val="pt-BR"/>
-        </w:rPr>
-        <w:t>Se não = teste não paramétricos Mann-Whitney (ordinal)</w:t>
-      </w:r>
-    </w:p>
-    <w:p>
-      <w:pPr>
-        <w:pStyle w:val="ListParagraph"/>
-        <w:rPr>
-          <w:lang w:val="pt-BR"/>
-        </w:rPr>
-      </w:pPr>
+    </w:p>
+    <w:p>
+      <w:pPr>
+        <w:pStyle w:val="ListParagraph"/>
+        <w:rPr>
+          <w:lang w:val="pt-BR"/>
+        </w:rPr>
+      </w:pPr>
+      <w:r>
+        <w:rPr>
+          <w:lang w:val="pt-BR"/>
+        </w:rPr>
+        <w:t xml:space="preserve">Com este resultado, </w:t>
+      </w:r>
+      <w:r>
+        <w:rPr>
+          <w:lang w:val="pt-BR"/>
+        </w:rPr>
+        <w:t>temos evidências suficientes para rejeitar a hipótese nula</w:t>
+      </w:r>
+      <w:r>
+        <w:rPr>
+          <w:lang w:val="pt-BR"/>
+        </w:rPr>
+        <w:t xml:space="preserve"> (H0)</w:t>
+      </w:r>
+      <w:r>
+        <w:rPr>
+          <w:lang w:val="pt-BR"/>
+        </w:rPr>
+        <w:t xml:space="preserve">, que afirma que não há diferença significativa entre as médias dos tempos de atendimento dos dois hospitais. </w:t>
+      </w:r>
+      <w:r>
+        <w:rPr>
+          <w:lang w:val="pt-BR"/>
+        </w:rPr>
+        <w:t>C</w:t>
+      </w:r>
+      <w:r>
+        <w:rPr>
+          <w:lang w:val="pt-BR"/>
+        </w:rPr>
+        <w:t>oncluímos que existe uma diferença estatisticamente significativa nos tempos de atendimento entre o Hospital 1 e o Hospital 2, com um nível de confiança de 99%.</w:t>
+      </w:r>
     </w:p>
     <w:p>
       <w:pPr>
@@ -643,7 +1538,6 @@
           <w:highlight w:val="yellow"/>
           <w:lang w:val="pt-BR"/>
         </w:rPr>
-        <w:lastRenderedPageBreak/>
         <w:t>Colesterol.xlsx</w:t>
       </w:r>
       <w:r>
@@ -977,34 +1871,146 @@
         <w:rPr>
           <w:color w:val="7030A0"/>
         </w:rPr>
-        <w:t>binom.</w:t>
-      </w:r>
-      <w:proofErr w:type="gramStart"/>
+        <w:t>binom.test</w:t>
+      </w:r>
+      <w:proofErr w:type="spellEnd"/>
       <w:r>
         <w:rPr>
           <w:color w:val="7030A0"/>
         </w:rPr>
-        <w:t>test</w:t>
+        <w:t xml:space="preserve">(8, 20, p = 0.5, </w:t>
+      </w:r>
+      <w:proofErr w:type="spellStart"/>
+      <w:r>
+        <w:rPr>
+          <w:color w:val="7030A0"/>
+        </w:rPr>
+        <w:t>conf.level</w:t>
       </w:r>
       <w:proofErr w:type="spellEnd"/>
       <w:r>
         <w:rPr>
           <w:color w:val="7030A0"/>
         </w:rPr>
-        <w:t>(</w:t>
-      </w:r>
-      <w:proofErr w:type="gramEnd"/>
-      <w:r>
+        <w:t xml:space="preserve"> = 0.95)</w:t>
+      </w:r>
+    </w:p>
+    <w:p>
+      <w:pPr>
+        <w:pStyle w:val="ListParagraph"/>
+      </w:pPr>
+    </w:p>
+    <w:p>
+      <w:pPr>
+        <w:pStyle w:val="ListParagraph"/>
+      </w:pPr>
+      <w:r>
+        <w:t>#Exact binomial test</w:t>
+      </w:r>
+    </w:p>
+    <w:p>
+      <w:pPr>
+        <w:pStyle w:val="ListParagraph"/>
+      </w:pPr>
+      <w:r>
+        <w:t>#</w:t>
+      </w:r>
+    </w:p>
+    <w:p>
+      <w:pPr>
+        <w:pStyle w:val="ListParagraph"/>
+      </w:pPr>
+      <w:r>
+        <w:t>#data:  8 and 20</w:t>
+      </w:r>
+    </w:p>
+    <w:p>
+      <w:pPr>
+        <w:pStyle w:val="ListParagraph"/>
+      </w:pPr>
+      <w:r>
+        <w:t>#number of successes = 8, number of trials = 20, p-value = 0.5034</w:t>
+      </w:r>
+    </w:p>
+    <w:p>
+      <w:pPr>
+        <w:pStyle w:val="ListParagraph"/>
+      </w:pPr>
+      <w:r>
+        <w:t>#alternative hypothesis: true probability of success is not equal to 0.5</w:t>
+      </w:r>
+    </w:p>
+    <w:p>
+      <w:pPr>
+        <w:pStyle w:val="ListParagraph"/>
+      </w:pPr>
+      <w:r>
+        <w:t>#95 percent confidence interval:</w:t>
+      </w:r>
+    </w:p>
+    <w:p>
+      <w:pPr>
+        <w:pStyle w:val="ListParagraph"/>
+      </w:pPr>
+      <w:r>
+        <w:t>#  0.1911901 0.6394574</w:t>
+      </w:r>
+    </w:p>
+    <w:p>
+      <w:pPr>
+        <w:pStyle w:val="ListParagraph"/>
+      </w:pPr>
+      <w:r>
+        <w:t>#sample estimates:</w:t>
+      </w:r>
+    </w:p>
+    <w:p>
+      <w:pPr>
+        <w:pStyle w:val="ListParagraph"/>
+      </w:pPr>
+      <w:r>
+        <w:t xml:space="preserve">#  probability of success </w:t>
+      </w:r>
+    </w:p>
+    <w:p>
+      <w:pPr>
+        <w:pStyle w:val="ListParagraph"/>
+      </w:pPr>
+      <w:r>
+        <w:t xml:space="preserve">#0.4 </w:t>
+      </w:r>
+    </w:p>
+    <w:p>
+      <w:pPr>
+        <w:pStyle w:val="ListParagraph"/>
+      </w:pPr>
+    </w:p>
+    <w:p>
+      <w:pPr>
+        <w:pStyle w:val="ListParagraph"/>
         <w:rPr>
           <w:color w:val="7030A0"/>
         </w:rPr>
-        <w:t xml:space="preserve">8, 20, p = 0.5, </w:t>
-      </w:r>
+      </w:pPr>
       <w:proofErr w:type="spellStart"/>
       <w:r>
         <w:rPr>
           <w:color w:val="7030A0"/>
         </w:rPr>
+        <w:t>binom.test</w:t>
+      </w:r>
+      <w:proofErr w:type="spellEnd"/>
+      <w:r>
+        <w:rPr>
+          <w:color w:val="7030A0"/>
+        </w:rPr>
+        <w:t xml:space="preserve">(12, 20, p = 0.5, </w:t>
+      </w:r>
+      <w:proofErr w:type="spellStart"/>
+      <w:r>
+        <w:rPr>
+          <w:color w:val="7030A0"/>
+        </w:rPr>
         <w:t>conf.level</w:t>
       </w:r>
       <w:proofErr w:type="spellEnd"/>
@@ -1019,11 +2025,6 @@
       <w:pPr>
         <w:pStyle w:val="ListParagraph"/>
       </w:pPr>
-    </w:p>
-    <w:p>
-      <w:pPr>
-        <w:pStyle w:val="ListParagraph"/>
-      </w:pPr>
       <w:r>
         <w:t>#Exact binomial test</w:t>
       </w:r>
@@ -1041,23 +2042,16 @@
         <w:pStyle w:val="ListParagraph"/>
       </w:pPr>
       <w:r>
-        <w:t>#data:  8 and 20</w:t>
-      </w:r>
-    </w:p>
-    <w:p>
-      <w:pPr>
-        <w:pStyle w:val="ListParagraph"/>
-      </w:pPr>
-      <w:r>
-        <w:t>#</w:t>
-      </w:r>
-      <w:proofErr w:type="gramStart"/>
-      <w:r>
-        <w:t>number</w:t>
-      </w:r>
-      <w:proofErr w:type="gramEnd"/>
-      <w:r>
-        <w:t xml:space="preserve"> of successes = 8, number of trials = 20, p-value = 0.5034</w:t>
+        <w:lastRenderedPageBreak/>
+        <w:t>#data:  12 and 20</w:t>
+      </w:r>
+    </w:p>
+    <w:p>
+      <w:pPr>
+        <w:pStyle w:val="ListParagraph"/>
+      </w:pPr>
+      <w:r>
+        <w:t>#number of successes = 12, number of trials = 20, p-value = 0.5034</w:t>
       </w:r>
     </w:p>
     <w:p>
@@ -1081,7 +2075,7 @@
         <w:pStyle w:val="ListParagraph"/>
       </w:pPr>
       <w:r>
-        <w:t>#  0.1911901 0.6394574</w:t>
+        <w:t>#  0.3605426 0.8088099</w:t>
       </w:r>
     </w:p>
     <w:p>
@@ -1103,14 +2097,59 @@
     <w:p>
       <w:pPr>
         <w:pStyle w:val="ListParagraph"/>
-      </w:pPr>
-      <w:r>
-        <w:t xml:space="preserve">#0.4 </w:t>
-      </w:r>
-    </w:p>
-    <w:p>
-      <w:pPr>
-        <w:pStyle w:val="ListParagraph"/>
+        <w:rPr>
+          <w:lang w:val="pt-BR"/>
+        </w:rPr>
+      </w:pPr>
+      <w:r>
+        <w:rPr>
+          <w:lang w:val="pt-BR"/>
+        </w:rPr>
+        <w:t>#0.6</w:t>
+      </w:r>
+    </w:p>
+    <w:p>
+      <w:pPr>
+        <w:pStyle w:val="ListParagraph"/>
+        <w:rPr>
+          <w:lang w:val="pt-BR"/>
+        </w:rPr>
+      </w:pPr>
+    </w:p>
+    <w:p>
+      <w:pPr>
+        <w:pStyle w:val="ListParagraph"/>
+        <w:rPr>
+          <w:lang w:val="pt-BR"/>
+        </w:rPr>
+      </w:pPr>
+      <w:r>
+        <w:rPr>
+          <w:lang w:val="pt-BR"/>
+        </w:rPr>
+        <w:t xml:space="preserve">Não paramétrico uma amostra Teste </w:t>
+      </w:r>
+      <w:proofErr w:type="spellStart"/>
+      <w:r>
+        <w:rPr>
+          <w:lang w:val="pt-BR"/>
+        </w:rPr>
+        <w:t>Qui</w:t>
+      </w:r>
+      <w:proofErr w:type="spellEnd"/>
+      <w:r>
+        <w:rPr>
+          <w:lang w:val="pt-BR"/>
+        </w:rPr>
+        <w:t>-quadrado</w:t>
+      </w:r>
+    </w:p>
+    <w:p>
+      <w:pPr>
+        <w:pStyle w:val="ListParagraph"/>
+        <w:rPr>
+          <w:lang w:val="pt-BR"/>
+        </w:rPr>
       </w:pPr>
     </w:p>
     <w:p>
@@ -1118,261 +2157,40 @@
         <w:pStyle w:val="ListParagraph"/>
         <w:rPr>
           <w:color w:val="7030A0"/>
+          <w:lang w:val="pt-BR"/>
+        </w:rPr>
+      </w:pPr>
+      <w:r>
+        <w:rPr>
+          <w:color w:val="7030A0"/>
+          <w:lang w:val="pt-BR"/>
+        </w:rPr>
+        <w:t>preferencia &lt;- c(8, 12)</w:t>
+      </w:r>
+    </w:p>
+    <w:p>
+      <w:pPr>
+        <w:pStyle w:val="ListParagraph"/>
+        <w:rPr>
+          <w:color w:val="7030A0"/>
+          <w:lang w:val="pt-BR"/>
         </w:rPr>
       </w:pPr>
       <w:proofErr w:type="spellStart"/>
       <w:r>
         <w:rPr>
           <w:color w:val="7030A0"/>
-        </w:rPr>
-        <w:t>binom.</w:t>
-      </w:r>
-      <w:proofErr w:type="gramStart"/>
+          <w:lang w:val="pt-BR"/>
+        </w:rPr>
+        <w:t>chisq.test</w:t>
+      </w:r>
+      <w:proofErr w:type="spellEnd"/>
       <w:r>
         <w:rPr>
           <w:color w:val="7030A0"/>
-        </w:rPr>
-        <w:t>test</w:t>
-      </w:r>
-      <w:proofErr w:type="spellEnd"/>
-      <w:r>
-        <w:rPr>
-          <w:color w:val="7030A0"/>
-        </w:rPr>
-        <w:t>(</w:t>
-      </w:r>
-      <w:proofErr w:type="gramEnd"/>
-      <w:r>
-        <w:rPr>
-          <w:color w:val="7030A0"/>
-        </w:rPr>
-        <w:t xml:space="preserve">12, 20, p = 0.5, </w:t>
-      </w:r>
-      <w:proofErr w:type="spellStart"/>
-      <w:r>
-        <w:rPr>
-          <w:color w:val="7030A0"/>
-        </w:rPr>
-        <w:t>conf.level</w:t>
-      </w:r>
-      <w:proofErr w:type="spellEnd"/>
-      <w:r>
-        <w:rPr>
-          <w:color w:val="7030A0"/>
-        </w:rPr>
-        <w:t xml:space="preserve"> = 0.95)</w:t>
-      </w:r>
-    </w:p>
-    <w:p>
-      <w:pPr>
-        <w:pStyle w:val="ListParagraph"/>
-      </w:pPr>
-      <w:r>
-        <w:t>#Exact binomial test</w:t>
-      </w:r>
-    </w:p>
-    <w:p>
-      <w:pPr>
-        <w:pStyle w:val="ListParagraph"/>
-      </w:pPr>
-      <w:r>
-        <w:t>#</w:t>
-      </w:r>
-    </w:p>
-    <w:p>
-      <w:pPr>
-        <w:pStyle w:val="ListParagraph"/>
-      </w:pPr>
-      <w:r>
-        <w:t>#data:  12 and 20</w:t>
-      </w:r>
-    </w:p>
-    <w:p>
-      <w:pPr>
-        <w:pStyle w:val="ListParagraph"/>
-      </w:pPr>
-      <w:r>
-        <w:t>#</w:t>
-      </w:r>
-      <w:proofErr w:type="gramStart"/>
-      <w:r>
-        <w:t>number</w:t>
-      </w:r>
-      <w:proofErr w:type="gramEnd"/>
-      <w:r>
-        <w:t xml:space="preserve"> of successes = 12, number of trials = 20, p-value = 0.5034</w:t>
-      </w:r>
-    </w:p>
-    <w:p>
-      <w:pPr>
-        <w:pStyle w:val="ListParagraph"/>
-      </w:pPr>
-      <w:r>
-        <w:t>#alternative hypothesis: true probability of success is not equal to 0.5</w:t>
-      </w:r>
-    </w:p>
-    <w:p>
-      <w:pPr>
-        <w:pStyle w:val="ListParagraph"/>
-      </w:pPr>
-      <w:r>
-        <w:t>#95 percent confidence interval:</w:t>
-      </w:r>
-    </w:p>
-    <w:p>
-      <w:pPr>
-        <w:pStyle w:val="ListParagraph"/>
-      </w:pPr>
-      <w:r>
-        <w:t>#  0.3605426 0.8088099</w:t>
-      </w:r>
-    </w:p>
-    <w:p>
-      <w:pPr>
-        <w:pStyle w:val="ListParagraph"/>
-      </w:pPr>
-      <w:r>
-        <w:t>#sample estimates:</w:t>
-      </w:r>
-    </w:p>
-    <w:p>
-      <w:pPr>
-        <w:pStyle w:val="ListParagraph"/>
-      </w:pPr>
-      <w:r>
-        <w:t xml:space="preserve">#  probability of success </w:t>
-      </w:r>
-    </w:p>
-    <w:p>
-      <w:pPr>
-        <w:pStyle w:val="ListParagraph"/>
-        <w:rPr>
-          <w:lang w:val="pt-BR"/>
-        </w:rPr>
-      </w:pPr>
-      <w:r>
-        <w:rPr>
-          <w:lang w:val="pt-BR"/>
-        </w:rPr>
-        <w:t>#0.6</w:t>
-      </w:r>
-    </w:p>
-    <w:p>
-      <w:pPr>
-        <w:pStyle w:val="ListParagraph"/>
-        <w:rPr>
-          <w:lang w:val="pt-BR"/>
-        </w:rPr>
-      </w:pPr>
-    </w:p>
-    <w:p>
-      <w:pPr>
-        <w:pStyle w:val="ListParagraph"/>
-        <w:rPr>
-          <w:lang w:val="pt-BR"/>
-        </w:rPr>
-      </w:pPr>
-      <w:r>
-        <w:rPr>
-          <w:lang w:val="pt-BR"/>
-        </w:rPr>
-        <w:t xml:space="preserve">Não paramétrico uma amostra Teste </w:t>
-      </w:r>
-      <w:proofErr w:type="spellStart"/>
-      <w:r>
-        <w:rPr>
-          <w:lang w:val="pt-BR"/>
-        </w:rPr>
-        <w:t>Qui</w:t>
-      </w:r>
-      <w:proofErr w:type="spellEnd"/>
-      <w:r>
-        <w:rPr>
-          <w:lang w:val="pt-BR"/>
-        </w:rPr>
-        <w:t>-quadrado</w:t>
-      </w:r>
-    </w:p>
-    <w:p>
-      <w:pPr>
-        <w:pStyle w:val="ListParagraph"/>
-        <w:rPr>
-          <w:lang w:val="pt-BR"/>
-        </w:rPr>
-      </w:pPr>
-    </w:p>
-    <w:p>
-      <w:pPr>
-        <w:pStyle w:val="ListParagraph"/>
-        <w:rPr>
-          <w:color w:val="7030A0"/>
-          <w:lang w:val="pt-BR"/>
-        </w:rPr>
-      </w:pPr>
-      <w:r>
-        <w:rPr>
-          <w:color w:val="7030A0"/>
-          <w:lang w:val="pt-BR"/>
-        </w:rPr>
-        <w:t xml:space="preserve">preferencia &lt;- </w:t>
-      </w:r>
-      <w:proofErr w:type="gramStart"/>
-      <w:r>
-        <w:rPr>
-          <w:color w:val="7030A0"/>
-          <w:lang w:val="pt-BR"/>
-        </w:rPr>
-        <w:t>c(</w:t>
-      </w:r>
-      <w:proofErr w:type="gramEnd"/>
-      <w:r>
-        <w:rPr>
-          <w:color w:val="7030A0"/>
-          <w:lang w:val="pt-BR"/>
-        </w:rPr>
-        <w:t>8, 12)</w:t>
-      </w:r>
-    </w:p>
-    <w:p>
-      <w:pPr>
-        <w:pStyle w:val="ListParagraph"/>
-        <w:rPr>
-          <w:color w:val="7030A0"/>
-          <w:lang w:val="pt-BR"/>
-        </w:rPr>
-      </w:pPr>
-      <w:proofErr w:type="spellStart"/>
-      <w:r>
-        <w:rPr>
-          <w:color w:val="7030A0"/>
-          <w:lang w:val="pt-BR"/>
-        </w:rPr>
-        <w:lastRenderedPageBreak/>
-        <w:t>chisq.test</w:t>
-      </w:r>
-      <w:proofErr w:type="spellEnd"/>
-      <w:r>
-        <w:rPr>
-          <w:color w:val="7030A0"/>
-          <w:lang w:val="pt-BR"/>
-        </w:rPr>
-        <w:t>(</w:t>
-      </w:r>
-      <w:proofErr w:type="gramStart"/>
-      <w:r>
-        <w:rPr>
-          <w:color w:val="7030A0"/>
-          <w:lang w:val="pt-BR"/>
-        </w:rPr>
-        <w:t>preferencia</w:t>
-      </w:r>
-      <w:proofErr w:type="gramEnd"/>
-      <w:r>
-        <w:rPr>
-          <w:color w:val="7030A0"/>
-          <w:lang w:val="pt-BR"/>
-        </w:rPr>
-        <w:t>)</w:t>
+          <w:lang w:val="pt-BR"/>
+        </w:rPr>
+        <w:t>(preferencia)</w:t>
       </w:r>
     </w:p>
     <w:p>

</xml_diff>

<commit_message>
subindo o exercicio 1 ; retirando o env que eu havia criado; subindo os outros arquivos dos exercicios que foram criados
</commit_message>
<xml_diff>
--- a/TE_AULA_09_07_03_2024/TE_Lista_2.docx
+++ b/TE_AULA_09_07_03_2024/TE_Lista_2.docx
@@ -420,6 +420,345 @@
     <w:p>
       <w:pPr>
         <w:pStyle w:val="ListParagraph"/>
+        <w:jc w:val="both"/>
+        <w:rPr>
+          <w:lang w:val="pt-BR"/>
+        </w:rPr>
+      </w:pPr>
+      <w:r>
+        <w:rPr>
+          <w:lang w:val="pt-BR"/>
+        </w:rPr>
+        <w:t>Escolher entre testes paramétricos e não paramétricos depende principalmente de dois fatores: as características dos seus dados e os objetivos da sua análise.</w:t>
+      </w:r>
+    </w:p>
+    <w:p>
+      <w:pPr>
+        <w:pStyle w:val="ListParagraph"/>
+        <w:jc w:val="both"/>
+        <w:rPr>
+          <w:lang w:val="pt-BR"/>
+        </w:rPr>
+      </w:pPr>
+    </w:p>
+    <w:p>
+      <w:pPr>
+        <w:pStyle w:val="ListParagraph"/>
+        <w:jc w:val="both"/>
+        <w:rPr>
+          <w:b/>
+          <w:bCs/>
+          <w:lang w:val="pt-BR"/>
+        </w:rPr>
+      </w:pPr>
+      <w:r>
+        <w:rPr>
+          <w:b/>
+          <w:bCs/>
+          <w:lang w:val="pt-BR"/>
+        </w:rPr>
+        <w:t>Testes Paramétricos:</w:t>
+      </w:r>
+    </w:p>
+    <w:p>
+      <w:pPr>
+        <w:pStyle w:val="ListParagraph"/>
+        <w:jc w:val="both"/>
+        <w:rPr>
+          <w:lang w:val="pt-BR"/>
+        </w:rPr>
+      </w:pPr>
+      <w:r>
+        <w:rPr>
+          <w:lang w:val="pt-BR"/>
+        </w:rPr>
+        <w:t>São usados quando seus dados atendem a certas condições, são elas:</w:t>
+      </w:r>
+    </w:p>
+    <w:p>
+      <w:pPr>
+        <w:pStyle w:val="ListParagraph"/>
+        <w:jc w:val="both"/>
+        <w:rPr>
+          <w:lang w:val="pt-BR"/>
+        </w:rPr>
+      </w:pPr>
+    </w:p>
+    <w:p>
+      <w:pPr>
+        <w:pStyle w:val="ListParagraph"/>
+        <w:numPr>
+          <w:ilvl w:val="0"/>
+          <w:numId w:val="8"/>
+        </w:numPr>
+        <w:jc w:val="both"/>
+        <w:rPr>
+          <w:lang w:val="pt-BR"/>
+        </w:rPr>
+      </w:pPr>
+      <w:r>
+        <w:rPr>
+          <w:lang w:val="pt-BR"/>
+        </w:rPr>
+        <w:lastRenderedPageBreak/>
+        <w:t>Normalidade: os dados seguem uma distribuição normal.</w:t>
+      </w:r>
+      <w:r>
+        <w:rPr>
+          <w:lang w:val="pt-BR"/>
+        </w:rPr>
+        <w:t xml:space="preserve"> </w:t>
+      </w:r>
+      <w:r>
+        <w:rPr>
+          <w:lang w:val="pt-BR"/>
+        </w:rPr>
+        <w:t>Exemplo de uma normal</w:t>
+      </w:r>
+      <w:r>
+        <w:rPr>
+          <w:lang w:val="pt-BR"/>
+        </w:rPr>
+        <w:br/>
+      </w:r>
+      <w:r>
+        <w:rPr>
+          <w:lang w:val="pt-BR"/>
+        </w:rPr>
+        <w:drawing>
+          <wp:inline distT="0" distB="0" distL="0" distR="0" wp14:anchorId="48E1F6ED" wp14:editId="2588C1E0">
+            <wp:extent cx="4491533" cy="3532404"/>
+            <wp:effectExtent l="0" t="0" r="4445" b="0"/>
+            <wp:docPr id="1667290723" name="Picture 1" descr="A graph with a blue line&#10;&#10;Description automatically generated"/>
+            <wp:cNvGraphicFramePr>
+              <a:graphicFrameLocks xmlns:a="http://schemas.openxmlformats.org/drawingml/2006/main" noChangeAspect="1"/>
+            </wp:cNvGraphicFramePr>
+            <a:graphic xmlns:a="http://schemas.openxmlformats.org/drawingml/2006/main">
+              <a:graphicData uri="http://schemas.openxmlformats.org/drawingml/2006/picture">
+                <pic:pic xmlns:pic="http://schemas.openxmlformats.org/drawingml/2006/picture">
+                  <pic:nvPicPr>
+                    <pic:cNvPr id="1667290723" name="Picture 1" descr="A graph with a blue line&#10;&#10;Description automatically generated"/>
+                    <pic:cNvPicPr/>
+                  </pic:nvPicPr>
+                  <pic:blipFill>
+                    <a:blip r:embed="rId5"/>
+                    <a:stretch>
+                      <a:fillRect/>
+                    </a:stretch>
+                  </pic:blipFill>
+                  <pic:spPr>
+                    <a:xfrm>
+                      <a:off x="0" y="0"/>
+                      <a:ext cx="4496975" cy="3536684"/>
+                    </a:xfrm>
+                    <a:prstGeom prst="rect">
+                      <a:avLst/>
+                    </a:prstGeom>
+                  </pic:spPr>
+                </pic:pic>
+              </a:graphicData>
+            </a:graphic>
+          </wp:inline>
+        </w:drawing>
+      </w:r>
+      <w:r>
+        <w:rPr>
+          <w:lang w:val="pt-BR"/>
+        </w:rPr>
+        <w:br/>
+      </w:r>
+      <w:r>
+        <w:rPr>
+          <w:lang w:val="pt-BR"/>
+        </w:rPr>
+        <w:drawing>
+          <wp:inline distT="0" distB="0" distL="0" distR="0" wp14:anchorId="3DAD0AB0" wp14:editId="665626CB">
+            <wp:extent cx="4784141" cy="2036427"/>
+            <wp:effectExtent l="0" t="0" r="0" b="2540"/>
+            <wp:docPr id="1772081817" name="Picture 1" descr="A screen shot of a computer program&#10;&#10;Description automatically generated"/>
+            <wp:cNvGraphicFramePr>
+              <a:graphicFrameLocks xmlns:a="http://schemas.openxmlformats.org/drawingml/2006/main" noChangeAspect="1"/>
+            </wp:cNvGraphicFramePr>
+            <a:graphic xmlns:a="http://schemas.openxmlformats.org/drawingml/2006/main">
+              <a:graphicData uri="http://schemas.openxmlformats.org/drawingml/2006/picture">
+                <pic:pic xmlns:pic="http://schemas.openxmlformats.org/drawingml/2006/picture">
+                  <pic:nvPicPr>
+                    <pic:cNvPr id="1772081817" name="Picture 1" descr="A screen shot of a computer program&#10;&#10;Description automatically generated"/>
+                    <pic:cNvPicPr/>
+                  </pic:nvPicPr>
+                  <pic:blipFill>
+                    <a:blip r:embed="rId6"/>
+                    <a:stretch>
+                      <a:fillRect/>
+                    </a:stretch>
+                  </pic:blipFill>
+                  <pic:spPr>
+                    <a:xfrm>
+                      <a:off x="0" y="0"/>
+                      <a:ext cx="4793188" cy="2040278"/>
+                    </a:xfrm>
+                    <a:prstGeom prst="rect">
+                      <a:avLst/>
+                    </a:prstGeom>
+                  </pic:spPr>
+                </pic:pic>
+              </a:graphicData>
+            </a:graphic>
+          </wp:inline>
+        </w:drawing>
+      </w:r>
+    </w:p>
+    <w:p>
+      <w:pPr>
+        <w:pStyle w:val="ListParagraph"/>
+        <w:numPr>
+          <w:ilvl w:val="0"/>
+          <w:numId w:val="8"/>
+        </w:numPr>
+        <w:jc w:val="both"/>
+        <w:rPr>
+          <w:lang w:val="pt-BR"/>
+        </w:rPr>
+      </w:pPr>
+      <w:r>
+        <w:rPr>
+          <w:lang w:val="pt-BR"/>
+        </w:rPr>
+        <w:t>Homogeneidade de variâncias: os grupos que são analisados devem ter variâncias semelhantes.</w:t>
+      </w:r>
+    </w:p>
+    <w:p>
+      <w:pPr>
+        <w:pStyle w:val="ListParagraph"/>
+        <w:numPr>
+          <w:ilvl w:val="0"/>
+          <w:numId w:val="8"/>
+        </w:numPr>
+        <w:jc w:val="both"/>
+        <w:rPr>
+          <w:lang w:val="pt-BR"/>
+        </w:rPr>
+      </w:pPr>
+      <w:r>
+        <w:rPr>
+          <w:lang w:val="pt-BR"/>
+        </w:rPr>
+        <w:t>Independência: as observações são independentes umas das outras.</w:t>
+      </w:r>
+    </w:p>
+    <w:p>
+      <w:pPr>
+        <w:pStyle w:val="ListParagraph"/>
+        <w:numPr>
+          <w:ilvl w:val="0"/>
+          <w:numId w:val="8"/>
+        </w:numPr>
+        <w:jc w:val="both"/>
+        <w:rPr>
+          <w:lang w:val="pt-BR"/>
+        </w:rPr>
+      </w:pPr>
+      <w:r>
+        <w:rPr>
+          <w:lang w:val="pt-BR"/>
+        </w:rPr>
+        <w:t>Escala de medida: a os dados devem ser variáveis quantitativas.</w:t>
+      </w:r>
+      <w:r>
+        <w:rPr>
+          <w:lang w:val="pt-BR"/>
+        </w:rPr>
+        <w:t xml:space="preserve"> </w:t>
+      </w:r>
+      <w:r>
+        <w:rPr>
+          <w:lang w:val="pt-BR"/>
+        </w:rPr>
+        <w:t>Se seus dados atendem a essas suposições, os testes paramétricos são geralmente mais poderosos e precisos, significando que eles têm uma melhor chance de detectar uma diferença verdadeira se ela realmente existir.</w:t>
+      </w:r>
+    </w:p>
+    <w:p>
+      <w:pPr>
+        <w:pStyle w:val="ListParagraph"/>
+        <w:jc w:val="both"/>
+        <w:rPr>
+          <w:lang w:val="pt-BR"/>
+        </w:rPr>
+      </w:pPr>
+    </w:p>
+    <w:p>
+      <w:pPr>
+        <w:pStyle w:val="ListParagraph"/>
+        <w:jc w:val="both"/>
+        <w:rPr>
+          <w:lang w:val="pt-BR"/>
+        </w:rPr>
+      </w:pPr>
+    </w:p>
+    <w:p>
+      <w:pPr>
+        <w:pStyle w:val="ListParagraph"/>
+        <w:jc w:val="both"/>
+        <w:rPr>
+          <w:b/>
+          <w:bCs/>
+          <w:lang w:val="pt-BR"/>
+        </w:rPr>
+      </w:pPr>
+      <w:r>
+        <w:rPr>
+          <w:b/>
+          <w:bCs/>
+          <w:lang w:val="pt-BR"/>
+        </w:rPr>
+        <w:t>Testes não Paramétricos:</w:t>
+      </w:r>
+    </w:p>
+    <w:p>
+      <w:pPr>
+        <w:pStyle w:val="ListParagraph"/>
+        <w:jc w:val="both"/>
+        <w:rPr>
+          <w:b/>
+          <w:bCs/>
+          <w:lang w:val="pt-BR"/>
+        </w:rPr>
+      </w:pPr>
+    </w:p>
+    <w:p>
+      <w:pPr>
+        <w:pStyle w:val="ListParagraph"/>
+        <w:jc w:val="both"/>
+        <w:rPr>
+          <w:lang w:val="pt-BR"/>
+        </w:rPr>
+      </w:pPr>
+      <w:r>
+        <w:rPr>
+          <w:lang w:val="pt-BR"/>
+        </w:rPr>
+        <w:t>São mais flexíveis, e são usados para testes com várias qualitativas que não atendem aos requisitos do teste paramétrico ou para variáveis qualitativas.</w:t>
+      </w:r>
+    </w:p>
+    <w:p>
+      <w:pPr>
+        <w:pStyle w:val="ListParagraph"/>
+        <w:jc w:val="both"/>
+        <w:rPr>
+          <w:lang w:val="pt-BR"/>
+        </w:rPr>
+      </w:pPr>
+      <w:r>
+        <w:rPr>
+          <w:lang w:val="pt-BR"/>
+        </w:rPr>
+        <w:lastRenderedPageBreak/>
+        <w:t>Os dados são ordinais, nominais ou não são medidos em uma escala intervalar ou de razão. Isso significa que, se estamos lidando com categorias em vez de números contínuos, ou se seus dados são ranqueados, os testes não paramétricos podem ser a melhor escolha. Importante, para pequenas amostras, dependendo do seu apetite ao risco, por mais que atendam aos requisitos do paramétrico, pode ser mais interessante que os testes sejam feitos no não paramétricos.</w:t>
+      </w:r>
+    </w:p>
+    <w:p>
+      <w:pPr>
+        <w:pStyle w:val="ListParagraph"/>
         <w:rPr>
           <w:lang w:val="pt-BR"/>
         </w:rPr>
@@ -567,6 +906,7 @@
       </w:pPr>
       <w:r>
         <w:rPr>
+          <w:noProof/>
           <w:lang w:val="pt-BR"/>
         </w:rPr>
         <w:lastRenderedPageBreak/>
@@ -586,7 +926,7 @@
                     <pic:cNvPicPr/>
                   </pic:nvPicPr>
                   <pic:blipFill>
-                    <a:blip r:embed="rId5"/>
+                    <a:blip r:embed="rId7"/>
                     <a:stretch>
                       <a:fillRect/>
                     </a:stretch>
@@ -646,6 +986,7 @@
       </w:pPr>
       <w:r>
         <w:rPr>
+          <w:noProof/>
           <w:lang w:val="pt-BR"/>
         </w:rPr>
         <w:drawing>
@@ -664,7 +1005,7 @@
                     <pic:cNvPicPr/>
                   </pic:nvPicPr>
                   <pic:blipFill>
-                    <a:blip r:embed="rId6"/>
+                    <a:blip r:embed="rId8"/>
                     <a:stretch>
                       <a:fillRect/>
                     </a:stretch>
@@ -769,6 +1110,7 @@
       </w:pPr>
       <w:r>
         <w:rPr>
+          <w:noProof/>
           <w:lang w:val="pt-BR"/>
         </w:rPr>
         <w:drawing>
@@ -787,7 +1129,7 @@
                     <pic:cNvPicPr/>
                   </pic:nvPicPr>
                   <pic:blipFill>
-                    <a:blip r:embed="rId7"/>
+                    <a:blip r:embed="rId9"/>
                     <a:stretch>
                       <a:fillRect/>
                     </a:stretch>
@@ -817,6 +1159,7 @@
       </w:pPr>
       <w:r>
         <w:rPr>
+          <w:noProof/>
           <w:lang w:val="pt-BR"/>
         </w:rPr>
         <w:drawing>
@@ -832,139 +1175,6 @@
                 <pic:pic xmlns:pic="http://schemas.openxmlformats.org/drawingml/2006/picture">
                   <pic:nvPicPr>
                     <pic:cNvPr id="19942589" name="Picture 1" descr="A graph of a normal distribution&#10;&#10;Description automatically generated"/>
-                    <pic:cNvPicPr/>
-                  </pic:nvPicPr>
-                  <pic:blipFill>
-                    <a:blip r:embed="rId8"/>
-                    <a:stretch>
-                      <a:fillRect/>
-                    </a:stretch>
-                  </pic:blipFill>
-                  <pic:spPr>
-                    <a:xfrm>
-                      <a:off x="0" y="0"/>
-                      <a:ext cx="5572125" cy="4314825"/>
-                    </a:xfrm>
-                    <a:prstGeom prst="rect">
-                      <a:avLst/>
-                    </a:prstGeom>
-                  </pic:spPr>
-                </pic:pic>
-              </a:graphicData>
-            </a:graphic>
-          </wp:inline>
-        </w:drawing>
-      </w:r>
-    </w:p>
-    <w:p>
-      <w:pPr>
-        <w:pStyle w:val="ListParagraph"/>
-        <w:rPr>
-          <w:lang w:val="pt-BR"/>
-        </w:rPr>
-      </w:pPr>
-    </w:p>
-    <w:p>
-      <w:pPr>
-        <w:pStyle w:val="ListParagraph"/>
-        <w:rPr>
-          <w:lang w:val="pt-BR"/>
-        </w:rPr>
-      </w:pPr>
-    </w:p>
-    <w:p>
-      <w:pPr>
-        <w:pStyle w:val="ListParagraph"/>
-        <w:rPr>
-          <w:lang w:val="pt-BR"/>
-        </w:rPr>
-      </w:pPr>
-      <w:r>
-        <w:rPr>
-          <w:lang w:val="pt-BR"/>
-        </w:rPr>
-        <w:t xml:space="preserve">HOSPITAL </w:t>
-      </w:r>
-      <w:r>
-        <w:rPr>
-          <w:lang w:val="pt-BR"/>
-        </w:rPr>
-        <w:t>2</w:t>
-      </w:r>
-    </w:p>
-    <w:p>
-      <w:pPr>
-        <w:pStyle w:val="ListParagraph"/>
-        <w:rPr>
-          <w:lang w:val="pt-BR"/>
-        </w:rPr>
-      </w:pPr>
-      <w:r>
-        <w:rPr>
-          <w:lang w:val="pt-BR"/>
-        </w:rPr>
-        <w:drawing>
-          <wp:inline distT="0" distB="0" distL="0" distR="0" wp14:anchorId="757C58AF" wp14:editId="0CA7FAC5">
-            <wp:extent cx="5612130" cy="1053465"/>
-            <wp:effectExtent l="0" t="0" r="7620" b="0"/>
-            <wp:docPr id="2126137545" name="Picture 1" descr="A computer screen shot of text&#10;&#10;Description automatically generated"/>
-            <wp:cNvGraphicFramePr>
-              <a:graphicFrameLocks xmlns:a="http://schemas.openxmlformats.org/drawingml/2006/main" noChangeAspect="1"/>
-            </wp:cNvGraphicFramePr>
-            <a:graphic xmlns:a="http://schemas.openxmlformats.org/drawingml/2006/main">
-              <a:graphicData uri="http://schemas.openxmlformats.org/drawingml/2006/picture">
-                <pic:pic xmlns:pic="http://schemas.openxmlformats.org/drawingml/2006/picture">
-                  <pic:nvPicPr>
-                    <pic:cNvPr id="2126137545" name="Picture 1" descr="A computer screen shot of text&#10;&#10;Description automatically generated"/>
-                    <pic:cNvPicPr/>
-                  </pic:nvPicPr>
-                  <pic:blipFill>
-                    <a:blip r:embed="rId9"/>
-                    <a:stretch>
-                      <a:fillRect/>
-                    </a:stretch>
-                  </pic:blipFill>
-                  <pic:spPr>
-                    <a:xfrm>
-                      <a:off x="0" y="0"/>
-                      <a:ext cx="5612130" cy="1053465"/>
-                    </a:xfrm>
-                    <a:prstGeom prst="rect">
-                      <a:avLst/>
-                    </a:prstGeom>
-                  </pic:spPr>
-                </pic:pic>
-              </a:graphicData>
-            </a:graphic>
-          </wp:inline>
-        </w:drawing>
-      </w:r>
-    </w:p>
-    <w:p>
-      <w:pPr>
-        <w:pStyle w:val="ListParagraph"/>
-        <w:rPr>
-          <w:lang w:val="pt-BR"/>
-        </w:rPr>
-      </w:pPr>
-      <w:r>
-        <w:rPr>
-          <w:lang w:val="pt-BR"/>
-        </w:rPr>
-        <w:lastRenderedPageBreak/>
-        <w:drawing>
-          <wp:inline distT="0" distB="0" distL="0" distR="0" wp14:anchorId="11C93C5B" wp14:editId="701D17AB">
-            <wp:extent cx="5572125" cy="4314825"/>
-            <wp:effectExtent l="0" t="0" r="9525" b="9525"/>
-            <wp:docPr id="11206517" name="Picture 1" descr="A graph of a normal distribution&#10;&#10;Description automatically generated"/>
-            <wp:cNvGraphicFramePr>
-              <a:graphicFrameLocks xmlns:a="http://schemas.openxmlformats.org/drawingml/2006/main" noChangeAspect="1"/>
-            </wp:cNvGraphicFramePr>
-            <a:graphic xmlns:a="http://schemas.openxmlformats.org/drawingml/2006/main">
-              <a:graphicData uri="http://schemas.openxmlformats.org/drawingml/2006/picture">
-                <pic:pic xmlns:pic="http://schemas.openxmlformats.org/drawingml/2006/picture">
-                  <pic:nvPicPr>
-                    <pic:cNvPr id="11206517" name="Picture 1" descr="A graph of a normal distribution&#10;&#10;Description automatically generated"/>
                     <pic:cNvPicPr/>
                   </pic:nvPicPr>
                   <pic:blipFill>
@@ -1016,6 +1226,135 @@
         <w:rPr>
           <w:lang w:val="pt-BR"/>
         </w:rPr>
+        <w:t>HOSPITAL 2</w:t>
+      </w:r>
+    </w:p>
+    <w:p>
+      <w:pPr>
+        <w:pStyle w:val="ListParagraph"/>
+        <w:rPr>
+          <w:lang w:val="pt-BR"/>
+        </w:rPr>
+      </w:pPr>
+      <w:r>
+        <w:rPr>
+          <w:noProof/>
+          <w:lang w:val="pt-BR"/>
+        </w:rPr>
+        <w:drawing>
+          <wp:inline distT="0" distB="0" distL="0" distR="0" wp14:anchorId="757C58AF" wp14:editId="0CA7FAC5">
+            <wp:extent cx="5612130" cy="1053465"/>
+            <wp:effectExtent l="0" t="0" r="7620" b="0"/>
+            <wp:docPr id="2126137545" name="Picture 1" descr="A computer screen shot of text&#10;&#10;Description automatically generated"/>
+            <wp:cNvGraphicFramePr>
+              <a:graphicFrameLocks xmlns:a="http://schemas.openxmlformats.org/drawingml/2006/main" noChangeAspect="1"/>
+            </wp:cNvGraphicFramePr>
+            <a:graphic xmlns:a="http://schemas.openxmlformats.org/drawingml/2006/main">
+              <a:graphicData uri="http://schemas.openxmlformats.org/drawingml/2006/picture">
+                <pic:pic xmlns:pic="http://schemas.openxmlformats.org/drawingml/2006/picture">
+                  <pic:nvPicPr>
+                    <pic:cNvPr id="2126137545" name="Picture 1" descr="A computer screen shot of text&#10;&#10;Description automatically generated"/>
+                    <pic:cNvPicPr/>
+                  </pic:nvPicPr>
+                  <pic:blipFill>
+                    <a:blip r:embed="rId11"/>
+                    <a:stretch>
+                      <a:fillRect/>
+                    </a:stretch>
+                  </pic:blipFill>
+                  <pic:spPr>
+                    <a:xfrm>
+                      <a:off x="0" y="0"/>
+                      <a:ext cx="5612130" cy="1053465"/>
+                    </a:xfrm>
+                    <a:prstGeom prst="rect">
+                      <a:avLst/>
+                    </a:prstGeom>
+                  </pic:spPr>
+                </pic:pic>
+              </a:graphicData>
+            </a:graphic>
+          </wp:inline>
+        </w:drawing>
+      </w:r>
+    </w:p>
+    <w:p>
+      <w:pPr>
+        <w:pStyle w:val="ListParagraph"/>
+        <w:rPr>
+          <w:lang w:val="pt-BR"/>
+        </w:rPr>
+      </w:pPr>
+      <w:r>
+        <w:rPr>
+          <w:noProof/>
+          <w:lang w:val="pt-BR"/>
+        </w:rPr>
+        <w:lastRenderedPageBreak/>
+        <w:drawing>
+          <wp:inline distT="0" distB="0" distL="0" distR="0" wp14:anchorId="11C93C5B" wp14:editId="701D17AB">
+            <wp:extent cx="5572125" cy="4314825"/>
+            <wp:effectExtent l="0" t="0" r="9525" b="9525"/>
+            <wp:docPr id="11206517" name="Picture 1" descr="A graph of a normal distribution&#10;&#10;Description automatically generated"/>
+            <wp:cNvGraphicFramePr>
+              <a:graphicFrameLocks xmlns:a="http://schemas.openxmlformats.org/drawingml/2006/main" noChangeAspect="1"/>
+            </wp:cNvGraphicFramePr>
+            <a:graphic xmlns:a="http://schemas.openxmlformats.org/drawingml/2006/main">
+              <a:graphicData uri="http://schemas.openxmlformats.org/drawingml/2006/picture">
+                <pic:pic xmlns:pic="http://schemas.openxmlformats.org/drawingml/2006/picture">
+                  <pic:nvPicPr>
+                    <pic:cNvPr id="11206517" name="Picture 1" descr="A graph of a normal distribution&#10;&#10;Description automatically generated"/>
+                    <pic:cNvPicPr/>
+                  </pic:nvPicPr>
+                  <pic:blipFill>
+                    <a:blip r:embed="rId12"/>
+                    <a:stretch>
+                      <a:fillRect/>
+                    </a:stretch>
+                  </pic:blipFill>
+                  <pic:spPr>
+                    <a:xfrm>
+                      <a:off x="0" y="0"/>
+                      <a:ext cx="5572125" cy="4314825"/>
+                    </a:xfrm>
+                    <a:prstGeom prst="rect">
+                      <a:avLst/>
+                    </a:prstGeom>
+                  </pic:spPr>
+                </pic:pic>
+              </a:graphicData>
+            </a:graphic>
+          </wp:inline>
+        </w:drawing>
+      </w:r>
+    </w:p>
+    <w:p>
+      <w:pPr>
+        <w:pStyle w:val="ListParagraph"/>
+        <w:rPr>
+          <w:lang w:val="pt-BR"/>
+        </w:rPr>
+      </w:pPr>
+    </w:p>
+    <w:p>
+      <w:pPr>
+        <w:pStyle w:val="ListParagraph"/>
+        <w:rPr>
+          <w:lang w:val="pt-BR"/>
+        </w:rPr>
+      </w:pPr>
+    </w:p>
+    <w:p>
+      <w:pPr>
+        <w:pStyle w:val="ListParagraph"/>
+        <w:rPr>
+          <w:lang w:val="pt-BR"/>
+        </w:rPr>
+      </w:pPr>
+      <w:r>
+        <w:rPr>
+          <w:lang w:val="pt-BR"/>
+        </w:rPr>
         <w:t xml:space="preserve">Agora ao fazermos o teste F de Levene </w:t>
       </w:r>
       <w:r>
@@ -1054,6 +1393,7 @@
       </w:pPr>
       <w:r>
         <w:rPr>
+          <w:noProof/>
           <w:lang w:val="pt-BR"/>
         </w:rPr>
         <w:drawing>
@@ -1072,7 +1412,7 @@
                     <pic:cNvPicPr/>
                   </pic:nvPicPr>
                   <pic:blipFill>
-                    <a:blip r:embed="rId11"/>
+                    <a:blip r:embed="rId13"/>
                     <a:stretch>
                       <a:fillRect/>
                     </a:stretch>
@@ -1102,6 +1442,7 @@
       </w:pPr>
       <w:r>
         <w:rPr>
+          <w:noProof/>
           <w:lang w:val="pt-BR"/>
         </w:rPr>
         <w:drawing>
@@ -1120,7 +1461,7 @@
                     <pic:cNvPicPr/>
                   </pic:nvPicPr>
                   <pic:blipFill>
-                    <a:blip r:embed="rId12"/>
+                    <a:blip r:embed="rId14"/>
                     <a:stretch>
                       <a:fillRect/>
                     </a:stretch>
@@ -1263,6 +1604,7 @@
       </w:pPr>
       <w:r>
         <w:rPr>
+          <w:noProof/>
           <w:lang w:val="pt-BR"/>
         </w:rPr>
         <w:drawing>
@@ -1281,7 +1623,7 @@
                     <pic:cNvPicPr/>
                   </pic:nvPicPr>
                   <pic:blipFill>
-                    <a:blip r:embed="rId13"/>
+                    <a:blip r:embed="rId15"/>
                     <a:stretch>
                       <a:fillRect/>
                     </a:stretch>
@@ -1353,6 +1695,7 @@
       </w:pPr>
       <w:r>
         <w:rPr>
+          <w:noProof/>
           <w:lang w:val="pt-BR"/>
         </w:rPr>
         <w:drawing>
@@ -1371,7 +1714,7 @@
                     <pic:cNvPicPr/>
                   </pic:nvPicPr>
                   <pic:blipFill>
-                    <a:blip r:embed="rId14"/>
+                    <a:blip r:embed="rId16"/>
                     <a:stretch>
                       <a:fillRect/>
                     </a:stretch>
@@ -1406,6 +1749,7 @@
         <w:rPr>
           <w:b/>
           <w:bCs/>
+          <w:noProof/>
           <w:color w:val="7030A0"/>
           <w:lang w:val="pt-BR"/>
         </w:rPr>
@@ -1426,7 +1770,7 @@
                     <pic:cNvPicPr/>
                   </pic:nvPicPr>
                   <pic:blipFill>
-                    <a:blip r:embed="rId15"/>
+                    <a:blip r:embed="rId17"/>
                     <a:stretch>
                       <a:fillRect/>
                     </a:stretch>
@@ -1871,14 +2215,28 @@
         <w:rPr>
           <w:color w:val="7030A0"/>
         </w:rPr>
-        <w:t>binom.test</w:t>
+        <w:t>binom.</w:t>
+      </w:r>
+      <w:proofErr w:type="gramStart"/>
+      <w:r>
+        <w:rPr>
+          <w:color w:val="7030A0"/>
+        </w:rPr>
+        <w:t>test</w:t>
       </w:r>
       <w:proofErr w:type="spellEnd"/>
       <w:r>
         <w:rPr>
           <w:color w:val="7030A0"/>
         </w:rPr>
-        <w:t xml:space="preserve">(8, 20, p = 0.5, </w:t>
+        <w:t>(</w:t>
+      </w:r>
+      <w:proofErr w:type="gramEnd"/>
+      <w:r>
+        <w:rPr>
+          <w:color w:val="7030A0"/>
+        </w:rPr>
+        <w:t xml:space="preserve">8, 20, p = 0.5, </w:t>
       </w:r>
       <w:proofErr w:type="spellStart"/>
       <w:r>
@@ -1905,79 +2263,81 @@
         <w:pStyle w:val="ListParagraph"/>
       </w:pPr>
       <w:r>
-        <w:t>#Exact binomial test</w:t>
-      </w:r>
-    </w:p>
-    <w:p>
-      <w:pPr>
-        <w:pStyle w:val="ListParagraph"/>
-      </w:pPr>
-      <w:r>
-        <w:t>#</w:t>
-      </w:r>
-    </w:p>
-    <w:p>
-      <w:pPr>
-        <w:pStyle w:val="ListParagraph"/>
-      </w:pPr>
-      <w:r>
-        <w:t>#data:  8 and 20</w:t>
-      </w:r>
-    </w:p>
-    <w:p>
-      <w:pPr>
-        <w:pStyle w:val="ListParagraph"/>
-      </w:pPr>
-      <w:r>
-        <w:t>#number of successes = 8, number of trials = 20, p-value = 0.5034</w:t>
-      </w:r>
-    </w:p>
-    <w:p>
-      <w:pPr>
-        <w:pStyle w:val="ListParagraph"/>
-      </w:pPr>
-      <w:r>
-        <w:t>#alternative hypothesis: true probability of success is not equal to 0.5</w:t>
-      </w:r>
-    </w:p>
-    <w:p>
-      <w:pPr>
-        <w:pStyle w:val="ListParagraph"/>
-      </w:pPr>
-      <w:r>
-        <w:t>#95 percent confidence interval:</w:t>
-      </w:r>
-    </w:p>
-    <w:p>
-      <w:pPr>
-        <w:pStyle w:val="ListParagraph"/>
-      </w:pPr>
-      <w:r>
-        <w:t>#  0.1911901 0.6394574</w:t>
-      </w:r>
-    </w:p>
-    <w:p>
-      <w:pPr>
-        <w:pStyle w:val="ListParagraph"/>
-      </w:pPr>
-      <w:r>
-        <w:t>#sample estimates:</w:t>
-      </w:r>
-    </w:p>
-    <w:p>
-      <w:pPr>
-        <w:pStyle w:val="ListParagraph"/>
-      </w:pPr>
-      <w:r>
-        <w:t xml:space="preserve">#  probability of success </w:t>
-      </w:r>
-    </w:p>
-    <w:p>
-      <w:pPr>
-        <w:pStyle w:val="ListParagraph"/>
-      </w:pPr>
-      <w:r>
-        <w:t xml:space="preserve">#0.4 </w:t>
+        <w:t>Exact binomial test</w:t>
+      </w:r>
+    </w:p>
+    <w:p>
+      <w:pPr>
+        <w:pStyle w:val="ListParagraph"/>
+      </w:pPr>
+    </w:p>
+    <w:p>
+      <w:pPr>
+        <w:pStyle w:val="ListParagraph"/>
+      </w:pPr>
+      <w:r>
+        <w:t>data:  8 and 20</w:t>
+      </w:r>
+    </w:p>
+    <w:p>
+      <w:pPr>
+        <w:pStyle w:val="ListParagraph"/>
+      </w:pPr>
+      <w:r>
+        <w:t>number of successes = 8, number of trials = 20, p-value = 0.5034</w:t>
+      </w:r>
+    </w:p>
+    <w:p>
+      <w:pPr>
+        <w:pStyle w:val="ListParagraph"/>
+      </w:pPr>
+      <w:r>
+        <w:t xml:space="preserve">alternative hypothesis: true probability of success is not equal to </w:t>
+      </w:r>
+      <w:proofErr w:type="gramStart"/>
+      <w:r>
+        <w:t>0.5</w:t>
+      </w:r>
+      <w:proofErr w:type="gramEnd"/>
+    </w:p>
+    <w:p>
+      <w:pPr>
+        <w:pStyle w:val="ListParagraph"/>
+      </w:pPr>
+      <w:r>
+        <w:t>95 percent confidence interval:</w:t>
+      </w:r>
+    </w:p>
+    <w:p>
+      <w:pPr>
+        <w:pStyle w:val="ListParagraph"/>
+      </w:pPr>
+      <w:r>
+        <w:t xml:space="preserve">  0.1911901 0.6394574</w:t>
+      </w:r>
+    </w:p>
+    <w:p>
+      <w:pPr>
+        <w:pStyle w:val="ListParagraph"/>
+      </w:pPr>
+      <w:r>
+        <w:t>sample estimates:</w:t>
+      </w:r>
+    </w:p>
+    <w:p>
+      <w:pPr>
+        <w:pStyle w:val="ListParagraph"/>
+      </w:pPr>
+      <w:r>
+        <w:t xml:space="preserve">  probability of success </w:t>
+      </w:r>
+    </w:p>
+    <w:p>
+      <w:pPr>
+        <w:pStyle w:val="ListParagraph"/>
+      </w:pPr>
+      <w:r>
+        <w:t xml:space="preserve">0.4 </w:t>
       </w:r>
     </w:p>
     <w:p>
@@ -1997,14 +2357,28 @@
         <w:rPr>
           <w:color w:val="7030A0"/>
         </w:rPr>
-        <w:t>binom.test</w:t>
+        <w:t>binom.</w:t>
+      </w:r>
+      <w:proofErr w:type="gramStart"/>
+      <w:r>
+        <w:rPr>
+          <w:color w:val="7030A0"/>
+        </w:rPr>
+        <w:t>test</w:t>
       </w:r>
       <w:proofErr w:type="spellEnd"/>
       <w:r>
         <w:rPr>
           <w:color w:val="7030A0"/>
         </w:rPr>
-        <w:t xml:space="preserve">(12, 20, p = 0.5, </w:t>
+        <w:t>(</w:t>
+      </w:r>
+      <w:proofErr w:type="gramEnd"/>
+      <w:r>
+        <w:rPr>
+          <w:color w:val="7030A0"/>
+        </w:rPr>
+        <w:t xml:space="preserve">12, 20, p = 0.5, </w:t>
       </w:r>
       <w:proofErr w:type="spellStart"/>
       <w:r>
@@ -2026,16 +2400,13 @@
         <w:pStyle w:val="ListParagraph"/>
       </w:pPr>
       <w:r>
-        <w:t>#Exact binomial test</w:t>
-      </w:r>
-    </w:p>
-    <w:p>
-      <w:pPr>
-        <w:pStyle w:val="ListParagraph"/>
-      </w:pPr>
-      <w:r>
-        <w:t>#</w:t>
-      </w:r>
+        <w:t>Exact binomial test</w:t>
+      </w:r>
+    </w:p>
+    <w:p>
+      <w:pPr>
+        <w:pStyle w:val="ListParagraph"/>
+      </w:pPr>
     </w:p>
     <w:p>
       <w:pPr>
@@ -2043,69 +2414,74 @@
       </w:pPr>
       <w:r>
         <w:lastRenderedPageBreak/>
-        <w:t>#data:  12 and 20</w:t>
-      </w:r>
-    </w:p>
-    <w:p>
-      <w:pPr>
-        <w:pStyle w:val="ListParagraph"/>
-      </w:pPr>
-      <w:r>
-        <w:t>#number of successes = 12, number of trials = 20, p-value = 0.5034</w:t>
-      </w:r>
-    </w:p>
-    <w:p>
-      <w:pPr>
-        <w:pStyle w:val="ListParagraph"/>
-      </w:pPr>
-      <w:r>
-        <w:t>#alternative hypothesis: true probability of success is not equal to 0.5</w:t>
-      </w:r>
-    </w:p>
-    <w:p>
-      <w:pPr>
-        <w:pStyle w:val="ListParagraph"/>
-      </w:pPr>
-      <w:r>
-        <w:t>#95 percent confidence interval:</w:t>
-      </w:r>
-    </w:p>
-    <w:p>
-      <w:pPr>
-        <w:pStyle w:val="ListParagraph"/>
-      </w:pPr>
-      <w:r>
-        <w:t>#  0.3605426 0.8088099</w:t>
-      </w:r>
-    </w:p>
-    <w:p>
-      <w:pPr>
-        <w:pStyle w:val="ListParagraph"/>
-      </w:pPr>
-      <w:r>
-        <w:t>#sample estimates:</w:t>
-      </w:r>
-    </w:p>
-    <w:p>
-      <w:pPr>
-        <w:pStyle w:val="ListParagraph"/>
-      </w:pPr>
-      <w:r>
-        <w:t xml:space="preserve">#  probability of success </w:t>
-      </w:r>
-    </w:p>
-    <w:p>
-      <w:pPr>
-        <w:pStyle w:val="ListParagraph"/>
-        <w:rPr>
-          <w:lang w:val="pt-BR"/>
-        </w:rPr>
-      </w:pPr>
-      <w:r>
-        <w:rPr>
-          <w:lang w:val="pt-BR"/>
-        </w:rPr>
-        <w:t>#0.6</w:t>
+        <w:t>data:  12 and 20</w:t>
+      </w:r>
+    </w:p>
+    <w:p>
+      <w:pPr>
+        <w:pStyle w:val="ListParagraph"/>
+      </w:pPr>
+      <w:r>
+        <w:t>number of successes = 12, number of trials = 20, p-value = 0.5034</w:t>
+      </w:r>
+    </w:p>
+    <w:p>
+      <w:pPr>
+        <w:pStyle w:val="ListParagraph"/>
+      </w:pPr>
+      <w:r>
+        <w:t xml:space="preserve">alternative hypothesis: true probability of success is not equal to </w:t>
+      </w:r>
+      <w:proofErr w:type="gramStart"/>
+      <w:r>
+        <w:t>0.5</w:t>
+      </w:r>
+      <w:proofErr w:type="gramEnd"/>
+    </w:p>
+    <w:p>
+      <w:pPr>
+        <w:pStyle w:val="ListParagraph"/>
+      </w:pPr>
+      <w:r>
+        <w:t>95 percent confidence interval:</w:t>
+      </w:r>
+    </w:p>
+    <w:p>
+      <w:pPr>
+        <w:pStyle w:val="ListParagraph"/>
+      </w:pPr>
+      <w:r>
+        <w:t xml:space="preserve">  0.3605426 0.8088099</w:t>
+      </w:r>
+    </w:p>
+    <w:p>
+      <w:pPr>
+        <w:pStyle w:val="ListParagraph"/>
+      </w:pPr>
+      <w:r>
+        <w:t>sample estimates:</w:t>
+      </w:r>
+    </w:p>
+    <w:p>
+      <w:pPr>
+        <w:pStyle w:val="ListParagraph"/>
+      </w:pPr>
+      <w:r>
+        <w:t xml:space="preserve">  probability of success </w:t>
+      </w:r>
+    </w:p>
+    <w:p>
+      <w:pPr>
+        <w:pStyle w:val="ListParagraph"/>
+        <w:rPr>
+          <w:lang w:val="pt-BR"/>
+        </w:rPr>
+      </w:pPr>
+      <w:r>
+        <w:rPr>
+          <w:lang w:val="pt-BR"/>
+        </w:rPr>
+        <w:t>0.6</w:t>
       </w:r>
     </w:p>
     <w:p>
@@ -2165,16 +2541,32 @@
           <w:color w:val="7030A0"/>
           <w:lang w:val="pt-BR"/>
         </w:rPr>
-        <w:t>preferencia &lt;- c(8, 12)</w:t>
-      </w:r>
-    </w:p>
-    <w:p>
-      <w:pPr>
-        <w:pStyle w:val="ListParagraph"/>
+        <w:t xml:space="preserve">preferencia &lt;- </w:t>
+      </w:r>
+      <w:proofErr w:type="gramStart"/>
+      <w:r>
         <w:rPr>
           <w:color w:val="7030A0"/>
           <w:lang w:val="pt-BR"/>
         </w:rPr>
+        <w:t>c(</w:t>
+      </w:r>
+      <w:proofErr w:type="gramEnd"/>
+      <w:r>
+        <w:rPr>
+          <w:color w:val="7030A0"/>
+          <w:lang w:val="pt-BR"/>
+        </w:rPr>
+        <w:t>8, 12)</w:t>
+      </w:r>
+    </w:p>
+    <w:p>
+      <w:pPr>
+        <w:pStyle w:val="ListParagraph"/>
+        <w:rPr>
+          <w:color w:val="7030A0"/>
+          <w:lang w:val="pt-BR"/>
+        </w:rPr>
       </w:pPr>
       <w:proofErr w:type="spellStart"/>
       <w:r>
@@ -2190,39 +2582,57 @@
           <w:color w:val="7030A0"/>
           <w:lang w:val="pt-BR"/>
         </w:rPr>
-        <w:t>(preferencia)</w:t>
-      </w:r>
-    </w:p>
-    <w:p>
-      <w:pPr>
-        <w:pStyle w:val="ListParagraph"/>
-        <w:rPr>
-          <w:lang w:val="pt-BR"/>
-        </w:rPr>
-      </w:pPr>
-    </w:p>
-    <w:p>
-      <w:pPr>
-        <w:pStyle w:val="ListParagraph"/>
-      </w:pPr>
-      <w:r>
-        <w:t>#Chi-squared test for given probabilities</w:t>
-      </w:r>
-    </w:p>
-    <w:p>
-      <w:pPr>
-        <w:pStyle w:val="ListParagraph"/>
-      </w:pPr>
-      <w:r>
-        <w:t>#</w:t>
-      </w:r>
-    </w:p>
-    <w:p>
-      <w:pPr>
-        <w:pStyle w:val="ListParagraph"/>
-      </w:pPr>
-      <w:r>
-        <w:t xml:space="preserve">#data:  </w:t>
+        <w:t>(</w:t>
+      </w:r>
+      <w:proofErr w:type="gramStart"/>
+      <w:r>
+        <w:rPr>
+          <w:color w:val="7030A0"/>
+          <w:lang w:val="pt-BR"/>
+        </w:rPr>
+        <w:t>preferencia</w:t>
+      </w:r>
+      <w:proofErr w:type="gramEnd"/>
+      <w:r>
+        <w:rPr>
+          <w:color w:val="7030A0"/>
+          <w:lang w:val="pt-BR"/>
+        </w:rPr>
+        <w:t>)</w:t>
+      </w:r>
+    </w:p>
+    <w:p>
+      <w:pPr>
+        <w:pStyle w:val="ListParagraph"/>
+        <w:rPr>
+          <w:lang w:val="pt-BR"/>
+        </w:rPr>
+      </w:pPr>
+    </w:p>
+    <w:p>
+      <w:pPr>
+        <w:pStyle w:val="ListParagraph"/>
+      </w:pPr>
+      <w:r>
+        <w:t xml:space="preserve">Chi-squared test for given </w:t>
+      </w:r>
+      <w:proofErr w:type="gramStart"/>
+      <w:r>
+        <w:t>probabilities</w:t>
+      </w:r>
+      <w:proofErr w:type="gramEnd"/>
+    </w:p>
+    <w:p>
+      <w:pPr>
+        <w:pStyle w:val="ListParagraph"/>
+      </w:pPr>
+    </w:p>
+    <w:p>
+      <w:pPr>
+        <w:pStyle w:val="ListParagraph"/>
+      </w:pPr>
+      <w:r>
+        <w:t xml:space="preserve">data:  </w:t>
       </w:r>
       <w:proofErr w:type="spellStart"/>
       <w:r>
@@ -2235,7 +2645,7 @@
         <w:pStyle w:val="ListParagraph"/>
       </w:pPr>
       <w:r>
-        <w:t xml:space="preserve">#X-squared = 0.8, </w:t>
+        <w:t xml:space="preserve">X-squared = 0.8, </w:t>
       </w:r>
       <w:proofErr w:type="spellStart"/>
       <w:r>
@@ -2862,6 +3272,92 @@
 <file path=word/numbering.xml><?xml version="1.0" encoding="utf-8"?>
 <w:numbering xmlns:wpc="http://schemas.microsoft.com/office/word/2010/wordprocessingCanvas" xmlns:cx="http://schemas.microsoft.com/office/drawing/2014/chartex" xmlns:cx1="http://schemas.microsoft.com/office/drawing/2015/9/8/chartex" xmlns:cx2="http://schemas.microsoft.com/office/drawing/2015/10/21/chartex" xmlns:cx3="http://schemas.microsoft.com/office/drawing/2016/5/9/chartex" xmlns:cx4="http://schemas.microsoft.com/office/drawing/2016/5/10/chartex" xmlns:cx5="http://schemas.microsoft.com/office/drawing/2016/5/11/chartex" xmlns:cx6="http://schemas.microsoft.com/office/drawing/2016/5/12/chartex" xmlns:cx7="http://schemas.microsoft.com/office/drawing/2016/5/13/chartex" xmlns:cx8="http://schemas.microsoft.com/office/drawing/2016/5/14/chartex" xmlns:mc="http://schemas.openxmlformats.org/markup-compatibility/2006" xmlns:aink="http://schemas.microsoft.com/office/drawing/2016/ink" xmlns:am3d="http://schemas.microsoft.com/office/drawing/2017/model3d" xmlns:o="urn:schemas-microsoft-com:office:office" xmlns:oel="http://schemas.microsoft.com/office/2019/extlst" xmlns:r="http://schemas.openxmlformats.org/officeDocument/2006/relationships" xmlns:m="http://schemas.openxmlformats.org/officeDocument/2006/math" xmlns:v="urn:schemas-microsoft-com:vml" xmlns:wp14="http://schemas.microsoft.com/office/word/2010/wordprocessingDrawing" xmlns:wp="http://schemas.openxmlformats.org/drawingml/2006/wordprocessingDrawing" xmlns:w10="urn:schemas-microsoft-com:office:word" xmlns:w="http://schemas.openxmlformats.org/wordprocessingml/2006/main" xmlns:w14="http://schemas.microsoft.com/office/word/2010/wordml" xmlns:w15="http://schemas.microsoft.com/office/word/2012/wordml" xmlns:w16cex="http://schemas.microsoft.com/office/word/2018/wordml/cex" xmlns:w16cid="http://schemas.microsoft.com/office/word/2016/wordml/cid" xmlns:w16="http://schemas.microsoft.com/office/word/2018/wordml" xmlns:w16sdtdh="http://schemas.microsoft.com/office/word/2020/wordml/sdtdatahash" xmlns:w16se="http://schemas.microsoft.com/office/word/2015/wordml/symex" xmlns:wpg="http://schemas.microsoft.com/office/word/2010/wordprocessingGroup" xmlns:wpi="http://schemas.microsoft.com/office/word/2010/wordprocessingInk" xmlns:wne="http://schemas.microsoft.com/office/word/2006/wordml" xmlns:wps="http://schemas.microsoft.com/office/word/2010/wordprocessingShape" mc:Ignorable="w14 w15 w16se w16cid w16 w16cex w16sdtdh wp14">
   <w:abstractNum w:abstractNumId="0" w15:restartNumberingAfterBreak="0">
+    <w:nsid w:val="006F522E"/>
+    <w:multiLevelType w:val="hybridMultilevel"/>
+    <w:tmpl w:val="E29C2846"/>
+    <w:lvl w:ilvl="0" w:tplc="0409000F">
+      <w:start w:val="1"/>
+      <w:numFmt w:val="decimal"/>
+      <w:lvlText w:val="%1."/>
+      <w:lvlJc w:val="left"/>
+      <w:pPr>
+        <w:ind w:left="1440" w:hanging="360"/>
+      </w:pPr>
+    </w:lvl>
+    <w:lvl w:ilvl="1" w:tplc="04090019" w:tentative="1">
+      <w:start w:val="1"/>
+      <w:numFmt w:val="lowerLetter"/>
+      <w:lvlText w:val="%2."/>
+      <w:lvlJc w:val="left"/>
+      <w:pPr>
+        <w:ind w:left="2160" w:hanging="360"/>
+      </w:pPr>
+    </w:lvl>
+    <w:lvl w:ilvl="2" w:tplc="0409001B" w:tentative="1">
+      <w:start w:val="1"/>
+      <w:numFmt w:val="lowerRoman"/>
+      <w:lvlText w:val="%3."/>
+      <w:lvlJc w:val="right"/>
+      <w:pPr>
+        <w:ind w:left="2880" w:hanging="180"/>
+      </w:pPr>
+    </w:lvl>
+    <w:lvl w:ilvl="3" w:tplc="0409000F" w:tentative="1">
+      <w:start w:val="1"/>
+      <w:numFmt w:val="decimal"/>
+      <w:lvlText w:val="%4."/>
+      <w:lvlJc w:val="left"/>
+      <w:pPr>
+        <w:ind w:left="3600" w:hanging="360"/>
+      </w:pPr>
+    </w:lvl>
+    <w:lvl w:ilvl="4" w:tplc="04090019" w:tentative="1">
+      <w:start w:val="1"/>
+      <w:numFmt w:val="lowerLetter"/>
+      <w:lvlText w:val="%5."/>
+      <w:lvlJc w:val="left"/>
+      <w:pPr>
+        <w:ind w:left="4320" w:hanging="360"/>
+      </w:pPr>
+    </w:lvl>
+    <w:lvl w:ilvl="5" w:tplc="0409001B" w:tentative="1">
+      <w:start w:val="1"/>
+      <w:numFmt w:val="lowerRoman"/>
+      <w:lvlText w:val="%6."/>
+      <w:lvlJc w:val="right"/>
+      <w:pPr>
+        <w:ind w:left="5040" w:hanging="180"/>
+      </w:pPr>
+    </w:lvl>
+    <w:lvl w:ilvl="6" w:tplc="0409000F" w:tentative="1">
+      <w:start w:val="1"/>
+      <w:numFmt w:val="decimal"/>
+      <w:lvlText w:val="%7."/>
+      <w:lvlJc w:val="left"/>
+      <w:pPr>
+        <w:ind w:left="5760" w:hanging="360"/>
+      </w:pPr>
+    </w:lvl>
+    <w:lvl w:ilvl="7" w:tplc="04090019" w:tentative="1">
+      <w:start w:val="1"/>
+      <w:numFmt w:val="lowerLetter"/>
+      <w:lvlText w:val="%8."/>
+      <w:lvlJc w:val="left"/>
+      <w:pPr>
+        <w:ind w:left="6480" w:hanging="360"/>
+      </w:pPr>
+    </w:lvl>
+    <w:lvl w:ilvl="8" w:tplc="0409001B" w:tentative="1">
+      <w:start w:val="1"/>
+      <w:numFmt w:val="lowerRoman"/>
+      <w:lvlText w:val="%9."/>
+      <w:lvlJc w:val="right"/>
+      <w:pPr>
+        <w:ind w:left="7200" w:hanging="180"/>
+      </w:pPr>
+    </w:lvl>
+  </w:abstractNum>
+  <w:abstractNum w:abstractNumId="1" w15:restartNumberingAfterBreak="0">
     <w:nsid w:val="311A721D"/>
     <w:multiLevelType w:val="hybridMultilevel"/>
     <w:tmpl w:val="4B9C0FF8"/>
@@ -2974,7 +3470,7 @@
       </w:pPr>
     </w:lvl>
   </w:abstractNum>
-  <w:abstractNum w:abstractNumId="1" w15:restartNumberingAfterBreak="0">
+  <w:abstractNum w:abstractNumId="2" w15:restartNumberingAfterBreak="0">
     <w:nsid w:val="3CA01529"/>
     <w:multiLevelType w:val="hybridMultilevel"/>
     <w:tmpl w:val="FEAA7956"/>
@@ -3063,7 +3559,7 @@
       </w:pPr>
     </w:lvl>
   </w:abstractNum>
-  <w:abstractNum w:abstractNumId="2" w15:restartNumberingAfterBreak="0">
+  <w:abstractNum w:abstractNumId="3" w15:restartNumberingAfterBreak="0">
     <w:nsid w:val="472F0BFB"/>
     <w:multiLevelType w:val="hybridMultilevel"/>
     <w:tmpl w:val="B1408EC8"/>
@@ -3176,7 +3672,96 @@
       </w:pPr>
     </w:lvl>
   </w:abstractNum>
-  <w:abstractNum w:abstractNumId="3" w15:restartNumberingAfterBreak="0">
+  <w:abstractNum w:abstractNumId="4" w15:restartNumberingAfterBreak="0">
+    <w:nsid w:val="575A4EF6"/>
+    <w:multiLevelType w:val="hybridMultilevel"/>
+    <w:tmpl w:val="115A0F56"/>
+    <w:lvl w:ilvl="0" w:tplc="422C1B92">
+      <w:start w:val="1"/>
+      <w:numFmt w:val="decimal"/>
+      <w:lvlText w:val="%1."/>
+      <w:lvlJc w:val="left"/>
+      <w:pPr>
+        <w:ind w:left="1125" w:hanging="360"/>
+      </w:pPr>
+      <w:rPr>
+        <w:rFonts w:hint="default"/>
+      </w:rPr>
+    </w:lvl>
+    <w:lvl w:ilvl="1" w:tplc="04090019" w:tentative="1">
+      <w:start w:val="1"/>
+      <w:numFmt w:val="lowerLetter"/>
+      <w:lvlText w:val="%2."/>
+      <w:lvlJc w:val="left"/>
+      <w:pPr>
+        <w:ind w:left="1845" w:hanging="360"/>
+      </w:pPr>
+    </w:lvl>
+    <w:lvl w:ilvl="2" w:tplc="0409001B" w:tentative="1">
+      <w:start w:val="1"/>
+      <w:numFmt w:val="lowerRoman"/>
+      <w:lvlText w:val="%3."/>
+      <w:lvlJc w:val="right"/>
+      <w:pPr>
+        <w:ind w:left="2565" w:hanging="180"/>
+      </w:pPr>
+    </w:lvl>
+    <w:lvl w:ilvl="3" w:tplc="0409000F" w:tentative="1">
+      <w:start w:val="1"/>
+      <w:numFmt w:val="decimal"/>
+      <w:lvlText w:val="%4."/>
+      <w:lvlJc w:val="left"/>
+      <w:pPr>
+        <w:ind w:left="3285" w:hanging="360"/>
+      </w:pPr>
+    </w:lvl>
+    <w:lvl w:ilvl="4" w:tplc="04090019" w:tentative="1">
+      <w:start w:val="1"/>
+      <w:numFmt w:val="lowerLetter"/>
+      <w:lvlText w:val="%5."/>
+      <w:lvlJc w:val="left"/>
+      <w:pPr>
+        <w:ind w:left="4005" w:hanging="360"/>
+      </w:pPr>
+    </w:lvl>
+    <w:lvl w:ilvl="5" w:tplc="0409001B" w:tentative="1">
+      <w:start w:val="1"/>
+      <w:numFmt w:val="lowerRoman"/>
+      <w:lvlText w:val="%6."/>
+      <w:lvlJc w:val="right"/>
+      <w:pPr>
+        <w:ind w:left="4725" w:hanging="180"/>
+      </w:pPr>
+    </w:lvl>
+    <w:lvl w:ilvl="6" w:tplc="0409000F" w:tentative="1">
+      <w:start w:val="1"/>
+      <w:numFmt w:val="decimal"/>
+      <w:lvlText w:val="%7."/>
+      <w:lvlJc w:val="left"/>
+      <w:pPr>
+        <w:ind w:left="5445" w:hanging="360"/>
+      </w:pPr>
+    </w:lvl>
+    <w:lvl w:ilvl="7" w:tplc="04090019" w:tentative="1">
+      <w:start w:val="1"/>
+      <w:numFmt w:val="lowerLetter"/>
+      <w:lvlText w:val="%8."/>
+      <w:lvlJc w:val="left"/>
+      <w:pPr>
+        <w:ind w:left="6165" w:hanging="360"/>
+      </w:pPr>
+    </w:lvl>
+    <w:lvl w:ilvl="8" w:tplc="0409001B" w:tentative="1">
+      <w:start w:val="1"/>
+      <w:numFmt w:val="lowerRoman"/>
+      <w:lvlText w:val="%9."/>
+      <w:lvlJc w:val="right"/>
+      <w:pPr>
+        <w:ind w:left="6885" w:hanging="180"/>
+      </w:pPr>
+    </w:lvl>
+  </w:abstractNum>
+  <w:abstractNum w:abstractNumId="5" w15:restartNumberingAfterBreak="0">
     <w:nsid w:val="5F823796"/>
     <w:multiLevelType w:val="hybridMultilevel"/>
     <w:tmpl w:val="FEAA7956"/>
@@ -3265,7 +3850,7 @@
       </w:pPr>
     </w:lvl>
   </w:abstractNum>
-  <w:abstractNum w:abstractNumId="4" w15:restartNumberingAfterBreak="0">
+  <w:abstractNum w:abstractNumId="6" w15:restartNumberingAfterBreak="0">
     <w:nsid w:val="63870A5D"/>
     <w:multiLevelType w:val="hybridMultilevel"/>
     <w:tmpl w:val="8CD40EC6"/>
@@ -3378,7 +3963,7 @@
       </w:rPr>
     </w:lvl>
   </w:abstractNum>
-  <w:abstractNum w:abstractNumId="5" w15:restartNumberingAfterBreak="0">
+  <w:abstractNum w:abstractNumId="7" w15:restartNumberingAfterBreak="0">
     <w:nsid w:val="78BD3596"/>
     <w:multiLevelType w:val="hybridMultilevel"/>
     <w:tmpl w:val="05167FF6"/>
@@ -3492,21 +4077,27 @@
     </w:lvl>
   </w:abstractNum>
   <w:num w:numId="1" w16cid:durableId="1737972498">
+    <w:abstractNumId w:val="1"/>
+  </w:num>
+  <w:num w:numId="2" w16cid:durableId="239142855">
+    <w:abstractNumId w:val="3"/>
+  </w:num>
+  <w:num w:numId="3" w16cid:durableId="2139447290">
+    <w:abstractNumId w:val="7"/>
+  </w:num>
+  <w:num w:numId="4" w16cid:durableId="1741949692">
+    <w:abstractNumId w:val="5"/>
+  </w:num>
+  <w:num w:numId="5" w16cid:durableId="452558203">
+    <w:abstractNumId w:val="2"/>
+  </w:num>
+  <w:num w:numId="6" w16cid:durableId="17899219">
+    <w:abstractNumId w:val="6"/>
+  </w:num>
+  <w:num w:numId="7" w16cid:durableId="1991596694">
     <w:abstractNumId w:val="0"/>
   </w:num>
-  <w:num w:numId="2" w16cid:durableId="239142855">
-    <w:abstractNumId w:val="2"/>
-  </w:num>
-  <w:num w:numId="3" w16cid:durableId="2139447290">
-    <w:abstractNumId w:val="5"/>
-  </w:num>
-  <w:num w:numId="4" w16cid:durableId="1741949692">
-    <w:abstractNumId w:val="3"/>
-  </w:num>
-  <w:num w:numId="5" w16cid:durableId="452558203">
-    <w:abstractNumId w:val="1"/>
-  </w:num>
-  <w:num w:numId="6" w16cid:durableId="17899219">
+  <w:num w:numId="8" w16cid:durableId="1284768378">
     <w:abstractNumId w:val="4"/>
   </w:num>
 </w:numbering>

</xml_diff>

<commit_message>
subindo os exercícios finais
</commit_message>
<xml_diff>
--- a/TE_AULA_09_07_03_2024/TE_Lista_2.docx
+++ b/TE_AULA_09_07_03_2024/TE_Lista_2.docx
@@ -162,29 +162,7 @@
           <w:szCs w:val="26"/>
           <w:lang w:val="pt-BR"/>
         </w:rPr>
-        <w:t xml:space="preserve">(Exemplo: </w:t>
-      </w:r>
-      <w:proofErr w:type="spellStart"/>
-      <w:r>
-        <w:rPr>
-          <w:rFonts w:ascii="Source Sans Pro" w:hAnsi="Source Sans Pro"/>
-          <w:color w:val="666666"/>
-          <w:sz w:val="26"/>
-          <w:szCs w:val="26"/>
-          <w:lang w:val="pt-BR"/>
-        </w:rPr>
-        <w:t>Adriana_Silva</w:t>
-      </w:r>
-      <w:proofErr w:type="spellEnd"/>
-      <w:r>
-        <w:rPr>
-          <w:rFonts w:ascii="Source Sans Pro" w:hAnsi="Source Sans Pro"/>
-          <w:color w:val="666666"/>
-          <w:sz w:val="26"/>
-          <w:szCs w:val="26"/>
-          <w:lang w:val="pt-BR"/>
-        </w:rPr>
-        <w:t>)</w:t>
+        <w:t>(Exemplo: Adriana_Silva)</w:t>
       </w:r>
     </w:p>
     <w:p>
@@ -523,6 +501,7 @@
       </w:r>
       <w:r>
         <w:rPr>
+          <w:noProof/>
           <w:lang w:val="pt-BR"/>
         </w:rPr>
         <w:drawing>
@@ -569,6 +548,7 @@
       </w:r>
       <w:r>
         <w:rPr>
+          <w:noProof/>
           <w:lang w:val="pt-BR"/>
         </w:rPr>
         <w:drawing>
@@ -813,6 +793,20 @@
           <w:lang w:val="pt-BR"/>
         </w:rPr>
       </w:pPr>
+    </w:p>
+    <w:p>
+      <w:pPr>
+        <w:pStyle w:val="ListParagraph"/>
+        <w:rPr>
+          <w:lang w:val="pt-BR"/>
+        </w:rPr>
+      </w:pPr>
+      <w:r>
+        <w:rPr>
+          <w:lang w:val="pt-BR"/>
+        </w:rPr>
+        <w:t>Não consegui finalizar.</w:t>
+      </w:r>
     </w:p>
     <w:p>
       <w:pPr>
@@ -1888,21 +1882,7 @@
         <w:rPr>
           <w:lang w:val="pt-BR"/>
         </w:rPr>
-        <w:t xml:space="preserve"> apresenta os índices de colesterol LDL (mg/</w:t>
-      </w:r>
-      <w:proofErr w:type="spellStart"/>
-      <w:r>
-        <w:rPr>
-          <w:lang w:val="pt-BR"/>
-        </w:rPr>
-        <w:t>dL</w:t>
-      </w:r>
-      <w:proofErr w:type="spellEnd"/>
-      <w:r>
-        <w:rPr>
-          <w:lang w:val="pt-BR"/>
-        </w:rPr>
-        <w:t>) antes e depois do tratamento. Verifique se o tratamento é eficaz (com nível de significância de 5%).</w:t>
+        <w:t xml:space="preserve"> apresenta os índices de colesterol LDL (mg/dL) antes e depois do tratamento. Verifique se o tratamento é eficaz (com nível de significância de 5%).</w:t>
       </w:r>
     </w:p>
     <w:p>
@@ -1952,24 +1932,841 @@
         <w:rPr>
           <w:lang w:val="pt-BR"/>
         </w:rPr>
-        <w:t xml:space="preserve">Se não paramétricos = teste </w:t>
-      </w:r>
-      <w:proofErr w:type="spellStart"/>
-      <w:r>
-        <w:rPr>
-          <w:lang w:val="pt-BR"/>
-        </w:rPr>
-        <w:t>Wilcoxon</w:t>
-      </w:r>
-      <w:proofErr w:type="spellEnd"/>
-    </w:p>
-    <w:p>
-      <w:pPr>
-        <w:pStyle w:val="ListParagraph"/>
-        <w:rPr>
-          <w:lang w:val="pt-BR"/>
-        </w:rPr>
-      </w:pPr>
+        <w:t>Se não paramétricos = teste Wilcoxon</w:t>
+      </w:r>
+    </w:p>
+    <w:p>
+      <w:pPr>
+        <w:pStyle w:val="ListParagraph"/>
+        <w:rPr>
+          <w:lang w:val="pt-BR"/>
+        </w:rPr>
+      </w:pPr>
+    </w:p>
+    <w:p>
+      <w:pPr>
+        <w:pStyle w:val="ListParagraph"/>
+        <w:rPr>
+          <w:lang w:val="pt-BR"/>
+        </w:rPr>
+      </w:pPr>
+      <w:r>
+        <w:rPr>
+          <w:lang w:val="pt-BR"/>
+        </w:rPr>
+        <w:t>Primeiro carregamos a base:</w:t>
+      </w:r>
+    </w:p>
+    <w:p>
+      <w:pPr>
+        <w:pStyle w:val="ListParagraph"/>
+        <w:rPr>
+          <w:lang w:val="pt-BR"/>
+        </w:rPr>
+      </w:pPr>
+      <w:r>
+        <w:rPr>
+          <w:lang w:val="pt-BR"/>
+        </w:rPr>
+        <w:drawing>
+          <wp:inline distT="0" distB="0" distL="0" distR="0" wp14:anchorId="7B28ABCC" wp14:editId="6253B2D0">
+            <wp:extent cx="4620270" cy="838317"/>
+            <wp:effectExtent l="0" t="0" r="8890" b="0"/>
+            <wp:docPr id="39328923" name="Picture 1" descr="A screen shot of a computer&#10;&#10;Description automatically generated"/>
+            <wp:cNvGraphicFramePr>
+              <a:graphicFrameLocks xmlns:a="http://schemas.openxmlformats.org/drawingml/2006/main" noChangeAspect="1"/>
+            </wp:cNvGraphicFramePr>
+            <a:graphic xmlns:a="http://schemas.openxmlformats.org/drawingml/2006/main">
+              <a:graphicData uri="http://schemas.openxmlformats.org/drawingml/2006/picture">
+                <pic:pic xmlns:pic="http://schemas.openxmlformats.org/drawingml/2006/picture">
+                  <pic:nvPicPr>
+                    <pic:cNvPr id="39328923" name="Picture 1" descr="A screen shot of a computer&#10;&#10;Description automatically generated"/>
+                    <pic:cNvPicPr/>
+                  </pic:nvPicPr>
+                  <pic:blipFill>
+                    <a:blip r:embed="rId18"/>
+                    <a:stretch>
+                      <a:fillRect/>
+                    </a:stretch>
+                  </pic:blipFill>
+                  <pic:spPr>
+                    <a:xfrm>
+                      <a:off x="0" y="0"/>
+                      <a:ext cx="4620270" cy="838317"/>
+                    </a:xfrm>
+                    <a:prstGeom prst="rect">
+                      <a:avLst/>
+                    </a:prstGeom>
+                  </pic:spPr>
+                </pic:pic>
+              </a:graphicData>
+            </a:graphic>
+          </wp:inline>
+        </w:drawing>
+      </w:r>
+    </w:p>
+    <w:p>
+      <w:pPr>
+        <w:pStyle w:val="ListParagraph"/>
+        <w:rPr>
+          <w:lang w:val="pt-BR"/>
+        </w:rPr>
+      </w:pPr>
+    </w:p>
+    <w:p>
+      <w:pPr>
+        <w:pStyle w:val="ListParagraph"/>
+        <w:rPr>
+          <w:lang w:val="pt-BR"/>
+        </w:rPr>
+      </w:pPr>
+      <w:r>
+        <w:rPr>
+          <w:lang w:val="pt-BR"/>
+        </w:rPr>
+        <w:t>Segundo passo é fazer o teste se as bases seguem uma normal</w:t>
+      </w:r>
+      <w:r>
+        <w:rPr>
+          <w:lang w:val="pt-BR"/>
+        </w:rPr>
+        <w:t>, para tal usamos o</w:t>
+      </w:r>
+      <w:r>
+        <w:rPr>
+          <w:lang w:val="pt-BR"/>
+        </w:rPr>
+        <w:t xml:space="preserve"> teste de Shapiro-Wilk</w:t>
+      </w:r>
+    </w:p>
+    <w:p>
+      <w:pPr>
+        <w:pStyle w:val="ListParagraph"/>
+        <w:rPr>
+          <w:lang w:val="pt-BR"/>
+        </w:rPr>
+      </w:pPr>
+      <w:r>
+        <w:rPr>
+          <w:lang w:val="pt-BR"/>
+        </w:rPr>
+        <w:drawing>
+          <wp:inline distT="0" distB="0" distL="0" distR="0" wp14:anchorId="7DB5D646" wp14:editId="43EA27DA">
+            <wp:extent cx="5191850" cy="1019317"/>
+            <wp:effectExtent l="0" t="0" r="8890" b="9525"/>
+            <wp:docPr id="711630407" name="Picture 1" descr="A screen shot of a computer code&#10;&#10;Description automatically generated"/>
+            <wp:cNvGraphicFramePr>
+              <a:graphicFrameLocks xmlns:a="http://schemas.openxmlformats.org/drawingml/2006/main" noChangeAspect="1"/>
+            </wp:cNvGraphicFramePr>
+            <a:graphic xmlns:a="http://schemas.openxmlformats.org/drawingml/2006/main">
+              <a:graphicData uri="http://schemas.openxmlformats.org/drawingml/2006/picture">
+                <pic:pic xmlns:pic="http://schemas.openxmlformats.org/drawingml/2006/picture">
+                  <pic:nvPicPr>
+                    <pic:cNvPr id="711630407" name="Picture 1" descr="A screen shot of a computer code&#10;&#10;Description automatically generated"/>
+                    <pic:cNvPicPr/>
+                  </pic:nvPicPr>
+                  <pic:blipFill>
+                    <a:blip r:embed="rId19"/>
+                    <a:stretch>
+                      <a:fillRect/>
+                    </a:stretch>
+                  </pic:blipFill>
+                  <pic:spPr>
+                    <a:xfrm>
+                      <a:off x="0" y="0"/>
+                      <a:ext cx="5191850" cy="1019317"/>
+                    </a:xfrm>
+                    <a:prstGeom prst="rect">
+                      <a:avLst/>
+                    </a:prstGeom>
+                  </pic:spPr>
+                </pic:pic>
+              </a:graphicData>
+            </a:graphic>
+          </wp:inline>
+        </w:drawing>
+      </w:r>
+    </w:p>
+    <w:p>
+      <w:pPr>
+        <w:pStyle w:val="ListParagraph"/>
+        <w:rPr>
+          <w:lang w:val="pt-BR"/>
+        </w:rPr>
+      </w:pPr>
+    </w:p>
+    <w:p>
+      <w:pPr>
+        <w:pStyle w:val="ListParagraph"/>
+        <w:rPr>
+          <w:lang w:val="pt-BR"/>
+        </w:rPr>
+      </w:pPr>
+      <w:r>
+        <w:rPr>
+          <w:lang w:val="pt-BR"/>
+        </w:rPr>
+        <w:t xml:space="preserve">Com o </w:t>
+      </w:r>
+      <w:r>
+        <w:rPr>
+          <w:lang w:val="pt-BR"/>
+        </w:rPr>
+        <w:t>pvalue</w:t>
+      </w:r>
+      <w:r>
+        <w:rPr>
+          <w:lang w:val="pt-BR"/>
+        </w:rPr>
+        <w:t xml:space="preserve"> de </w:t>
+      </w:r>
+      <w:r>
+        <w:rPr>
+          <w:lang w:val="pt-BR"/>
+        </w:rPr>
+        <w:t>0.1073339581489563</w:t>
+      </w:r>
+      <w:r>
+        <w:rPr>
+          <w:lang w:val="pt-BR"/>
+        </w:rPr>
+        <w:t xml:space="preserve"> para o Antes do Tratamento não rejeitamos a hipótese nula e assumimos que a tabela segue uma distribuição normal. O mesmo racional para a base do Depois do tratamento, tendo como resultado: </w:t>
+      </w:r>
+      <w:r>
+        <w:rPr>
+          <w:lang w:val="pt-BR"/>
+        </w:rPr>
+        <w:t>pvalue=0.28345248103141785</w:t>
+      </w:r>
+    </w:p>
+    <w:p>
+      <w:pPr>
+        <w:pStyle w:val="ListParagraph"/>
+        <w:rPr>
+          <w:lang w:val="pt-BR"/>
+        </w:rPr>
+      </w:pPr>
+    </w:p>
+    <w:p>
+      <w:pPr>
+        <w:pStyle w:val="ListParagraph"/>
+        <w:rPr>
+          <w:lang w:val="pt-BR"/>
+        </w:rPr>
+      </w:pPr>
+      <w:r>
+        <w:rPr>
+          <w:lang w:val="pt-BR"/>
+        </w:rPr>
+        <w:t>Vamos aproveitar e fazer uma validação visual:</w:t>
+      </w:r>
+    </w:p>
+    <w:p>
+      <w:pPr>
+        <w:pStyle w:val="ListParagraph"/>
+        <w:rPr>
+          <w:lang w:val="pt-BR"/>
+        </w:rPr>
+      </w:pPr>
+      <w:r>
+        <w:rPr>
+          <w:lang w:val="pt-BR"/>
+        </w:rPr>
+        <w:lastRenderedPageBreak/>
+        <w:drawing>
+          <wp:inline distT="0" distB="0" distL="0" distR="0" wp14:anchorId="259218E3" wp14:editId="70D17FD3">
+            <wp:extent cx="5572125" cy="4314825"/>
+            <wp:effectExtent l="0" t="0" r="9525" b="9525"/>
+            <wp:docPr id="1818753890" name="Picture 1" descr="A graph with a line&#10;&#10;Description automatically generated"/>
+            <wp:cNvGraphicFramePr>
+              <a:graphicFrameLocks xmlns:a="http://schemas.openxmlformats.org/drawingml/2006/main" noChangeAspect="1"/>
+            </wp:cNvGraphicFramePr>
+            <a:graphic xmlns:a="http://schemas.openxmlformats.org/drawingml/2006/main">
+              <a:graphicData uri="http://schemas.openxmlformats.org/drawingml/2006/picture">
+                <pic:pic xmlns:pic="http://schemas.openxmlformats.org/drawingml/2006/picture">
+                  <pic:nvPicPr>
+                    <pic:cNvPr id="1818753890" name="Picture 1" descr="A graph with a line&#10;&#10;Description automatically generated"/>
+                    <pic:cNvPicPr/>
+                  </pic:nvPicPr>
+                  <pic:blipFill>
+                    <a:blip r:embed="rId20"/>
+                    <a:stretch>
+                      <a:fillRect/>
+                    </a:stretch>
+                  </pic:blipFill>
+                  <pic:spPr>
+                    <a:xfrm>
+                      <a:off x="0" y="0"/>
+                      <a:ext cx="5572125" cy="4314825"/>
+                    </a:xfrm>
+                    <a:prstGeom prst="rect">
+                      <a:avLst/>
+                    </a:prstGeom>
+                  </pic:spPr>
+                </pic:pic>
+              </a:graphicData>
+            </a:graphic>
+          </wp:inline>
+        </w:drawing>
+      </w:r>
+    </w:p>
+    <w:p>
+      <w:pPr>
+        <w:pStyle w:val="ListParagraph"/>
+        <w:rPr>
+          <w:lang w:val="pt-BR"/>
+        </w:rPr>
+      </w:pPr>
+      <w:r>
+        <w:rPr>
+          <w:lang w:val="pt-BR"/>
+        </w:rPr>
+        <w:drawing>
+          <wp:inline distT="0" distB="0" distL="0" distR="0" wp14:anchorId="2BD2E01F" wp14:editId="647E2B29">
+            <wp:extent cx="5612130" cy="1196340"/>
+            <wp:effectExtent l="0" t="0" r="7620" b="3810"/>
+            <wp:docPr id="636426766" name="Picture 1" descr="A screen shot of a computer&#10;&#10;Description automatically generated"/>
+            <wp:cNvGraphicFramePr>
+              <a:graphicFrameLocks xmlns:a="http://schemas.openxmlformats.org/drawingml/2006/main" noChangeAspect="1"/>
+            </wp:cNvGraphicFramePr>
+            <a:graphic xmlns:a="http://schemas.openxmlformats.org/drawingml/2006/main">
+              <a:graphicData uri="http://schemas.openxmlformats.org/drawingml/2006/picture">
+                <pic:pic xmlns:pic="http://schemas.openxmlformats.org/drawingml/2006/picture">
+                  <pic:nvPicPr>
+                    <pic:cNvPr id="636426766" name="Picture 1" descr="A screen shot of a computer&#10;&#10;Description automatically generated"/>
+                    <pic:cNvPicPr/>
+                  </pic:nvPicPr>
+                  <pic:blipFill>
+                    <a:blip r:embed="rId21"/>
+                    <a:stretch>
+                      <a:fillRect/>
+                    </a:stretch>
+                  </pic:blipFill>
+                  <pic:spPr>
+                    <a:xfrm>
+                      <a:off x="0" y="0"/>
+                      <a:ext cx="5612130" cy="1196340"/>
+                    </a:xfrm>
+                    <a:prstGeom prst="rect">
+                      <a:avLst/>
+                    </a:prstGeom>
+                  </pic:spPr>
+                </pic:pic>
+              </a:graphicData>
+            </a:graphic>
+          </wp:inline>
+        </w:drawing>
+      </w:r>
+    </w:p>
+    <w:p>
+      <w:pPr>
+        <w:pStyle w:val="ListParagraph"/>
+        <w:rPr>
+          <w:lang w:val="pt-BR"/>
+        </w:rPr>
+      </w:pPr>
+      <w:r>
+        <w:rPr>
+          <w:lang w:val="pt-BR"/>
+        </w:rPr>
+        <w:lastRenderedPageBreak/>
+        <w:drawing>
+          <wp:inline distT="0" distB="0" distL="0" distR="0" wp14:anchorId="13D1977A" wp14:editId="6AACE4BB">
+            <wp:extent cx="5572125" cy="4314825"/>
+            <wp:effectExtent l="0" t="0" r="9525" b="9525"/>
+            <wp:docPr id="814504509" name="Picture 1" descr="A blue line graph with white text&#10;&#10;Description automatically generated"/>
+            <wp:cNvGraphicFramePr>
+              <a:graphicFrameLocks xmlns:a="http://schemas.openxmlformats.org/drawingml/2006/main" noChangeAspect="1"/>
+            </wp:cNvGraphicFramePr>
+            <a:graphic xmlns:a="http://schemas.openxmlformats.org/drawingml/2006/main">
+              <a:graphicData uri="http://schemas.openxmlformats.org/drawingml/2006/picture">
+                <pic:pic xmlns:pic="http://schemas.openxmlformats.org/drawingml/2006/picture">
+                  <pic:nvPicPr>
+                    <pic:cNvPr id="814504509" name="Picture 1" descr="A blue line graph with white text&#10;&#10;Description automatically generated"/>
+                    <pic:cNvPicPr/>
+                  </pic:nvPicPr>
+                  <pic:blipFill>
+                    <a:blip r:embed="rId22"/>
+                    <a:stretch>
+                      <a:fillRect/>
+                    </a:stretch>
+                  </pic:blipFill>
+                  <pic:spPr>
+                    <a:xfrm>
+                      <a:off x="0" y="0"/>
+                      <a:ext cx="5572125" cy="4314825"/>
+                    </a:xfrm>
+                    <a:prstGeom prst="rect">
+                      <a:avLst/>
+                    </a:prstGeom>
+                  </pic:spPr>
+                </pic:pic>
+              </a:graphicData>
+            </a:graphic>
+          </wp:inline>
+        </w:drawing>
+      </w:r>
+    </w:p>
+    <w:p>
+      <w:pPr>
+        <w:pStyle w:val="ListParagraph"/>
+        <w:rPr>
+          <w:lang w:val="pt-BR"/>
+        </w:rPr>
+      </w:pPr>
+      <w:r>
+        <w:rPr>
+          <w:lang w:val="pt-BR"/>
+        </w:rPr>
+        <w:drawing>
+          <wp:inline distT="0" distB="0" distL="0" distR="0" wp14:anchorId="0CE17C6C" wp14:editId="572689CC">
+            <wp:extent cx="5612130" cy="1127760"/>
+            <wp:effectExtent l="0" t="0" r="7620" b="0"/>
+            <wp:docPr id="1257738758" name="Picture 1" descr="A screen shot of a computer&#10;&#10;Description automatically generated"/>
+            <wp:cNvGraphicFramePr>
+              <a:graphicFrameLocks xmlns:a="http://schemas.openxmlformats.org/drawingml/2006/main" noChangeAspect="1"/>
+            </wp:cNvGraphicFramePr>
+            <a:graphic xmlns:a="http://schemas.openxmlformats.org/drawingml/2006/main">
+              <a:graphicData uri="http://schemas.openxmlformats.org/drawingml/2006/picture">
+                <pic:pic xmlns:pic="http://schemas.openxmlformats.org/drawingml/2006/picture">
+                  <pic:nvPicPr>
+                    <pic:cNvPr id="1257738758" name="Picture 1" descr="A screen shot of a computer&#10;&#10;Description automatically generated"/>
+                    <pic:cNvPicPr/>
+                  </pic:nvPicPr>
+                  <pic:blipFill>
+                    <a:blip r:embed="rId23"/>
+                    <a:stretch>
+                      <a:fillRect/>
+                    </a:stretch>
+                  </pic:blipFill>
+                  <pic:spPr>
+                    <a:xfrm>
+                      <a:off x="0" y="0"/>
+                      <a:ext cx="5612130" cy="1127760"/>
+                    </a:xfrm>
+                    <a:prstGeom prst="rect">
+                      <a:avLst/>
+                    </a:prstGeom>
+                  </pic:spPr>
+                </pic:pic>
+              </a:graphicData>
+            </a:graphic>
+          </wp:inline>
+        </w:drawing>
+      </w:r>
+    </w:p>
+    <w:p>
+      <w:pPr>
+        <w:pStyle w:val="ListParagraph"/>
+        <w:rPr>
+          <w:lang w:val="pt-BR"/>
+        </w:rPr>
+      </w:pPr>
+    </w:p>
+    <w:p>
+      <w:pPr>
+        <w:pStyle w:val="ListParagraph"/>
+        <w:rPr>
+          <w:lang w:val="pt-BR"/>
+        </w:rPr>
+      </w:pPr>
+      <w:r>
+        <w:rPr>
+          <w:lang w:val="pt-BR"/>
+        </w:rPr>
+        <w:t>Quarto passo é fazer o teste F de Levene para saber se temos igualdade das variâncias:</w:t>
+      </w:r>
+    </w:p>
+    <w:p>
+      <w:pPr>
+        <w:pStyle w:val="ListParagraph"/>
+        <w:rPr>
+          <w:lang w:val="pt-BR"/>
+        </w:rPr>
+      </w:pPr>
+    </w:p>
+    <w:p>
+      <w:pPr>
+        <w:pStyle w:val="ListParagraph"/>
+        <w:rPr>
+          <w:lang w:val="pt-BR"/>
+        </w:rPr>
+      </w:pPr>
+      <w:r>
+        <w:rPr>
+          <w:lang w:val="pt-BR"/>
+        </w:rPr>
+        <w:drawing>
+          <wp:inline distT="0" distB="0" distL="0" distR="0" wp14:anchorId="25EB3DE4" wp14:editId="4ABF3B13">
+            <wp:extent cx="5612130" cy="1339215"/>
+            <wp:effectExtent l="0" t="0" r="7620" b="0"/>
+            <wp:docPr id="1452432199" name="Picture 1" descr="A screen shot of a computer&#10;&#10;Description automatically generated"/>
+            <wp:cNvGraphicFramePr>
+              <a:graphicFrameLocks xmlns:a="http://schemas.openxmlformats.org/drawingml/2006/main" noChangeAspect="1"/>
+            </wp:cNvGraphicFramePr>
+            <a:graphic xmlns:a="http://schemas.openxmlformats.org/drawingml/2006/main">
+              <a:graphicData uri="http://schemas.openxmlformats.org/drawingml/2006/picture">
+                <pic:pic xmlns:pic="http://schemas.openxmlformats.org/drawingml/2006/picture">
+                  <pic:nvPicPr>
+                    <pic:cNvPr id="1452432199" name="Picture 1" descr="A screen shot of a computer&#10;&#10;Description automatically generated"/>
+                    <pic:cNvPicPr/>
+                  </pic:nvPicPr>
+                  <pic:blipFill>
+                    <a:blip r:embed="rId24"/>
+                    <a:stretch>
+                      <a:fillRect/>
+                    </a:stretch>
+                  </pic:blipFill>
+                  <pic:spPr>
+                    <a:xfrm>
+                      <a:off x="0" y="0"/>
+                      <a:ext cx="5612130" cy="1339215"/>
+                    </a:xfrm>
+                    <a:prstGeom prst="rect">
+                      <a:avLst/>
+                    </a:prstGeom>
+                  </pic:spPr>
+                </pic:pic>
+              </a:graphicData>
+            </a:graphic>
+          </wp:inline>
+        </w:drawing>
+      </w:r>
+    </w:p>
+    <w:p>
+      <w:pPr>
+        <w:pStyle w:val="ListParagraph"/>
+        <w:rPr>
+          <w:lang w:val="pt-BR"/>
+        </w:rPr>
+      </w:pPr>
+      <w:r>
+        <w:rPr>
+          <w:lang w:val="pt-BR"/>
+        </w:rPr>
+        <w:t>Teste de Levene:</w:t>
+      </w:r>
+    </w:p>
+    <w:p>
+      <w:pPr>
+        <w:pStyle w:val="ListParagraph"/>
+        <w:rPr>
+          <w:b/>
+          <w:bCs/>
+          <w:lang w:val="pt-BR"/>
+        </w:rPr>
+      </w:pPr>
+      <w:r>
+        <w:rPr>
+          <w:b/>
+          <w:bCs/>
+          <w:lang w:val="pt-BR"/>
+        </w:rPr>
+        <w:t>Valor p: 0.33235607530146893</w:t>
+      </w:r>
+    </w:p>
+    <w:p>
+      <w:pPr>
+        <w:pStyle w:val="ListParagraph"/>
+        <w:rPr>
+          <w:lang w:val="pt-BR"/>
+        </w:rPr>
+      </w:pPr>
+      <w:r>
+        <w:rPr>
+          <w:lang w:val="pt-BR"/>
+        </w:rPr>
+        <w:t xml:space="preserve">Com esse resultado não </w:t>
+      </w:r>
+      <w:r>
+        <w:rPr>
+          <w:lang w:val="pt-BR"/>
+        </w:rPr>
+        <w:t>rejeitamos a hipótese nula.</w:t>
+      </w:r>
+    </w:p>
+    <w:p>
+      <w:pPr>
+        <w:pStyle w:val="ListParagraph"/>
+        <w:rPr>
+          <w:lang w:val="pt-BR"/>
+        </w:rPr>
+      </w:pPr>
+    </w:p>
+    <w:p>
+      <w:pPr>
+        <w:pStyle w:val="ListParagraph"/>
+        <w:rPr>
+          <w:lang w:val="pt-BR"/>
+        </w:rPr>
+      </w:pPr>
+      <w:r>
+        <w:rPr>
+          <w:lang w:val="pt-BR"/>
+        </w:rPr>
+        <w:lastRenderedPageBreak/>
+        <w:t>Quinto passo é fazer o T de Student emparelhado, uma vez que estamos olhando para a mesma pessoa ao longo do tempo:</w:t>
+      </w:r>
+    </w:p>
+    <w:p>
+      <w:pPr>
+        <w:pStyle w:val="ListParagraph"/>
+        <w:rPr>
+          <w:lang w:val="pt-BR"/>
+        </w:rPr>
+      </w:pPr>
+    </w:p>
+    <w:p>
+      <w:pPr>
+        <w:pStyle w:val="ListParagraph"/>
+        <w:rPr>
+          <w:lang w:val="pt-BR"/>
+        </w:rPr>
+      </w:pPr>
+      <w:r>
+        <w:rPr>
+          <w:lang w:val="pt-BR"/>
+        </w:rPr>
+        <w:drawing>
+          <wp:inline distT="0" distB="0" distL="0" distR="0" wp14:anchorId="74EDF087" wp14:editId="315B5D8A">
+            <wp:extent cx="5612130" cy="1430655"/>
+            <wp:effectExtent l="0" t="0" r="7620" b="0"/>
+            <wp:docPr id="1107617908" name="Picture 1" descr="A computer screen shot of a code&#10;&#10;Description automatically generated"/>
+            <wp:cNvGraphicFramePr>
+              <a:graphicFrameLocks xmlns:a="http://schemas.openxmlformats.org/drawingml/2006/main" noChangeAspect="1"/>
+            </wp:cNvGraphicFramePr>
+            <a:graphic xmlns:a="http://schemas.openxmlformats.org/drawingml/2006/main">
+              <a:graphicData uri="http://schemas.openxmlformats.org/drawingml/2006/picture">
+                <pic:pic xmlns:pic="http://schemas.openxmlformats.org/drawingml/2006/picture">
+                  <pic:nvPicPr>
+                    <pic:cNvPr id="1107617908" name="Picture 1" descr="A computer screen shot of a code&#10;&#10;Description automatically generated"/>
+                    <pic:cNvPicPr/>
+                  </pic:nvPicPr>
+                  <pic:blipFill>
+                    <a:blip r:embed="rId25"/>
+                    <a:stretch>
+                      <a:fillRect/>
+                    </a:stretch>
+                  </pic:blipFill>
+                  <pic:spPr>
+                    <a:xfrm>
+                      <a:off x="0" y="0"/>
+                      <a:ext cx="5612130" cy="1430655"/>
+                    </a:xfrm>
+                    <a:prstGeom prst="rect">
+                      <a:avLst/>
+                    </a:prstGeom>
+                  </pic:spPr>
+                </pic:pic>
+              </a:graphicData>
+            </a:graphic>
+          </wp:inline>
+        </w:drawing>
+      </w:r>
+    </w:p>
+    <w:p>
+      <w:pPr>
+        <w:pStyle w:val="ListParagraph"/>
+        <w:rPr>
+          <w:lang w:val="pt-BR"/>
+        </w:rPr>
+      </w:pPr>
+    </w:p>
+    <w:p>
+      <w:pPr>
+        <w:pStyle w:val="ListParagraph"/>
+        <w:rPr>
+          <w:lang w:val="pt-BR"/>
+        </w:rPr>
+      </w:pPr>
+      <w:r>
+        <w:rPr>
+          <w:lang w:val="pt-BR"/>
+        </w:rPr>
+        <w:t>Teste t de Student emparelhado:</w:t>
+      </w:r>
+    </w:p>
+    <w:p>
+      <w:pPr>
+        <w:pStyle w:val="ListParagraph"/>
+        <w:rPr>
+          <w:b/>
+          <w:bCs/>
+          <w:lang w:val="pt-BR"/>
+        </w:rPr>
+      </w:pPr>
+      <w:r>
+        <w:rPr>
+          <w:b/>
+          <w:bCs/>
+          <w:lang w:val="pt-BR"/>
+        </w:rPr>
+        <w:t>Valor p: 9.960437580616326e-13</w:t>
+      </w:r>
+    </w:p>
+    <w:p>
+      <w:pPr>
+        <w:pStyle w:val="ListParagraph"/>
+        <w:rPr>
+          <w:lang w:val="pt-BR"/>
+        </w:rPr>
+      </w:pPr>
+    </w:p>
+    <w:p>
+      <w:pPr>
+        <w:pStyle w:val="ListParagraph"/>
+        <w:rPr>
+          <w:lang w:val="pt-BR"/>
+        </w:rPr>
+      </w:pPr>
+      <w:r>
+        <w:rPr>
+          <w:lang w:val="pt-BR"/>
+        </w:rPr>
+        <w:t>Dado o resultado, quando fazemos o comparativo do antes e do depois, podemos dizer que o tratamento teve algum tipo de resultado.</w:t>
+      </w:r>
+    </w:p>
+    <w:p>
+      <w:pPr>
+        <w:pStyle w:val="ListParagraph"/>
+        <w:rPr>
+          <w:lang w:val="pt-BR"/>
+        </w:rPr>
+      </w:pPr>
+    </w:p>
+    <w:p>
+      <w:pPr>
+        <w:pStyle w:val="ListParagraph"/>
+        <w:rPr>
+          <w:lang w:val="pt-BR"/>
+        </w:rPr>
+      </w:pPr>
+      <w:r>
+        <w:rPr>
+          <w:lang w:val="pt-BR"/>
+        </w:rPr>
+        <w:t xml:space="preserve">Pensei em fazer o teste T de Student olhando para o unicaudal para saber se o Valor depois do tratamento é </w:t>
+      </w:r>
+      <w:r>
+        <w:rPr>
+          <w:lang w:val="pt-BR"/>
+        </w:rPr>
+        <w:t>maior</w:t>
+      </w:r>
+      <w:r>
+        <w:rPr>
+          <w:lang w:val="pt-BR"/>
+        </w:rPr>
+        <w:t xml:space="preserve"> que a média do Colesterol antes do tratamento</w:t>
+      </w:r>
+      <w:r>
+        <w:rPr>
+          <w:lang w:val="pt-BR"/>
+        </w:rPr>
+        <w:t xml:space="preserve">. Podemos dizer que </w:t>
+      </w:r>
+    </w:p>
+    <w:p>
+      <w:pPr>
+        <w:pStyle w:val="ListParagraph"/>
+        <w:rPr>
+          <w:lang w:val="pt-BR"/>
+        </w:rPr>
+      </w:pPr>
+    </w:p>
+    <w:p>
+      <w:pPr>
+        <w:pStyle w:val="ListParagraph"/>
+        <w:rPr>
+          <w:lang w:val="pt-BR"/>
+        </w:rPr>
+      </w:pPr>
+      <w:r>
+        <w:rPr>
+          <w:lang w:val="pt-BR"/>
+        </w:rPr>
+        <w:drawing>
+          <wp:inline distT="0" distB="0" distL="0" distR="0" wp14:anchorId="4B3AA1B2" wp14:editId="1BF25133">
+            <wp:extent cx="5612130" cy="2040255"/>
+            <wp:effectExtent l="0" t="0" r="7620" b="0"/>
+            <wp:docPr id="306389495" name="Picture 1" descr="A screen shot of a computer&#10;&#10;Description automatically generated"/>
+            <wp:cNvGraphicFramePr>
+              <a:graphicFrameLocks xmlns:a="http://schemas.openxmlformats.org/drawingml/2006/main" noChangeAspect="1"/>
+            </wp:cNvGraphicFramePr>
+            <a:graphic xmlns:a="http://schemas.openxmlformats.org/drawingml/2006/main">
+              <a:graphicData uri="http://schemas.openxmlformats.org/drawingml/2006/picture">
+                <pic:pic xmlns:pic="http://schemas.openxmlformats.org/drawingml/2006/picture">
+                  <pic:nvPicPr>
+                    <pic:cNvPr id="306389495" name="Picture 1" descr="A screen shot of a computer&#10;&#10;Description automatically generated"/>
+                    <pic:cNvPicPr/>
+                  </pic:nvPicPr>
+                  <pic:blipFill>
+                    <a:blip r:embed="rId26"/>
+                    <a:stretch>
+                      <a:fillRect/>
+                    </a:stretch>
+                  </pic:blipFill>
+                  <pic:spPr>
+                    <a:xfrm>
+                      <a:off x="0" y="0"/>
+                      <a:ext cx="5612130" cy="2040255"/>
+                    </a:xfrm>
+                    <a:prstGeom prst="rect">
+                      <a:avLst/>
+                    </a:prstGeom>
+                  </pic:spPr>
+                </pic:pic>
+              </a:graphicData>
+            </a:graphic>
+          </wp:inline>
+        </w:drawing>
+      </w:r>
+    </w:p>
+    <w:p>
+      <w:pPr>
+        <w:pStyle w:val="ListParagraph"/>
+        <w:rPr>
+          <w:lang w:val="pt-BR"/>
+        </w:rPr>
+      </w:pPr>
+    </w:p>
+    <w:p>
+      <w:pPr>
+        <w:pStyle w:val="ListParagraph"/>
+        <w:rPr>
+          <w:lang w:val="pt-BR"/>
+        </w:rPr>
+      </w:pPr>
+      <w:r>
+        <w:rPr>
+          <w:lang w:val="pt-BR"/>
+        </w:rPr>
+        <w:t>Podemos dizer com esse teste que:</w:t>
+      </w:r>
+    </w:p>
+    <w:p>
+      <w:pPr>
+        <w:pStyle w:val="ListParagraph"/>
+        <w:rPr>
+          <w:b/>
+          <w:bCs/>
+          <w:i/>
+          <w:iCs/>
+          <w:u w:val="single"/>
+          <w:lang w:val="pt-BR"/>
+        </w:rPr>
+      </w:pPr>
+      <w:r>
+        <w:rPr>
+          <w:b/>
+          <w:bCs/>
+          <w:i/>
+          <w:iCs/>
+          <w:u w:val="single"/>
+          <w:lang w:val="pt-BR"/>
+        </w:rPr>
+        <w:t>O colesterol após o tratamento é significativamente menor do que o valor de referência (220).</w:t>
+      </w:r>
     </w:p>
     <w:p>
       <w:pPr>
@@ -2019,7 +2816,7 @@
       <w:tr>
         <w:tc>
           <w:tcPr>
-            <w:tcW w:w="2207" w:type="dxa"/>
+            <w:tcW w:w="2073" w:type="dxa"/>
           </w:tcPr>
           <w:p>
             <w:pPr>
@@ -2039,7 +2836,7 @@
         </w:tc>
         <w:tc>
           <w:tcPr>
-            <w:tcW w:w="2207" w:type="dxa"/>
+            <w:tcW w:w="2017" w:type="dxa"/>
           </w:tcPr>
           <w:p>
             <w:pPr>
@@ -2059,7 +2856,7 @@
         </w:tc>
         <w:tc>
           <w:tcPr>
-            <w:tcW w:w="2207" w:type="dxa"/>
+            <w:tcW w:w="2017" w:type="dxa"/>
           </w:tcPr>
           <w:p>
             <w:pPr>
@@ -2079,7 +2876,7 @@
         </w:tc>
         <w:tc>
           <w:tcPr>
-            <w:tcW w:w="2207" w:type="dxa"/>
+            <w:tcW w:w="2001" w:type="dxa"/>
           </w:tcPr>
           <w:p>
             <w:pPr>
@@ -2101,7 +2898,7 @@
       <w:tr>
         <w:tc>
           <w:tcPr>
-            <w:tcW w:w="2207" w:type="dxa"/>
+            <w:tcW w:w="2073" w:type="dxa"/>
           </w:tcPr>
           <w:p>
             <w:pPr>
@@ -2121,7 +2918,7 @@
         </w:tc>
         <w:tc>
           <w:tcPr>
-            <w:tcW w:w="2207" w:type="dxa"/>
+            <w:tcW w:w="2017" w:type="dxa"/>
           </w:tcPr>
           <w:p>
             <w:pPr>
@@ -2141,7 +2938,7 @@
         </w:tc>
         <w:tc>
           <w:tcPr>
-            <w:tcW w:w="2207" w:type="dxa"/>
+            <w:tcW w:w="2017" w:type="dxa"/>
           </w:tcPr>
           <w:p>
             <w:pPr>
@@ -2161,7 +2958,7 @@
         </w:tc>
         <w:tc>
           <w:tcPr>
-            <w:tcW w:w="2207" w:type="dxa"/>
+            <w:tcW w:w="2001" w:type="dxa"/>
           </w:tcPr>
           <w:p>
             <w:pPr>
@@ -2184,506 +2981,214 @@
     <w:p>
       <w:pPr>
         <w:pStyle w:val="ListParagraph"/>
-        <w:rPr>
-          <w:lang w:val="pt-BR"/>
-        </w:rPr>
-      </w:pPr>
-    </w:p>
-    <w:p>
-      <w:pPr>
-        <w:pStyle w:val="ListParagraph"/>
-        <w:rPr>
-          <w:lang w:val="pt-BR"/>
-        </w:rPr>
-      </w:pPr>
-      <w:r>
-        <w:rPr>
-          <w:lang w:val="pt-BR"/>
-        </w:rPr>
-        <w:t>Binário:</w:t>
-      </w:r>
-    </w:p>
-    <w:p>
-      <w:pPr>
-        <w:pStyle w:val="ListParagraph"/>
-        <w:rPr>
-          <w:color w:val="7030A0"/>
-        </w:rPr>
-      </w:pPr>
-      <w:proofErr w:type="spellStart"/>
-      <w:r>
-        <w:rPr>
-          <w:color w:val="7030A0"/>
-        </w:rPr>
-        <w:t>binom.</w:t>
-      </w:r>
-      <w:proofErr w:type="gramStart"/>
-      <w:r>
-        <w:rPr>
-          <w:color w:val="7030A0"/>
-        </w:rPr>
-        <w:t>test</w:t>
-      </w:r>
-      <w:proofErr w:type="spellEnd"/>
-      <w:r>
-        <w:rPr>
-          <w:color w:val="7030A0"/>
-        </w:rPr>
-        <w:t>(</w:t>
-      </w:r>
-      <w:proofErr w:type="gramEnd"/>
-      <w:r>
-        <w:rPr>
-          <w:color w:val="7030A0"/>
-        </w:rPr>
-        <w:t xml:space="preserve">8, 20, p = 0.5, </w:t>
-      </w:r>
-      <w:proofErr w:type="spellStart"/>
-      <w:r>
-        <w:rPr>
-          <w:color w:val="7030A0"/>
-        </w:rPr>
-        <w:t>conf.level</w:t>
-      </w:r>
-      <w:proofErr w:type="spellEnd"/>
-      <w:r>
-        <w:rPr>
-          <w:color w:val="7030A0"/>
-        </w:rPr>
-        <w:t xml:space="preserve"> = 0.95)</w:t>
-      </w:r>
-    </w:p>
-    <w:p>
-      <w:pPr>
-        <w:pStyle w:val="ListParagraph"/>
-      </w:pPr>
-    </w:p>
-    <w:p>
-      <w:pPr>
-        <w:pStyle w:val="ListParagraph"/>
-      </w:pPr>
-      <w:r>
-        <w:t>Exact binomial test</w:t>
-      </w:r>
-    </w:p>
-    <w:p>
-      <w:pPr>
-        <w:pStyle w:val="ListParagraph"/>
-      </w:pPr>
-    </w:p>
-    <w:p>
-      <w:pPr>
-        <w:pStyle w:val="ListParagraph"/>
-      </w:pPr>
-      <w:r>
-        <w:t>data:  8 and 20</w:t>
-      </w:r>
-    </w:p>
-    <w:p>
-      <w:pPr>
-        <w:pStyle w:val="ListParagraph"/>
-      </w:pPr>
-      <w:r>
-        <w:t>number of successes = 8, number of trials = 20, p-value = 0.5034</w:t>
-      </w:r>
-    </w:p>
-    <w:p>
-      <w:pPr>
-        <w:pStyle w:val="ListParagraph"/>
-      </w:pPr>
-      <w:r>
-        <w:t xml:space="preserve">alternative hypothesis: true probability of success is not equal to </w:t>
-      </w:r>
-      <w:proofErr w:type="gramStart"/>
-      <w:r>
-        <w:t>0.5</w:t>
-      </w:r>
-      <w:proofErr w:type="gramEnd"/>
-    </w:p>
-    <w:p>
-      <w:pPr>
-        <w:pStyle w:val="ListParagraph"/>
-      </w:pPr>
-      <w:r>
-        <w:t>95 percent confidence interval:</w:t>
-      </w:r>
-    </w:p>
-    <w:p>
-      <w:pPr>
-        <w:pStyle w:val="ListParagraph"/>
-      </w:pPr>
-      <w:r>
-        <w:t xml:space="preserve">  0.1911901 0.6394574</w:t>
-      </w:r>
-    </w:p>
-    <w:p>
-      <w:pPr>
-        <w:pStyle w:val="ListParagraph"/>
-      </w:pPr>
-      <w:r>
-        <w:t>sample estimates:</w:t>
-      </w:r>
-    </w:p>
-    <w:p>
-      <w:pPr>
-        <w:pStyle w:val="ListParagraph"/>
-      </w:pPr>
-      <w:r>
-        <w:t xml:space="preserve">  probability of success </w:t>
-      </w:r>
-    </w:p>
-    <w:p>
-      <w:pPr>
-        <w:pStyle w:val="ListParagraph"/>
-      </w:pPr>
-      <w:r>
-        <w:t xml:space="preserve">0.4 </w:t>
-      </w:r>
-    </w:p>
-    <w:p>
-      <w:pPr>
-        <w:pStyle w:val="ListParagraph"/>
-      </w:pPr>
-    </w:p>
-    <w:p>
-      <w:pPr>
-        <w:pStyle w:val="ListParagraph"/>
-        <w:rPr>
-          <w:color w:val="7030A0"/>
-        </w:rPr>
-      </w:pPr>
-      <w:proofErr w:type="spellStart"/>
-      <w:r>
-        <w:rPr>
-          <w:color w:val="7030A0"/>
-        </w:rPr>
-        <w:t>binom.</w:t>
-      </w:r>
-      <w:proofErr w:type="gramStart"/>
-      <w:r>
-        <w:rPr>
-          <w:color w:val="7030A0"/>
-        </w:rPr>
-        <w:t>test</w:t>
-      </w:r>
-      <w:proofErr w:type="spellEnd"/>
-      <w:r>
-        <w:rPr>
-          <w:color w:val="7030A0"/>
-        </w:rPr>
-        <w:t>(</w:t>
-      </w:r>
-      <w:proofErr w:type="gramEnd"/>
-      <w:r>
-        <w:rPr>
-          <w:color w:val="7030A0"/>
-        </w:rPr>
-        <w:t xml:space="preserve">12, 20, p = 0.5, </w:t>
-      </w:r>
-      <w:proofErr w:type="spellStart"/>
-      <w:r>
-        <w:rPr>
-          <w:color w:val="7030A0"/>
-        </w:rPr>
-        <w:t>conf.level</w:t>
-      </w:r>
-      <w:proofErr w:type="spellEnd"/>
-      <w:r>
-        <w:rPr>
-          <w:color w:val="7030A0"/>
-        </w:rPr>
-        <w:t xml:space="preserve"> = 0.95)</w:t>
-      </w:r>
-    </w:p>
-    <w:p>
-      <w:pPr>
-        <w:pStyle w:val="ListParagraph"/>
-      </w:pPr>
-      <w:r>
-        <w:t>Exact binomial test</w:t>
-      </w:r>
-    </w:p>
-    <w:p>
-      <w:pPr>
-        <w:pStyle w:val="ListParagraph"/>
-      </w:pPr>
-    </w:p>
-    <w:p>
-      <w:pPr>
-        <w:pStyle w:val="ListParagraph"/>
       </w:pPr>
       <w:r>
         <w:lastRenderedPageBreak/>
-        <w:t>data:  12 and 20</w:t>
-      </w:r>
-    </w:p>
-    <w:p>
-      <w:pPr>
-        <w:pStyle w:val="ListParagraph"/>
-      </w:pPr>
-      <w:r>
-        <w:t>number of successes = 12, number of trials = 20, p-value = 0.5034</w:t>
-      </w:r>
-    </w:p>
-    <w:p>
-      <w:pPr>
-        <w:pStyle w:val="ListParagraph"/>
-      </w:pPr>
-      <w:r>
-        <w:t xml:space="preserve">alternative hypothesis: true probability of success is not equal to </w:t>
-      </w:r>
-      <w:proofErr w:type="gramStart"/>
-      <w:r>
-        <w:t>0.5</w:t>
-      </w:r>
-      <w:proofErr w:type="gramEnd"/>
-    </w:p>
-    <w:p>
-      <w:pPr>
-        <w:pStyle w:val="ListParagraph"/>
-      </w:pPr>
-      <w:r>
-        <w:t>95 percent confidence interval:</w:t>
-      </w:r>
-    </w:p>
-    <w:p>
-      <w:pPr>
-        <w:pStyle w:val="ListParagraph"/>
-      </w:pPr>
-      <w:r>
-        <w:t xml:space="preserve">  0.3605426 0.8088099</w:t>
-      </w:r>
-    </w:p>
-    <w:p>
-      <w:pPr>
-        <w:pStyle w:val="ListParagraph"/>
-      </w:pPr>
-      <w:r>
-        <w:t>sample estimates:</w:t>
-      </w:r>
-    </w:p>
-    <w:p>
-      <w:pPr>
-        <w:pStyle w:val="ListParagraph"/>
-      </w:pPr>
-      <w:r>
-        <w:t xml:space="preserve">  probability of success </w:t>
-      </w:r>
-    </w:p>
-    <w:p>
-      <w:pPr>
-        <w:pStyle w:val="ListParagraph"/>
-        <w:rPr>
-          <w:lang w:val="pt-BR"/>
-        </w:rPr>
-      </w:pPr>
-      <w:r>
-        <w:rPr>
-          <w:lang w:val="pt-BR"/>
-        </w:rPr>
-        <w:t>0.6</w:t>
-      </w:r>
-    </w:p>
-    <w:p>
-      <w:pPr>
-        <w:pStyle w:val="ListParagraph"/>
-        <w:rPr>
-          <w:lang w:val="pt-BR"/>
-        </w:rPr>
-      </w:pPr>
-    </w:p>
-    <w:p>
-      <w:pPr>
-        <w:pStyle w:val="ListParagraph"/>
-        <w:rPr>
-          <w:lang w:val="pt-BR"/>
-        </w:rPr>
-      </w:pPr>
-      <w:r>
-        <w:rPr>
-          <w:lang w:val="pt-BR"/>
-        </w:rPr>
-        <w:t xml:space="preserve">Não paramétrico uma amostra Teste </w:t>
-      </w:r>
-      <w:proofErr w:type="spellStart"/>
-      <w:r>
-        <w:rPr>
-          <w:lang w:val="pt-BR"/>
-        </w:rPr>
-        <w:t>Qui</w:t>
-      </w:r>
-      <w:proofErr w:type="spellEnd"/>
-      <w:r>
-        <w:rPr>
-          <w:lang w:val="pt-BR"/>
-        </w:rPr>
-        <w:t>-quadrado</w:t>
-      </w:r>
-    </w:p>
-    <w:p>
-      <w:pPr>
-        <w:pStyle w:val="ListParagraph"/>
-        <w:rPr>
-          <w:lang w:val="pt-BR"/>
-        </w:rPr>
-      </w:pPr>
-    </w:p>
-    <w:p>
-      <w:pPr>
-        <w:pStyle w:val="ListParagraph"/>
-        <w:rPr>
-          <w:color w:val="7030A0"/>
-          <w:lang w:val="pt-BR"/>
-        </w:rPr>
-      </w:pPr>
-      <w:r>
-        <w:rPr>
-          <w:color w:val="7030A0"/>
-          <w:lang w:val="pt-BR"/>
-        </w:rPr>
-        <w:t xml:space="preserve">preferencia &lt;- </w:t>
-      </w:r>
-      <w:proofErr w:type="gramStart"/>
-      <w:r>
-        <w:rPr>
-          <w:color w:val="7030A0"/>
-          <w:lang w:val="pt-BR"/>
-        </w:rPr>
-        <w:t>c(</w:t>
-      </w:r>
-      <w:proofErr w:type="gramEnd"/>
-      <w:r>
-        <w:rPr>
-          <w:color w:val="7030A0"/>
-          <w:lang w:val="pt-BR"/>
-        </w:rPr>
-        <w:t>8, 12)</w:t>
-      </w:r>
-    </w:p>
-    <w:p>
-      <w:pPr>
-        <w:pStyle w:val="ListParagraph"/>
-        <w:rPr>
-          <w:color w:val="7030A0"/>
-          <w:lang w:val="pt-BR"/>
-        </w:rPr>
-      </w:pPr>
-      <w:proofErr w:type="spellStart"/>
-      <w:r>
-        <w:rPr>
-          <w:color w:val="7030A0"/>
-          <w:lang w:val="pt-BR"/>
-        </w:rPr>
-        <w:t>chisq.test</w:t>
-      </w:r>
-      <w:proofErr w:type="spellEnd"/>
-      <w:r>
-        <w:rPr>
-          <w:color w:val="7030A0"/>
-          <w:lang w:val="pt-BR"/>
-        </w:rPr>
-        <w:t>(</w:t>
-      </w:r>
-      <w:proofErr w:type="gramStart"/>
-      <w:r>
-        <w:rPr>
-          <w:color w:val="7030A0"/>
-          <w:lang w:val="pt-BR"/>
-        </w:rPr>
-        <w:t>preferencia</w:t>
-      </w:r>
-      <w:proofErr w:type="gramEnd"/>
-      <w:r>
-        <w:rPr>
-          <w:color w:val="7030A0"/>
+        <w:drawing>
+          <wp:inline distT="0" distB="0" distL="0" distR="0" wp14:anchorId="274CF0D1" wp14:editId="2FD33EB9">
+            <wp:extent cx="5612130" cy="2890520"/>
+            <wp:effectExtent l="0" t="0" r="7620" b="5080"/>
+            <wp:docPr id="2071674515" name="Picture 1" descr="A screen shot of a computer program&#10;&#10;Description automatically generated"/>
+            <wp:cNvGraphicFramePr>
+              <a:graphicFrameLocks xmlns:a="http://schemas.openxmlformats.org/drawingml/2006/main" noChangeAspect="1"/>
+            </wp:cNvGraphicFramePr>
+            <a:graphic xmlns:a="http://schemas.openxmlformats.org/drawingml/2006/main">
+              <a:graphicData uri="http://schemas.openxmlformats.org/drawingml/2006/picture">
+                <pic:pic xmlns:pic="http://schemas.openxmlformats.org/drawingml/2006/picture">
+                  <pic:nvPicPr>
+                    <pic:cNvPr id="2071674515" name="Picture 1" descr="A screen shot of a computer program&#10;&#10;Description automatically generated"/>
+                    <pic:cNvPicPr/>
+                  </pic:nvPicPr>
+                  <pic:blipFill>
+                    <a:blip r:embed="rId27"/>
+                    <a:stretch>
+                      <a:fillRect/>
+                    </a:stretch>
+                  </pic:blipFill>
+                  <pic:spPr>
+                    <a:xfrm>
+                      <a:off x="0" y="0"/>
+                      <a:ext cx="5612130" cy="2890520"/>
+                    </a:xfrm>
+                    <a:prstGeom prst="rect">
+                      <a:avLst/>
+                    </a:prstGeom>
+                  </pic:spPr>
+                </pic:pic>
+              </a:graphicData>
+            </a:graphic>
+          </wp:inline>
+        </w:drawing>
+      </w:r>
+    </w:p>
+    <w:p>
+      <w:pPr>
+        <w:pStyle w:val="ListParagraph"/>
+        <w:rPr>
+          <w:lang w:val="pt-BR"/>
+        </w:rPr>
+      </w:pPr>
+    </w:p>
+    <w:p>
+      <w:pPr>
+        <w:pStyle w:val="ListParagraph"/>
+        <w:rPr>
+          <w:lang w:val="pt-BR"/>
+        </w:rPr>
+      </w:pPr>
+      <w:r>
+        <w:rPr>
+          <w:lang w:val="pt-BR"/>
+        </w:rPr>
+        <w:t>De acordo com os t</w:t>
+      </w:r>
+      <w:r>
+        <w:rPr>
+          <w:lang w:val="pt-BR"/>
+        </w:rPr>
+        <w:t>estes acima</w:t>
+      </w:r>
+      <w:r>
+        <w:rPr>
+          <w:lang w:val="pt-BR"/>
+        </w:rPr>
+        <w:t xml:space="preserve"> (</w:t>
+      </w:r>
+      <w:r>
+        <w:rPr>
+          <w:lang w:val="pt-BR"/>
+        </w:rPr>
+        <w:t>Valor p: 0.34278171114790873</w:t>
+      </w:r>
+      <w:r>
+        <w:rPr>
           <w:lang w:val="pt-BR"/>
         </w:rPr>
         <w:t>)</w:t>
       </w:r>
-    </w:p>
-    <w:p>
-      <w:pPr>
-        <w:pStyle w:val="ListParagraph"/>
-        <w:rPr>
-          <w:lang w:val="pt-BR"/>
-        </w:rPr>
-      </w:pPr>
-    </w:p>
-    <w:p>
-      <w:pPr>
-        <w:pStyle w:val="ListParagraph"/>
-      </w:pPr>
-      <w:r>
-        <w:t xml:space="preserve">Chi-squared test for given </w:t>
-      </w:r>
-      <w:proofErr w:type="gramStart"/>
-      <w:r>
-        <w:t>probabilities</w:t>
-      </w:r>
-      <w:proofErr w:type="gramEnd"/>
-    </w:p>
-    <w:p>
-      <w:pPr>
-        <w:pStyle w:val="ListParagraph"/>
-      </w:pPr>
-    </w:p>
-    <w:p>
-      <w:pPr>
-        <w:pStyle w:val="ListParagraph"/>
-      </w:pPr>
-      <w:r>
-        <w:t xml:space="preserve">data:  </w:t>
-      </w:r>
-      <w:proofErr w:type="spellStart"/>
-      <w:r>
-        <w:t>preferencia</w:t>
-      </w:r>
-      <w:proofErr w:type="spellEnd"/>
-    </w:p>
-    <w:p>
-      <w:pPr>
-        <w:pStyle w:val="ListParagraph"/>
-      </w:pPr>
-      <w:r>
-        <w:t xml:space="preserve">X-squared = 0.8, </w:t>
-      </w:r>
-      <w:proofErr w:type="spellStart"/>
-      <w:r>
-        <w:t>df</w:t>
-      </w:r>
-      <w:proofErr w:type="spellEnd"/>
-      <w:r>
-        <w:t xml:space="preserve"> = 1, p-value = 0.3711</w:t>
-      </w:r>
-    </w:p>
-    <w:p>
-      <w:pPr>
-        <w:pStyle w:val="ListParagraph"/>
-      </w:pPr>
-    </w:p>
-    <w:p>
-      <w:pPr>
-        <w:pStyle w:val="ListParagraph"/>
-      </w:pPr>
-    </w:p>
-    <w:p>
-      <w:pPr>
-        <w:pStyle w:val="ListParagraph"/>
-        <w:rPr>
-          <w:lang w:val="pt-BR"/>
-        </w:rPr>
-      </w:pPr>
-      <w:r>
-        <w:rPr>
-          <w:lang w:val="pt-BR"/>
-        </w:rPr>
-        <w:t>De acordo com os t</w:t>
-      </w:r>
-      <w:r>
-        <w:rPr>
-          <w:lang w:val="pt-BR"/>
-        </w:rPr>
-        <w:t>estes acima, podemos afirmar, que não há preferência entre as marcas.</w:t>
+      <w:r>
+        <w:rPr>
+          <w:lang w:val="pt-BR"/>
+        </w:rPr>
+        <w:t>, podemos afirmar que não há preferência entre as marcas.</w:t>
+      </w:r>
+    </w:p>
+    <w:p>
+      <w:pPr>
+        <w:pStyle w:val="ListParagraph"/>
+        <w:rPr>
+          <w:lang w:val="pt-BR"/>
+        </w:rPr>
+      </w:pPr>
+    </w:p>
+    <w:p>
+      <w:pPr>
+        <w:pStyle w:val="ListParagraph"/>
+        <w:rPr>
+          <w:lang w:val="pt-BR"/>
+        </w:rPr>
+      </w:pPr>
+      <w:r>
+        <w:rPr>
+          <w:lang w:val="pt-BR"/>
+        </w:rPr>
+        <w:t>Também fiz o teste Binomial e o resultado foi o mesmo:</w:t>
+      </w:r>
+    </w:p>
+    <w:p>
+      <w:pPr>
+        <w:pStyle w:val="ListParagraph"/>
+        <w:rPr>
+          <w:lang w:val="pt-BR"/>
+        </w:rPr>
+      </w:pPr>
+      <w:r>
+        <w:rPr>
+          <w:lang w:val="pt-BR"/>
+        </w:rPr>
+        <w:drawing>
+          <wp:inline distT="0" distB="0" distL="0" distR="0" wp14:anchorId="4CFEF432" wp14:editId="59D6285B">
+            <wp:extent cx="5612130" cy="2337435"/>
+            <wp:effectExtent l="0" t="0" r="7620" b="5715"/>
+            <wp:docPr id="1489939554" name="Picture 1" descr="A screenshot of a computer program&#10;&#10;Description automatically generated"/>
+            <wp:cNvGraphicFramePr>
+              <a:graphicFrameLocks xmlns:a="http://schemas.openxmlformats.org/drawingml/2006/main" noChangeAspect="1"/>
+            </wp:cNvGraphicFramePr>
+            <a:graphic xmlns:a="http://schemas.openxmlformats.org/drawingml/2006/main">
+              <a:graphicData uri="http://schemas.openxmlformats.org/drawingml/2006/picture">
+                <pic:pic xmlns:pic="http://schemas.openxmlformats.org/drawingml/2006/picture">
+                  <pic:nvPicPr>
+                    <pic:cNvPr id="1489939554" name="Picture 1" descr="A screenshot of a computer program&#10;&#10;Description automatically generated"/>
+                    <pic:cNvPicPr/>
+                  </pic:nvPicPr>
+                  <pic:blipFill>
+                    <a:blip r:embed="rId28"/>
+                    <a:stretch>
+                      <a:fillRect/>
+                    </a:stretch>
+                  </pic:blipFill>
+                  <pic:spPr>
+                    <a:xfrm>
+                      <a:off x="0" y="0"/>
+                      <a:ext cx="5612130" cy="2337435"/>
+                    </a:xfrm>
+                    <a:prstGeom prst="rect">
+                      <a:avLst/>
+                    </a:prstGeom>
+                  </pic:spPr>
+                </pic:pic>
+              </a:graphicData>
+            </a:graphic>
+          </wp:inline>
+        </w:drawing>
+      </w:r>
+    </w:p>
+    <w:p>
+      <w:pPr>
+        <w:pStyle w:val="ListParagraph"/>
+        <w:rPr>
+          <w:lang w:val="pt-BR"/>
+        </w:rPr>
+      </w:pPr>
+      <w:r>
+        <w:rPr>
+          <w:lang w:val="pt-BR"/>
+        </w:rPr>
+        <w:drawing>
+          <wp:inline distT="0" distB="0" distL="0" distR="0" wp14:anchorId="781F7FA2" wp14:editId="6B705E70">
+            <wp:extent cx="2210108" cy="495369"/>
+            <wp:effectExtent l="0" t="0" r="0" b="0"/>
+            <wp:docPr id="1033207648" name="Picture 1" descr="A black background with white text&#10;&#10;Description automatically generated"/>
+            <wp:cNvGraphicFramePr>
+              <a:graphicFrameLocks xmlns:a="http://schemas.openxmlformats.org/drawingml/2006/main" noChangeAspect="1"/>
+            </wp:cNvGraphicFramePr>
+            <a:graphic xmlns:a="http://schemas.openxmlformats.org/drawingml/2006/main">
+              <a:graphicData uri="http://schemas.openxmlformats.org/drawingml/2006/picture">
+                <pic:pic xmlns:pic="http://schemas.openxmlformats.org/drawingml/2006/picture">
+                  <pic:nvPicPr>
+                    <pic:cNvPr id="1033207648" name="Picture 1" descr="A black background with white text&#10;&#10;Description automatically generated"/>
+                    <pic:cNvPicPr/>
+                  </pic:nvPicPr>
+                  <pic:blipFill>
+                    <a:blip r:embed="rId29"/>
+                    <a:stretch>
+                      <a:fillRect/>
+                    </a:stretch>
+                  </pic:blipFill>
+                  <pic:spPr>
+                    <a:xfrm>
+                      <a:off x="0" y="0"/>
+                      <a:ext cx="2210108" cy="495369"/>
+                    </a:xfrm>
+                    <a:prstGeom prst="rect">
+                      <a:avLst/>
+                    </a:prstGeom>
+                  </pic:spPr>
+                </pic:pic>
+              </a:graphicData>
+            </a:graphic>
+          </wp:inline>
+        </w:drawing>
       </w:r>
     </w:p>
     <w:p>
@@ -2962,62 +3467,9 @@
         <w:rPr>
           <w:lang w:val="pt-BR"/>
         </w:rPr>
-        <w:t xml:space="preserve">Não paramétrico K amostras </w:t>
-      </w:r>
-      <w:r>
-        <w:rPr>
-          <w:lang w:val="pt-BR"/>
-        </w:rPr>
-        <w:t xml:space="preserve">não </w:t>
-      </w:r>
-      <w:r>
-        <w:rPr>
-          <w:lang w:val="pt-BR"/>
-        </w:rPr>
-        <w:t>emparelhadas</w:t>
-      </w:r>
-      <w:r>
-        <w:rPr>
-          <w:lang w:val="pt-BR"/>
-        </w:rPr>
-        <w:t xml:space="preserve"> </w:t>
-      </w:r>
-      <w:r>
-        <w:rPr>
-          <w:lang w:val="pt-BR"/>
-        </w:rPr>
-        <w:t xml:space="preserve">= Teste </w:t>
-      </w:r>
-      <w:proofErr w:type="spellStart"/>
-      <w:r>
-        <w:rPr>
-          <w:lang w:val="pt-BR"/>
-        </w:rPr>
-        <w:t>qui</w:t>
-      </w:r>
-      <w:proofErr w:type="spellEnd"/>
-      <w:r>
-        <w:rPr>
-          <w:lang w:val="pt-BR"/>
-        </w:rPr>
-        <w:t>-quadrado (nominal ou ordinal)</w:t>
-      </w:r>
-    </w:p>
-    <w:p>
-      <w:pPr>
-        <w:ind w:left="360"/>
-        <w:rPr>
-          <w:lang w:val="pt-BR"/>
-        </w:rPr>
-      </w:pPr>
-    </w:p>
-    <w:p>
-      <w:pPr>
-        <w:ind w:left="360"/>
-        <w:rPr>
-          <w:lang w:val="pt-BR"/>
-        </w:rPr>
-      </w:pPr>
+        <w:lastRenderedPageBreak/>
+        <w:t>Não consegui fazer no python.</w:t>
+      </w:r>
     </w:p>
     <w:p>
       <w:pPr>
@@ -3078,6 +3530,750 @@
           <w:lang w:val="pt-BR"/>
         </w:rPr>
       </w:pPr>
+      <w:r>
+        <w:rPr>
+          <w:lang w:val="pt-BR"/>
+        </w:rPr>
+        <w:drawing>
+          <wp:inline distT="0" distB="0" distL="0" distR="0" wp14:anchorId="0016DD95" wp14:editId="7B574BEC">
+            <wp:extent cx="5612130" cy="2793365"/>
+            <wp:effectExtent l="0" t="0" r="7620" b="6985"/>
+            <wp:docPr id="890464413" name="Picture 1" descr="A computer screen with text on it&#10;&#10;Description automatically generated"/>
+            <wp:cNvGraphicFramePr>
+              <a:graphicFrameLocks xmlns:a="http://schemas.openxmlformats.org/drawingml/2006/main" noChangeAspect="1"/>
+            </wp:cNvGraphicFramePr>
+            <a:graphic xmlns:a="http://schemas.openxmlformats.org/drawingml/2006/main">
+              <a:graphicData uri="http://schemas.openxmlformats.org/drawingml/2006/picture">
+                <pic:pic xmlns:pic="http://schemas.openxmlformats.org/drawingml/2006/picture">
+                  <pic:nvPicPr>
+                    <pic:cNvPr id="890464413" name="Picture 1" descr="A computer screen with text on it&#10;&#10;Description automatically generated"/>
+                    <pic:cNvPicPr/>
+                  </pic:nvPicPr>
+                  <pic:blipFill>
+                    <a:blip r:embed="rId30"/>
+                    <a:stretch>
+                      <a:fillRect/>
+                    </a:stretch>
+                  </pic:blipFill>
+                  <pic:spPr>
+                    <a:xfrm>
+                      <a:off x="0" y="0"/>
+                      <a:ext cx="5612130" cy="2793365"/>
+                    </a:xfrm>
+                    <a:prstGeom prst="rect">
+                      <a:avLst/>
+                    </a:prstGeom>
+                  </pic:spPr>
+                </pic:pic>
+              </a:graphicData>
+            </a:graphic>
+          </wp:inline>
+        </w:drawing>
+      </w:r>
+    </w:p>
+    <w:p>
+      <w:pPr>
+        <w:pStyle w:val="ListParagraph"/>
+        <w:rPr>
+          <w:lang w:val="pt-BR"/>
+        </w:rPr>
+      </w:pPr>
+    </w:p>
+    <w:p>
+      <w:pPr>
+        <w:pStyle w:val="ListParagraph"/>
+        <w:rPr>
+          <w:lang w:val="pt-BR"/>
+        </w:rPr>
+      </w:pPr>
+      <w:r>
+        <w:rPr>
+          <w:lang w:val="pt-BR"/>
+        </w:rPr>
+        <w:t>Fazendo os testes de normalidade:</w:t>
+      </w:r>
+    </w:p>
+    <w:p>
+      <w:pPr>
+        <w:pStyle w:val="ListParagraph"/>
+        <w:rPr>
+          <w:lang w:val="pt-BR"/>
+        </w:rPr>
+      </w:pPr>
+    </w:p>
+    <w:p>
+      <w:pPr>
+        <w:pStyle w:val="ListParagraph"/>
+        <w:rPr>
+          <w:b/>
+          <w:bCs/>
+          <w:lang w:val="pt-BR"/>
+        </w:rPr>
+      </w:pPr>
+      <w:r>
+        <w:rPr>
+          <w:b/>
+          <w:bCs/>
+          <w:lang w:val="pt-BR"/>
+        </w:rPr>
+        <w:t>Base Antes da Dieta</w:t>
+      </w:r>
+    </w:p>
+    <w:p>
+      <w:pPr>
+        <w:pStyle w:val="ListParagraph"/>
+        <w:rPr>
+          <w:lang w:val="pt-BR"/>
+        </w:rPr>
+      </w:pPr>
+      <w:r>
+        <w:rPr>
+          <w:lang w:val="pt-BR"/>
+        </w:rPr>
+        <w:drawing>
+          <wp:inline distT="0" distB="0" distL="0" distR="0" wp14:anchorId="3DABB34E" wp14:editId="1B611CE9">
+            <wp:extent cx="5612130" cy="2525395"/>
+            <wp:effectExtent l="0" t="0" r="7620" b="8255"/>
+            <wp:docPr id="1931654114" name="Picture 1" descr="A screen shot of a computer program&#10;&#10;Description automatically generated"/>
+            <wp:cNvGraphicFramePr>
+              <a:graphicFrameLocks xmlns:a="http://schemas.openxmlformats.org/drawingml/2006/main" noChangeAspect="1"/>
+            </wp:cNvGraphicFramePr>
+            <a:graphic xmlns:a="http://schemas.openxmlformats.org/drawingml/2006/main">
+              <a:graphicData uri="http://schemas.openxmlformats.org/drawingml/2006/picture">
+                <pic:pic xmlns:pic="http://schemas.openxmlformats.org/drawingml/2006/picture">
+                  <pic:nvPicPr>
+                    <pic:cNvPr id="1931654114" name="Picture 1" descr="A screen shot of a computer program&#10;&#10;Description automatically generated"/>
+                    <pic:cNvPicPr/>
+                  </pic:nvPicPr>
+                  <pic:blipFill>
+                    <a:blip r:embed="rId31"/>
+                    <a:stretch>
+                      <a:fillRect/>
+                    </a:stretch>
+                  </pic:blipFill>
+                  <pic:spPr>
+                    <a:xfrm>
+                      <a:off x="0" y="0"/>
+                      <a:ext cx="5612130" cy="2525395"/>
+                    </a:xfrm>
+                    <a:prstGeom prst="rect">
+                      <a:avLst/>
+                    </a:prstGeom>
+                  </pic:spPr>
+                </pic:pic>
+              </a:graphicData>
+            </a:graphic>
+          </wp:inline>
+        </w:drawing>
+      </w:r>
+    </w:p>
+    <w:p>
+      <w:pPr>
+        <w:pStyle w:val="ListParagraph"/>
+        <w:rPr>
+          <w:lang w:val="pt-BR"/>
+        </w:rPr>
+      </w:pPr>
+      <w:r>
+        <w:rPr>
+          <w:lang w:val="pt-BR"/>
+        </w:rPr>
+        <w:lastRenderedPageBreak/>
+        <w:drawing>
+          <wp:inline distT="0" distB="0" distL="0" distR="0" wp14:anchorId="6EFD77EA" wp14:editId="0CEE33C9">
+            <wp:extent cx="5039428" cy="943107"/>
+            <wp:effectExtent l="0" t="0" r="0" b="9525"/>
+            <wp:docPr id="588062604" name="Picture 1" descr="A screenshot of a computer&#10;&#10;Description automatically generated"/>
+            <wp:cNvGraphicFramePr>
+              <a:graphicFrameLocks xmlns:a="http://schemas.openxmlformats.org/drawingml/2006/main" noChangeAspect="1"/>
+            </wp:cNvGraphicFramePr>
+            <a:graphic xmlns:a="http://schemas.openxmlformats.org/drawingml/2006/main">
+              <a:graphicData uri="http://schemas.openxmlformats.org/drawingml/2006/picture">
+                <pic:pic xmlns:pic="http://schemas.openxmlformats.org/drawingml/2006/picture">
+                  <pic:nvPicPr>
+                    <pic:cNvPr id="588062604" name="Picture 1" descr="A screenshot of a computer&#10;&#10;Description automatically generated"/>
+                    <pic:cNvPicPr/>
+                  </pic:nvPicPr>
+                  <pic:blipFill>
+                    <a:blip r:embed="rId32"/>
+                    <a:stretch>
+                      <a:fillRect/>
+                    </a:stretch>
+                  </pic:blipFill>
+                  <pic:spPr>
+                    <a:xfrm>
+                      <a:off x="0" y="0"/>
+                      <a:ext cx="5039428" cy="943107"/>
+                    </a:xfrm>
+                    <a:prstGeom prst="rect">
+                      <a:avLst/>
+                    </a:prstGeom>
+                  </pic:spPr>
+                </pic:pic>
+              </a:graphicData>
+            </a:graphic>
+          </wp:inline>
+        </w:drawing>
+      </w:r>
+    </w:p>
+    <w:p>
+      <w:pPr>
+        <w:pStyle w:val="ListParagraph"/>
+        <w:rPr>
+          <w:lang w:val="pt-BR"/>
+        </w:rPr>
+      </w:pPr>
+      <w:r>
+        <w:rPr>
+          <w:lang w:val="pt-BR"/>
+        </w:rPr>
+        <w:drawing>
+          <wp:inline distT="0" distB="0" distL="0" distR="0" wp14:anchorId="54ABC1DF" wp14:editId="2697C630">
+            <wp:extent cx="5572125" cy="4314825"/>
+            <wp:effectExtent l="0" t="0" r="9525" b="9525"/>
+            <wp:docPr id="655645359" name="Picture 1" descr="A blue line graph with numbers&#10;&#10;Description automatically generated"/>
+            <wp:cNvGraphicFramePr>
+              <a:graphicFrameLocks xmlns:a="http://schemas.openxmlformats.org/drawingml/2006/main" noChangeAspect="1"/>
+            </wp:cNvGraphicFramePr>
+            <a:graphic xmlns:a="http://schemas.openxmlformats.org/drawingml/2006/main">
+              <a:graphicData uri="http://schemas.openxmlformats.org/drawingml/2006/picture">
+                <pic:pic xmlns:pic="http://schemas.openxmlformats.org/drawingml/2006/picture">
+                  <pic:nvPicPr>
+                    <pic:cNvPr id="655645359" name="Picture 1" descr="A blue line graph with numbers&#10;&#10;Description automatically generated"/>
+                    <pic:cNvPicPr/>
+                  </pic:nvPicPr>
+                  <pic:blipFill>
+                    <a:blip r:embed="rId33"/>
+                    <a:stretch>
+                      <a:fillRect/>
+                    </a:stretch>
+                  </pic:blipFill>
+                  <pic:spPr>
+                    <a:xfrm>
+                      <a:off x="0" y="0"/>
+                      <a:ext cx="5572125" cy="4314825"/>
+                    </a:xfrm>
+                    <a:prstGeom prst="rect">
+                      <a:avLst/>
+                    </a:prstGeom>
+                  </pic:spPr>
+                </pic:pic>
+              </a:graphicData>
+            </a:graphic>
+          </wp:inline>
+        </w:drawing>
+      </w:r>
+    </w:p>
+    <w:p>
+      <w:pPr>
+        <w:pStyle w:val="ListParagraph"/>
+        <w:rPr>
+          <w:lang w:val="pt-BR"/>
+        </w:rPr>
+      </w:pPr>
+    </w:p>
+    <w:p>
+      <w:pPr>
+        <w:pStyle w:val="ListParagraph"/>
+        <w:rPr>
+          <w:lang w:val="pt-BR"/>
+        </w:rPr>
+      </w:pPr>
+    </w:p>
+    <w:p>
+      <w:pPr>
+        <w:pStyle w:val="ListParagraph"/>
+        <w:rPr>
+          <w:lang w:val="pt-BR"/>
+        </w:rPr>
+      </w:pPr>
+    </w:p>
+    <w:p>
+      <w:pPr>
+        <w:pStyle w:val="ListParagraph"/>
+        <w:rPr>
+          <w:lang w:val="pt-BR"/>
+        </w:rPr>
+      </w:pPr>
+    </w:p>
+    <w:p>
+      <w:pPr>
+        <w:pStyle w:val="ListParagraph"/>
+        <w:rPr>
+          <w:lang w:val="pt-BR"/>
+        </w:rPr>
+      </w:pPr>
+    </w:p>
+    <w:p>
+      <w:pPr>
+        <w:pStyle w:val="ListParagraph"/>
+        <w:rPr>
+          <w:lang w:val="pt-BR"/>
+        </w:rPr>
+      </w:pPr>
+    </w:p>
+    <w:p>
+      <w:pPr>
+        <w:pStyle w:val="ListParagraph"/>
+        <w:rPr>
+          <w:lang w:val="pt-BR"/>
+        </w:rPr>
+      </w:pPr>
+    </w:p>
+    <w:p>
+      <w:pPr>
+        <w:pStyle w:val="ListParagraph"/>
+        <w:rPr>
+          <w:lang w:val="pt-BR"/>
+        </w:rPr>
+      </w:pPr>
+    </w:p>
+    <w:p>
+      <w:pPr>
+        <w:pStyle w:val="ListParagraph"/>
+        <w:rPr>
+          <w:lang w:val="pt-BR"/>
+        </w:rPr>
+      </w:pPr>
+    </w:p>
+    <w:p>
+      <w:pPr>
+        <w:pStyle w:val="ListParagraph"/>
+        <w:rPr>
+          <w:lang w:val="pt-BR"/>
+        </w:rPr>
+      </w:pPr>
+    </w:p>
+    <w:p>
+      <w:pPr>
+        <w:pStyle w:val="ListParagraph"/>
+        <w:rPr>
+          <w:lang w:val="pt-BR"/>
+        </w:rPr>
+      </w:pPr>
+    </w:p>
+    <w:p>
+      <w:pPr>
+        <w:pStyle w:val="ListParagraph"/>
+        <w:rPr>
+          <w:lang w:val="pt-BR"/>
+        </w:rPr>
+      </w:pPr>
+    </w:p>
+    <w:p>
+      <w:pPr>
+        <w:pStyle w:val="ListParagraph"/>
+        <w:rPr>
+          <w:lang w:val="pt-BR"/>
+        </w:rPr>
+      </w:pPr>
+    </w:p>
+    <w:p>
+      <w:pPr>
+        <w:pStyle w:val="ListParagraph"/>
+        <w:rPr>
+          <w:lang w:val="pt-BR"/>
+        </w:rPr>
+      </w:pPr>
+    </w:p>
+    <w:p>
+      <w:pPr>
+        <w:pStyle w:val="ListParagraph"/>
+        <w:rPr>
+          <w:lang w:val="pt-BR"/>
+        </w:rPr>
+      </w:pPr>
+    </w:p>
+    <w:p>
+      <w:pPr>
+        <w:pStyle w:val="ListParagraph"/>
+        <w:rPr>
+          <w:lang w:val="pt-BR"/>
+        </w:rPr>
+      </w:pPr>
+    </w:p>
+    <w:p>
+      <w:pPr>
+        <w:pStyle w:val="ListParagraph"/>
+        <w:rPr>
+          <w:b/>
+          <w:bCs/>
+          <w:lang w:val="pt-BR"/>
+        </w:rPr>
+      </w:pPr>
+      <w:r>
+        <w:rPr>
+          <w:b/>
+          <w:bCs/>
+          <w:lang w:val="pt-BR"/>
+        </w:rPr>
+        <w:lastRenderedPageBreak/>
+        <w:t xml:space="preserve">Base </w:t>
+      </w:r>
+      <w:r>
+        <w:rPr>
+          <w:b/>
+          <w:bCs/>
+          <w:lang w:val="pt-BR"/>
+        </w:rPr>
+        <w:t>Depois</w:t>
+      </w:r>
+      <w:r>
+        <w:rPr>
+          <w:b/>
+          <w:bCs/>
+          <w:lang w:val="pt-BR"/>
+        </w:rPr>
+        <w:t xml:space="preserve"> da Dieta</w:t>
+      </w:r>
+    </w:p>
+    <w:p>
+      <w:pPr>
+        <w:pStyle w:val="ListParagraph"/>
+        <w:rPr>
+          <w:lang w:val="pt-BR"/>
+        </w:rPr>
+      </w:pPr>
+      <w:r>
+        <w:rPr>
+          <w:lang w:val="pt-BR"/>
+        </w:rPr>
+        <w:drawing>
+          <wp:inline distT="0" distB="0" distL="0" distR="0" wp14:anchorId="5308A568" wp14:editId="64C9D5E9">
+            <wp:extent cx="5612130" cy="2774315"/>
+            <wp:effectExtent l="0" t="0" r="7620" b="6985"/>
+            <wp:docPr id="2093240491" name="Picture 1" descr="A screen shot of a computer program&#10;&#10;Description automatically generated"/>
+            <wp:cNvGraphicFramePr>
+              <a:graphicFrameLocks xmlns:a="http://schemas.openxmlformats.org/drawingml/2006/main" noChangeAspect="1"/>
+            </wp:cNvGraphicFramePr>
+            <a:graphic xmlns:a="http://schemas.openxmlformats.org/drawingml/2006/main">
+              <a:graphicData uri="http://schemas.openxmlformats.org/drawingml/2006/picture">
+                <pic:pic xmlns:pic="http://schemas.openxmlformats.org/drawingml/2006/picture">
+                  <pic:nvPicPr>
+                    <pic:cNvPr id="2093240491" name="Picture 1" descr="A screen shot of a computer program&#10;&#10;Description automatically generated"/>
+                    <pic:cNvPicPr/>
+                  </pic:nvPicPr>
+                  <pic:blipFill>
+                    <a:blip r:embed="rId34"/>
+                    <a:stretch>
+                      <a:fillRect/>
+                    </a:stretch>
+                  </pic:blipFill>
+                  <pic:spPr>
+                    <a:xfrm>
+                      <a:off x="0" y="0"/>
+                      <a:ext cx="5612130" cy="2774315"/>
+                    </a:xfrm>
+                    <a:prstGeom prst="rect">
+                      <a:avLst/>
+                    </a:prstGeom>
+                  </pic:spPr>
+                </pic:pic>
+              </a:graphicData>
+            </a:graphic>
+          </wp:inline>
+        </w:drawing>
+      </w:r>
+    </w:p>
+    <w:p>
+      <w:pPr>
+        <w:pStyle w:val="ListParagraph"/>
+        <w:rPr>
+          <w:lang w:val="pt-BR"/>
+        </w:rPr>
+      </w:pPr>
+      <w:r>
+        <w:rPr>
+          <w:lang w:val="pt-BR"/>
+        </w:rPr>
+        <w:drawing>
+          <wp:inline distT="0" distB="0" distL="0" distR="0" wp14:anchorId="60C2EC15" wp14:editId="30E7C8E2">
+            <wp:extent cx="3162741" cy="962159"/>
+            <wp:effectExtent l="0" t="0" r="0" b="9525"/>
+            <wp:docPr id="1209564999" name="Picture 1" descr="A screenshot of a computer&#10;&#10;Description automatically generated"/>
+            <wp:cNvGraphicFramePr>
+              <a:graphicFrameLocks xmlns:a="http://schemas.openxmlformats.org/drawingml/2006/main" noChangeAspect="1"/>
+            </wp:cNvGraphicFramePr>
+            <a:graphic xmlns:a="http://schemas.openxmlformats.org/drawingml/2006/main">
+              <a:graphicData uri="http://schemas.openxmlformats.org/drawingml/2006/picture">
+                <pic:pic xmlns:pic="http://schemas.openxmlformats.org/drawingml/2006/picture">
+                  <pic:nvPicPr>
+                    <pic:cNvPr id="1209564999" name="Picture 1" descr="A screenshot of a computer&#10;&#10;Description automatically generated"/>
+                    <pic:cNvPicPr/>
+                  </pic:nvPicPr>
+                  <pic:blipFill>
+                    <a:blip r:embed="rId35"/>
+                    <a:stretch>
+                      <a:fillRect/>
+                    </a:stretch>
+                  </pic:blipFill>
+                  <pic:spPr>
+                    <a:xfrm>
+                      <a:off x="0" y="0"/>
+                      <a:ext cx="3162741" cy="962159"/>
+                    </a:xfrm>
+                    <a:prstGeom prst="rect">
+                      <a:avLst/>
+                    </a:prstGeom>
+                  </pic:spPr>
+                </pic:pic>
+              </a:graphicData>
+            </a:graphic>
+          </wp:inline>
+        </w:drawing>
+      </w:r>
+    </w:p>
+    <w:p>
+      <w:pPr>
+        <w:pStyle w:val="ListParagraph"/>
+        <w:rPr>
+          <w:lang w:val="pt-BR"/>
+        </w:rPr>
+      </w:pPr>
+      <w:r>
+        <w:rPr>
+          <w:lang w:val="pt-BR"/>
+        </w:rPr>
+        <w:lastRenderedPageBreak/>
+        <w:drawing>
+          <wp:inline distT="0" distB="0" distL="0" distR="0" wp14:anchorId="196C175F" wp14:editId="62C9533A">
+            <wp:extent cx="5486400" cy="4314825"/>
+            <wp:effectExtent l="0" t="0" r="0" b="9525"/>
+            <wp:docPr id="1493423101" name="Picture 1" descr="A blue line graph with white text&#10;&#10;Description automatically generated"/>
+            <wp:cNvGraphicFramePr>
+              <a:graphicFrameLocks xmlns:a="http://schemas.openxmlformats.org/drawingml/2006/main" noChangeAspect="1"/>
+            </wp:cNvGraphicFramePr>
+            <a:graphic xmlns:a="http://schemas.openxmlformats.org/drawingml/2006/main">
+              <a:graphicData uri="http://schemas.openxmlformats.org/drawingml/2006/picture">
+                <pic:pic xmlns:pic="http://schemas.openxmlformats.org/drawingml/2006/picture">
+                  <pic:nvPicPr>
+                    <pic:cNvPr id="1493423101" name="Picture 1" descr="A blue line graph with white text&#10;&#10;Description automatically generated"/>
+                    <pic:cNvPicPr/>
+                  </pic:nvPicPr>
+                  <pic:blipFill>
+                    <a:blip r:embed="rId36"/>
+                    <a:stretch>
+                      <a:fillRect/>
+                    </a:stretch>
+                  </pic:blipFill>
+                  <pic:spPr>
+                    <a:xfrm>
+                      <a:off x="0" y="0"/>
+                      <a:ext cx="5486400" cy="4314825"/>
+                    </a:xfrm>
+                    <a:prstGeom prst="rect">
+                      <a:avLst/>
+                    </a:prstGeom>
+                  </pic:spPr>
+                </pic:pic>
+              </a:graphicData>
+            </a:graphic>
+          </wp:inline>
+        </w:drawing>
+      </w:r>
+    </w:p>
+    <w:p>
+      <w:pPr>
+        <w:pStyle w:val="ListParagraph"/>
+        <w:rPr>
+          <w:lang w:val="pt-BR"/>
+        </w:rPr>
+      </w:pPr>
+    </w:p>
+    <w:p>
+      <w:pPr>
+        <w:pStyle w:val="ListParagraph"/>
+        <w:rPr>
+          <w:lang w:val="pt-BR"/>
+        </w:rPr>
+      </w:pPr>
+      <w:r>
+        <w:rPr>
+          <w:lang w:val="pt-BR"/>
+        </w:rPr>
+        <w:t>Apesar de parecer uma normal, segundo o teste as bases não seguem uma normal. Dito isso, seguiremos para o teste de McNemar:</w:t>
+      </w:r>
+    </w:p>
+    <w:p>
+      <w:pPr>
+        <w:pStyle w:val="ListParagraph"/>
+        <w:rPr>
+          <w:lang w:val="pt-BR"/>
+        </w:rPr>
+      </w:pPr>
+    </w:p>
+    <w:p>
+      <w:pPr>
+        <w:pStyle w:val="ListParagraph"/>
+        <w:rPr>
+          <w:lang w:val="pt-BR"/>
+        </w:rPr>
+      </w:pPr>
+      <w:r>
+        <w:rPr>
+          <w:lang w:val="pt-BR"/>
+        </w:rPr>
+        <w:lastRenderedPageBreak/>
+        <w:drawing>
+          <wp:inline distT="0" distB="0" distL="0" distR="0" wp14:anchorId="635C0730" wp14:editId="1B704921">
+            <wp:extent cx="5612130" cy="3626485"/>
+            <wp:effectExtent l="0" t="0" r="7620" b="0"/>
+            <wp:docPr id="1076490897" name="Picture 1" descr="A screen shot of a computer program&#10;&#10;Description automatically generated"/>
+            <wp:cNvGraphicFramePr>
+              <a:graphicFrameLocks xmlns:a="http://schemas.openxmlformats.org/drawingml/2006/main" noChangeAspect="1"/>
+            </wp:cNvGraphicFramePr>
+            <a:graphic xmlns:a="http://schemas.openxmlformats.org/drawingml/2006/main">
+              <a:graphicData uri="http://schemas.openxmlformats.org/drawingml/2006/picture">
+                <pic:pic xmlns:pic="http://schemas.openxmlformats.org/drawingml/2006/picture">
+                  <pic:nvPicPr>
+                    <pic:cNvPr id="1076490897" name="Picture 1" descr="A screen shot of a computer program&#10;&#10;Description automatically generated"/>
+                    <pic:cNvPicPr/>
+                  </pic:nvPicPr>
+                  <pic:blipFill>
+                    <a:blip r:embed="rId37"/>
+                    <a:stretch>
+                      <a:fillRect/>
+                    </a:stretch>
+                  </pic:blipFill>
+                  <pic:spPr>
+                    <a:xfrm>
+                      <a:off x="0" y="0"/>
+                      <a:ext cx="5612130" cy="3626485"/>
+                    </a:xfrm>
+                    <a:prstGeom prst="rect">
+                      <a:avLst/>
+                    </a:prstGeom>
+                  </pic:spPr>
+                </pic:pic>
+              </a:graphicData>
+            </a:graphic>
+          </wp:inline>
+        </w:drawing>
+      </w:r>
+    </w:p>
+    <w:p>
+      <w:pPr>
+        <w:pStyle w:val="ListParagraph"/>
+        <w:rPr>
+          <w:lang w:val="pt-BR"/>
+        </w:rPr>
+      </w:pPr>
+    </w:p>
+    <w:p>
+      <w:pPr>
+        <w:rPr>
+          <w:lang w:val="pt-BR"/>
+        </w:rPr>
+      </w:pPr>
+      <w:r>
+        <w:rPr>
+          <w:lang w:val="pt-BR"/>
+        </w:rPr>
+        <w:tab/>
+        <w:t>Resultado:</w:t>
+      </w:r>
+    </w:p>
+    <w:p>
+      <w:pPr>
+        <w:pStyle w:val="ListParagraph"/>
+        <w:rPr>
+          <w:lang w:val="pt-BR"/>
+        </w:rPr>
+      </w:pPr>
+      <w:r>
+        <w:rPr>
+          <w:lang w:val="pt-BR"/>
+        </w:rPr>
+        <w:drawing>
+          <wp:inline distT="0" distB="0" distL="0" distR="0" wp14:anchorId="09F111BF" wp14:editId="004283B0">
+            <wp:extent cx="3743847" cy="1086002"/>
+            <wp:effectExtent l="0" t="0" r="0" b="0"/>
+            <wp:docPr id="13483976" name="Picture 1" descr="A screenshot of a computer&#10;&#10;Description automatically generated"/>
+            <wp:cNvGraphicFramePr>
+              <a:graphicFrameLocks xmlns:a="http://schemas.openxmlformats.org/drawingml/2006/main" noChangeAspect="1"/>
+            </wp:cNvGraphicFramePr>
+            <a:graphic xmlns:a="http://schemas.openxmlformats.org/drawingml/2006/main">
+              <a:graphicData uri="http://schemas.openxmlformats.org/drawingml/2006/picture">
+                <pic:pic xmlns:pic="http://schemas.openxmlformats.org/drawingml/2006/picture">
+                  <pic:nvPicPr>
+                    <pic:cNvPr id="13483976" name="Picture 1" descr="A screenshot of a computer&#10;&#10;Description automatically generated"/>
+                    <pic:cNvPicPr/>
+                  </pic:nvPicPr>
+                  <pic:blipFill>
+                    <a:blip r:embed="rId38"/>
+                    <a:stretch>
+                      <a:fillRect/>
+                    </a:stretch>
+                  </pic:blipFill>
+                  <pic:spPr>
+                    <a:xfrm>
+                      <a:off x="0" y="0"/>
+                      <a:ext cx="3743847" cy="1086002"/>
+                    </a:xfrm>
+                    <a:prstGeom prst="rect">
+                      <a:avLst/>
+                    </a:prstGeom>
+                  </pic:spPr>
+                </pic:pic>
+              </a:graphicData>
+            </a:graphic>
+          </wp:inline>
+        </w:drawing>
+      </w:r>
+    </w:p>
+    <w:p>
+      <w:pPr>
+        <w:pStyle w:val="ListParagraph"/>
+        <w:rPr>
+          <w:lang w:val="pt-BR"/>
+        </w:rPr>
+      </w:pPr>
+    </w:p>
+    <w:p>
+      <w:pPr>
+        <w:pStyle w:val="ListParagraph"/>
+        <w:rPr>
+          <w:lang w:val="pt-BR"/>
+        </w:rPr>
+      </w:pPr>
+      <w:r>
+        <w:rPr>
+          <w:lang w:val="pt-BR"/>
+        </w:rPr>
+        <w:t>Segundo o teste</w:t>
+      </w:r>
+      <w:r>
+        <w:rPr>
+          <w:lang w:val="pt-BR"/>
+        </w:rPr>
+        <w:t>,</w:t>
+      </w:r>
+      <w:r>
+        <w:rPr>
+          <w:lang w:val="pt-BR"/>
+        </w:rPr>
+        <w:t xml:space="preserve"> podemos dizer que estatisticamente houve mudança </w:t>
+      </w:r>
+      <w:r>
+        <w:rPr>
+          <w:lang w:val="pt-BR"/>
+        </w:rPr>
+        <w:t xml:space="preserve">no peso </w:t>
+      </w:r>
+      <w:r>
+        <w:rPr>
+          <w:lang w:val="pt-BR"/>
+        </w:rPr>
+        <w:t>com a Dieta.</w:t>
+      </w:r>
+    </w:p>
+    <w:p>
+      <w:pPr>
+        <w:pStyle w:val="ListParagraph"/>
+        <w:rPr>
+          <w:lang w:val="pt-BR"/>
+        </w:rPr>
+      </w:pPr>
     </w:p>
     <w:p>
       <w:pPr>
@@ -3131,6 +4327,133 @@
           <w:lang w:val="pt-BR"/>
         </w:rPr>
       </w:pPr>
+      <w:r>
+        <w:rPr>
+          <w:lang w:val="pt-BR"/>
+        </w:rPr>
+        <w:lastRenderedPageBreak/>
+        <w:drawing>
+          <wp:inline distT="0" distB="0" distL="0" distR="0" wp14:anchorId="341097E2" wp14:editId="7B9F9808">
+            <wp:extent cx="5201376" cy="4944165"/>
+            <wp:effectExtent l="0" t="0" r="0" b="8890"/>
+            <wp:docPr id="1526328753" name="Picture 1" descr="A screen shot of a computer program&#10;&#10;Description automatically generated"/>
+            <wp:cNvGraphicFramePr>
+              <a:graphicFrameLocks xmlns:a="http://schemas.openxmlformats.org/drawingml/2006/main" noChangeAspect="1"/>
+            </wp:cNvGraphicFramePr>
+            <a:graphic xmlns:a="http://schemas.openxmlformats.org/drawingml/2006/main">
+              <a:graphicData uri="http://schemas.openxmlformats.org/drawingml/2006/picture">
+                <pic:pic xmlns:pic="http://schemas.openxmlformats.org/drawingml/2006/picture">
+                  <pic:nvPicPr>
+                    <pic:cNvPr id="1526328753" name="Picture 1" descr="A screen shot of a computer program&#10;&#10;Description automatically generated"/>
+                    <pic:cNvPicPr/>
+                  </pic:nvPicPr>
+                  <pic:blipFill>
+                    <a:blip r:embed="rId39"/>
+                    <a:stretch>
+                      <a:fillRect/>
+                    </a:stretch>
+                  </pic:blipFill>
+                  <pic:spPr>
+                    <a:xfrm>
+                      <a:off x="0" y="0"/>
+                      <a:ext cx="5201376" cy="4944165"/>
+                    </a:xfrm>
+                    <a:prstGeom prst="rect">
+                      <a:avLst/>
+                    </a:prstGeom>
+                  </pic:spPr>
+                </pic:pic>
+              </a:graphicData>
+            </a:graphic>
+          </wp:inline>
+        </w:drawing>
+      </w:r>
+    </w:p>
+    <w:p>
+      <w:pPr>
+        <w:pStyle w:val="ListParagraph"/>
+        <w:rPr>
+          <w:lang w:val="pt-BR"/>
+        </w:rPr>
+      </w:pPr>
+    </w:p>
+    <w:p>
+      <w:pPr>
+        <w:pStyle w:val="ListParagraph"/>
+        <w:rPr>
+          <w:lang w:val="pt-BR"/>
+        </w:rPr>
+      </w:pPr>
+      <w:r>
+        <w:rPr>
+          <w:lang w:val="pt-BR"/>
+        </w:rPr>
+        <w:drawing>
+          <wp:inline distT="0" distB="0" distL="0" distR="0" wp14:anchorId="1FBD1EF5" wp14:editId="3559508E">
+            <wp:extent cx="2676899" cy="1190791"/>
+            <wp:effectExtent l="0" t="0" r="9525" b="9525"/>
+            <wp:docPr id="2127560984" name="Picture 1" descr="A screenshot of a computer&#10;&#10;Description automatically generated"/>
+            <wp:cNvGraphicFramePr>
+              <a:graphicFrameLocks xmlns:a="http://schemas.openxmlformats.org/drawingml/2006/main" noChangeAspect="1"/>
+            </wp:cNvGraphicFramePr>
+            <a:graphic xmlns:a="http://schemas.openxmlformats.org/drawingml/2006/main">
+              <a:graphicData uri="http://schemas.openxmlformats.org/drawingml/2006/picture">
+                <pic:pic xmlns:pic="http://schemas.openxmlformats.org/drawingml/2006/picture">
+                  <pic:nvPicPr>
+                    <pic:cNvPr id="2127560984" name="Picture 1" descr="A screenshot of a computer&#10;&#10;Description automatically generated"/>
+                    <pic:cNvPicPr/>
+                  </pic:nvPicPr>
+                  <pic:blipFill>
+                    <a:blip r:embed="rId40"/>
+                    <a:stretch>
+                      <a:fillRect/>
+                    </a:stretch>
+                  </pic:blipFill>
+                  <pic:spPr>
+                    <a:xfrm>
+                      <a:off x="0" y="0"/>
+                      <a:ext cx="2676899" cy="1190791"/>
+                    </a:xfrm>
+                    <a:prstGeom prst="rect">
+                      <a:avLst/>
+                    </a:prstGeom>
+                  </pic:spPr>
+                </pic:pic>
+              </a:graphicData>
+            </a:graphic>
+          </wp:inline>
+        </w:drawing>
+      </w:r>
+    </w:p>
+    <w:p>
+      <w:pPr>
+        <w:pStyle w:val="ListParagraph"/>
+        <w:rPr>
+          <w:lang w:val="pt-BR"/>
+        </w:rPr>
+      </w:pPr>
+    </w:p>
+    <w:p>
+      <w:pPr>
+        <w:pStyle w:val="ListParagraph"/>
+        <w:rPr>
+          <w:lang w:val="pt-BR"/>
+        </w:rPr>
+      </w:pPr>
+      <w:r>
+        <w:rPr>
+          <w:lang w:val="pt-BR"/>
+        </w:rPr>
+        <w:t>De acordo com o teste ANOVA, podemos dizer que há diferença entre os serviços dos bancos.</w:t>
+      </w:r>
+    </w:p>
+    <w:p>
+      <w:pPr>
+        <w:pStyle w:val="ListParagraph"/>
+        <w:rPr>
+          <w:lang w:val="pt-BR"/>
+        </w:rPr>
+      </w:pPr>
     </w:p>
     <w:p>
       <w:pPr>
@@ -3158,10 +4481,17 @@
     </w:p>
     <w:p>
       <w:pPr>
-        <w:rPr>
-          <w:lang w:val="pt-BR"/>
-        </w:rPr>
-      </w:pPr>
+        <w:ind w:left="720"/>
+        <w:rPr>
+          <w:lang w:val="pt-BR"/>
+        </w:rPr>
+      </w:pPr>
+      <w:r>
+        <w:rPr>
+          <w:lang w:val="pt-BR"/>
+        </w:rPr>
+        <w:t>Não consegui fazer.</w:t>
+      </w:r>
     </w:p>
     <w:p>
       <w:pPr>
@@ -3196,7 +4526,27 @@
         <w:rPr>
           <w:lang w:val="pt-BR"/>
         </w:rPr>
+        <w:lastRenderedPageBreak/>
         <w:t>Verificar associação entre duas variáveis nominais</w:t>
+      </w:r>
+      <w:r>
+        <w:rPr>
+          <w:lang w:val="pt-BR"/>
+        </w:rPr>
+        <w:br/>
+        <w:t>Por exemplo. q</w:t>
+      </w:r>
+      <w:r>
+        <w:rPr>
+          <w:lang w:val="pt-BR"/>
+        </w:rPr>
+        <w:t>ueremos saber se existe uma associação entre gênero (masculino ou feminino) e preferência por um determinado tipo de música (rock, pop, hip-hop). Usamos o teste do qui-quadrado para determinar se há uma relação significativa entre gênero e preferência musical</w:t>
+      </w:r>
+      <w:r>
+        <w:rPr>
+          <w:lang w:val="pt-BR"/>
+        </w:rPr>
+        <w:br/>
       </w:r>
     </w:p>
     <w:p>
@@ -3216,6 +4566,51 @@
         </w:rPr>
         <w:t>Verificar associação entre duas variáveis numéricas</w:t>
       </w:r>
+      <w:r>
+        <w:rPr>
+          <w:lang w:val="pt-BR"/>
+        </w:rPr>
+        <w:br/>
+        <w:t xml:space="preserve">Queremos </w:t>
+      </w:r>
+      <w:r>
+        <w:rPr>
+          <w:lang w:val="pt-BR"/>
+        </w:rPr>
+        <w:t>determinar se há uma associação entre a quantidade de horas de estudo por semana e a nota final de um aluno. Utilizamos o coeficiente de correlação de Pearson para medir a força e a direção da relação linear entre essas duas variáveis.</w:t>
+      </w:r>
+      <w:r>
+        <w:rPr>
+          <w:lang w:val="pt-BR"/>
+        </w:rPr>
+        <w:t xml:space="preserve"> Importante também olhar o </w:t>
+      </w:r>
+      <w:r>
+        <w:rPr>
+          <w:b/>
+          <w:bCs/>
+          <w:lang w:val="pt-BR"/>
+        </w:rPr>
+        <w:t>GRÁFICO</w:t>
+      </w:r>
+      <w:r>
+        <w:rPr>
+          <w:lang w:val="pt-BR"/>
+        </w:rPr>
+        <w:t>, somente o número pode te enganar</w:t>
+      </w:r>
+      <w:r>
+        <w:rPr>
+          <w:lang w:val="pt-BR"/>
+        </w:rPr>
+        <w:t>!</w:t>
+      </w:r>
+      <w:r>
+        <w:rPr>
+          <w:lang w:val="pt-BR"/>
+        </w:rPr>
+        <w:br/>
+      </w:r>
     </w:p>
     <w:p>
       <w:pPr>
@@ -3234,6 +4629,66 @@
         </w:rPr>
         <w:t>Verificar associação entre duas variáveis ordinais</w:t>
       </w:r>
+      <w:r>
+        <w:rPr>
+          <w:lang w:val="pt-BR"/>
+        </w:rPr>
+        <w:br/>
+      </w:r>
+      <w:r>
+        <w:rPr>
+          <w:lang w:val="pt-BR"/>
+        </w:rPr>
+        <w:t>Por exemplo, existe</w:t>
+      </w:r>
+      <w:r>
+        <w:rPr>
+          <w:lang w:val="pt-BR"/>
+        </w:rPr>
+        <w:t xml:space="preserve"> uma associação entre a classificação de satisfação do cliente (insatisfeito, neutro, satisfeito) e a frequência de compra (baixa, média, alta)</w:t>
+      </w:r>
+      <w:r>
+        <w:rPr>
+          <w:lang w:val="pt-BR"/>
+        </w:rPr>
+        <w:t>?</w:t>
+      </w:r>
+      <w:r>
+        <w:rPr>
+          <w:lang w:val="pt-BR"/>
+        </w:rPr>
+        <w:t xml:space="preserve"> </w:t>
+      </w:r>
+      <w:r>
+        <w:rPr>
+          <w:lang w:val="pt-BR"/>
+        </w:rPr>
+        <w:t>Para responder podemos u</w:t>
+      </w:r>
+      <w:r>
+        <w:rPr>
+          <w:lang w:val="pt-BR"/>
+        </w:rPr>
+        <w:t>tiliza</w:t>
+      </w:r>
+      <w:r>
+        <w:rPr>
+          <w:lang w:val="pt-BR"/>
+        </w:rPr>
+        <w:t>r</w:t>
+      </w:r>
+      <w:r>
+        <w:rPr>
+          <w:lang w:val="pt-BR"/>
+        </w:rPr>
+        <w:t xml:space="preserve"> o coeficiente de correlação de Spearman para avaliar a relação entre essas variáveis ordinais.</w:t>
+      </w:r>
+      <w:r>
+        <w:rPr>
+          <w:lang w:val="pt-BR"/>
+        </w:rPr>
+        <w:br/>
+      </w:r>
     </w:p>
     <w:p>
       <w:pPr>
@@ -3257,6 +4712,30 @@
           <w:lang w:val="pt-BR"/>
         </w:rPr>
         <w:t>uma variável nominal e outra numérica</w:t>
+      </w:r>
+      <w:r>
+        <w:rPr>
+          <w:lang w:val="pt-BR"/>
+        </w:rPr>
+        <w:br/>
+      </w:r>
+      <w:r>
+        <w:rPr>
+          <w:lang w:val="pt-BR"/>
+        </w:rPr>
+        <w:t xml:space="preserve">Queremos </w:t>
+      </w:r>
+      <w:r>
+        <w:rPr>
+          <w:lang w:val="pt-BR"/>
+        </w:rPr>
+        <w:t>saber</w:t>
+      </w:r>
+      <w:r>
+        <w:rPr>
+          <w:lang w:val="pt-BR"/>
+        </w:rPr>
+        <w:t xml:space="preserve"> se há uma diferença significativa na pressão arterial entre pacientes com diabetes e pacientes sem diabetes. Utilizamos o teste t de Student para comparar as médias da pressão arterial entre os dois grupos de pacientes (variável nominal: presença ou ausência de diabetes).</w:t>
       </w:r>
     </w:p>
     <w:sectPr>

</xml_diff>